<commit_message>
Created Stores and Cart Screen
</commit_message>
<xml_diff>
--- a/Project Info/Project Plan.docx
+++ b/Project Info/Project Plan.docx
@@ -350,7 +350,7 @@
                     <pic:cNvPicPr/>
                   </pic:nvPicPr>
                   <pic:blipFill>
-                    <a:blip r:embed="rId4">
+                    <a:blip r:embed="rId5">
                       <a:extLst>
                         <a:ext uri="{28A0092B-C50C-407E-A947-70E740481C1C}">
                           <a14:useLocalDpi xmlns:a14="http://schemas.microsoft.com/office/drawing/2010/main" val="0"/>
@@ -753,6 +753,1079 @@
       <w:pPr>
         <w:rPr>
           <w:rFonts w:ascii="Times New Roman" w:hAnsi="Times New Roman" w:cs="Times New Roman"/>
+          <w:b/>
+          <w:bCs/>
+          <w:sz w:val="28"/>
+          <w:szCs w:val="28"/>
+          <w:lang w:val="en-IN"/>
+        </w:rPr>
+      </w:pPr>
+      <w:r>
+        <w:rPr>
+          <w:rFonts w:ascii="Times New Roman" w:hAnsi="Times New Roman" w:cs="Times New Roman"/>
+          <w:b/>
+          <w:bCs/>
+          <w:sz w:val="28"/>
+          <w:szCs w:val="28"/>
+          <w:lang w:val="en-IN"/>
+        </w:rPr>
+        <w:lastRenderedPageBreak/>
+        <w:t>Scope:</w:t>
+      </w:r>
+    </w:p>
+    <w:p>
+      <w:pPr>
+        <w:rPr>
+          <w:rFonts w:ascii="Times New Roman" w:hAnsi="Times New Roman" w:cs="Times New Roman"/>
+          <w:b/>
+          <w:bCs/>
+          <w:sz w:val="28"/>
+          <w:szCs w:val="28"/>
+          <w:lang w:val="en-IN"/>
+        </w:rPr>
+      </w:pPr>
+    </w:p>
+    <w:tbl>
+      <w:tblPr>
+        <w:tblStyle w:val="GridTable4"/>
+        <w:tblW w:w="0" w:type="auto"/>
+        <w:tblLook w:val="04A0" w:firstRow="1" w:lastRow="0" w:firstColumn="1" w:lastColumn="0" w:noHBand="0" w:noVBand="1"/>
+      </w:tblPr>
+      <w:tblGrid>
+        <w:gridCol w:w="3005"/>
+        <w:gridCol w:w="3005"/>
+        <w:gridCol w:w="3006"/>
+      </w:tblGrid>
+      <w:tr>
+        <w:trPr>
+          <w:cnfStyle w:val="100000000000" w:firstRow="1" w:lastRow="0" w:firstColumn="0" w:lastColumn="0" w:oddVBand="0" w:evenVBand="0" w:oddHBand="0" w:evenHBand="0" w:firstRowFirstColumn="0" w:firstRowLastColumn="0" w:lastRowFirstColumn="0" w:lastRowLastColumn="0"/>
+        </w:trPr>
+        <w:tc>
+          <w:tcPr>
+            <w:cnfStyle w:val="001000000000" w:firstRow="0" w:lastRow="0" w:firstColumn="1" w:lastColumn="0" w:oddVBand="0" w:evenVBand="0" w:oddHBand="0" w:evenHBand="0" w:firstRowFirstColumn="0" w:firstRowLastColumn="0" w:lastRowFirstColumn="0" w:lastRowLastColumn="0"/>
+            <w:tcW w:w="3005" w:type="dxa"/>
+          </w:tcPr>
+          <w:p>
+            <w:pPr>
+              <w:rPr>
+                <w:rFonts w:ascii="Times New Roman" w:hAnsi="Times New Roman" w:cs="Times New Roman"/>
+                <w:sz w:val="28"/>
+                <w:szCs w:val="28"/>
+                <w:lang w:val="en-IN"/>
+              </w:rPr>
+            </w:pPr>
+            <w:r>
+              <w:rPr>
+                <w:rFonts w:ascii="Times New Roman" w:hAnsi="Times New Roman" w:cs="Times New Roman"/>
+                <w:sz w:val="28"/>
+                <w:szCs w:val="28"/>
+                <w:lang w:val="en-IN"/>
+              </w:rPr>
+              <w:t>Must have</w:t>
+            </w:r>
+          </w:p>
+        </w:tc>
+        <w:tc>
+          <w:tcPr>
+            <w:tcW w:w="3005" w:type="dxa"/>
+          </w:tcPr>
+          <w:p>
+            <w:pPr>
+              <w:cnfStyle w:val="100000000000" w:firstRow="1" w:lastRow="0" w:firstColumn="0" w:lastColumn="0" w:oddVBand="0" w:evenVBand="0" w:oddHBand="0" w:evenHBand="0" w:firstRowFirstColumn="0" w:firstRowLastColumn="0" w:lastRowFirstColumn="0" w:lastRowLastColumn="0"/>
+              <w:rPr>
+                <w:rFonts w:ascii="Times New Roman" w:hAnsi="Times New Roman" w:cs="Times New Roman"/>
+                <w:sz w:val="28"/>
+                <w:szCs w:val="28"/>
+                <w:lang w:val="en-IN"/>
+              </w:rPr>
+            </w:pPr>
+            <w:r>
+              <w:rPr>
+                <w:rFonts w:ascii="Times New Roman" w:hAnsi="Times New Roman" w:cs="Times New Roman"/>
+                <w:sz w:val="28"/>
+                <w:szCs w:val="28"/>
+                <w:lang w:val="en-IN"/>
+              </w:rPr>
+              <w:t>Nice to have</w:t>
+            </w:r>
+          </w:p>
+        </w:tc>
+        <w:tc>
+          <w:tcPr>
+            <w:tcW w:w="3006" w:type="dxa"/>
+          </w:tcPr>
+          <w:p>
+            <w:pPr>
+              <w:cnfStyle w:val="100000000000" w:firstRow="1" w:lastRow="0" w:firstColumn="0" w:lastColumn="0" w:oddVBand="0" w:evenVBand="0" w:oddHBand="0" w:evenHBand="0" w:firstRowFirstColumn="0" w:firstRowLastColumn="0" w:lastRowFirstColumn="0" w:lastRowLastColumn="0"/>
+              <w:rPr>
+                <w:rFonts w:ascii="Times New Roman" w:hAnsi="Times New Roman" w:cs="Times New Roman"/>
+                <w:sz w:val="28"/>
+                <w:szCs w:val="28"/>
+                <w:lang w:val="en-IN"/>
+              </w:rPr>
+            </w:pPr>
+            <w:r>
+              <w:rPr>
+                <w:rFonts w:ascii="Times New Roman" w:hAnsi="Times New Roman" w:cs="Times New Roman"/>
+                <w:sz w:val="28"/>
+                <w:szCs w:val="28"/>
+                <w:lang w:val="en-IN"/>
+              </w:rPr>
+              <w:t>Out of scope</w:t>
+            </w:r>
+          </w:p>
+        </w:tc>
+      </w:tr>
+      <w:tr>
+        <w:trPr>
+          <w:cnfStyle w:val="000000100000" w:firstRow="0" w:lastRow="0" w:firstColumn="0" w:lastColumn="0" w:oddVBand="0" w:evenVBand="0" w:oddHBand="1" w:evenHBand="0" w:firstRowFirstColumn="0" w:firstRowLastColumn="0" w:lastRowFirstColumn="0" w:lastRowLastColumn="0"/>
+        </w:trPr>
+        <w:tc>
+          <w:tcPr>
+            <w:cnfStyle w:val="001000000000" w:firstRow="0" w:lastRow="0" w:firstColumn="1" w:lastColumn="0" w:oddVBand="0" w:evenVBand="0" w:oddHBand="0" w:evenHBand="0" w:firstRowFirstColumn="0" w:firstRowLastColumn="0" w:lastRowFirstColumn="0" w:lastRowLastColumn="0"/>
+            <w:tcW w:w="3005" w:type="dxa"/>
+          </w:tcPr>
+          <w:p>
+            <w:pPr>
+              <w:pStyle w:val="ListParagraph"/>
+              <w:numPr>
+                <w:ilvl w:val="0"/>
+                <w:numId w:val="1"/>
+              </w:numPr>
+              <w:rPr>
+                <w:rFonts w:ascii="Times New Roman" w:hAnsi="Times New Roman" w:cs="Times New Roman"/>
+                <w:sz w:val="28"/>
+                <w:szCs w:val="28"/>
+                <w:lang w:val="en-IN"/>
+              </w:rPr>
+            </w:pPr>
+            <w:r>
+              <w:rPr>
+                <w:rFonts w:ascii="Times New Roman" w:hAnsi="Times New Roman" w:cs="Times New Roman"/>
+                <w:sz w:val="28"/>
+                <w:szCs w:val="28"/>
+                <w:lang w:val="en-IN"/>
+              </w:rPr>
+              <w:t>Customer Login</w:t>
+            </w:r>
+          </w:p>
+        </w:tc>
+        <w:tc>
+          <w:tcPr>
+            <w:tcW w:w="3005" w:type="dxa"/>
+          </w:tcPr>
+          <w:p>
+            <w:pPr>
+              <w:cnfStyle w:val="000000100000" w:firstRow="0" w:lastRow="0" w:firstColumn="0" w:lastColumn="0" w:oddVBand="0" w:evenVBand="0" w:oddHBand="1" w:evenHBand="0" w:firstRowFirstColumn="0" w:firstRowLastColumn="0" w:lastRowFirstColumn="0" w:lastRowLastColumn="0"/>
+              <w:rPr>
+                <w:rFonts w:ascii="Times New Roman" w:hAnsi="Times New Roman" w:cs="Times New Roman"/>
+                <w:b/>
+                <w:bCs/>
+                <w:sz w:val="28"/>
+                <w:szCs w:val="28"/>
+                <w:lang w:val="en-IN"/>
+              </w:rPr>
+            </w:pPr>
+            <w:r>
+              <w:rPr>
+                <w:rFonts w:ascii="Times New Roman" w:hAnsi="Times New Roman" w:cs="Times New Roman"/>
+                <w:b/>
+                <w:bCs/>
+                <w:sz w:val="28"/>
+                <w:szCs w:val="28"/>
+                <w:lang w:val="en-IN"/>
+              </w:rPr>
+              <w:t>Elegant UI</w:t>
+            </w:r>
+          </w:p>
+        </w:tc>
+        <w:tc>
+          <w:tcPr>
+            <w:tcW w:w="3006" w:type="dxa"/>
+          </w:tcPr>
+          <w:p>
+            <w:pPr>
+              <w:cnfStyle w:val="000000100000" w:firstRow="0" w:lastRow="0" w:firstColumn="0" w:lastColumn="0" w:oddVBand="0" w:evenVBand="0" w:oddHBand="1" w:evenHBand="0" w:firstRowFirstColumn="0" w:firstRowLastColumn="0" w:lastRowFirstColumn="0" w:lastRowLastColumn="0"/>
+              <w:rPr>
+                <w:rFonts w:ascii="Times New Roman" w:hAnsi="Times New Roman" w:cs="Times New Roman"/>
+                <w:sz w:val="28"/>
+                <w:szCs w:val="28"/>
+                <w:lang w:val="en-IN"/>
+              </w:rPr>
+            </w:pPr>
+            <w:r>
+              <w:rPr>
+                <w:rFonts w:ascii="Times New Roman" w:hAnsi="Times New Roman" w:cs="Times New Roman"/>
+                <w:b/>
+                <w:bCs/>
+                <w:sz w:val="28"/>
+                <w:szCs w:val="28"/>
+                <w:lang w:val="en-IN"/>
+              </w:rPr>
+              <w:t>Delivery Tracking</w:t>
+            </w:r>
+          </w:p>
+        </w:tc>
+      </w:tr>
+      <w:tr>
+        <w:tc>
+          <w:tcPr>
+            <w:cnfStyle w:val="001000000000" w:firstRow="0" w:lastRow="0" w:firstColumn="1" w:lastColumn="0" w:oddVBand="0" w:evenVBand="0" w:oddHBand="0" w:evenHBand="0" w:firstRowFirstColumn="0" w:firstRowLastColumn="0" w:lastRowFirstColumn="0" w:lastRowLastColumn="0"/>
+            <w:tcW w:w="3005" w:type="dxa"/>
+          </w:tcPr>
+          <w:p>
+            <w:pPr>
+              <w:pStyle w:val="ListParagraph"/>
+              <w:numPr>
+                <w:ilvl w:val="0"/>
+                <w:numId w:val="1"/>
+              </w:numPr>
+              <w:rPr>
+                <w:rFonts w:ascii="Times New Roman" w:hAnsi="Times New Roman" w:cs="Times New Roman"/>
+                <w:sz w:val="28"/>
+                <w:szCs w:val="28"/>
+                <w:lang w:val="en-IN"/>
+              </w:rPr>
+            </w:pPr>
+            <w:r>
+              <w:rPr>
+                <w:rFonts w:ascii="Times New Roman" w:hAnsi="Times New Roman" w:cs="Times New Roman"/>
+                <w:sz w:val="28"/>
+                <w:szCs w:val="28"/>
+                <w:lang w:val="en-IN"/>
+              </w:rPr>
+              <w:t>Store Listing</w:t>
+            </w:r>
+          </w:p>
+        </w:tc>
+        <w:tc>
+          <w:tcPr>
+            <w:tcW w:w="3005" w:type="dxa"/>
+          </w:tcPr>
+          <w:p>
+            <w:pPr>
+              <w:cnfStyle w:val="000000000000" w:firstRow="0" w:lastRow="0" w:firstColumn="0" w:lastColumn="0" w:oddVBand="0" w:evenVBand="0" w:oddHBand="0" w:evenHBand="0" w:firstRowFirstColumn="0" w:firstRowLastColumn="0" w:lastRowFirstColumn="0" w:lastRowLastColumn="0"/>
+              <w:rPr>
+                <w:rFonts w:ascii="Times New Roman" w:hAnsi="Times New Roman" w:cs="Times New Roman"/>
+                <w:b/>
+                <w:bCs/>
+                <w:sz w:val="28"/>
+                <w:szCs w:val="28"/>
+                <w:lang w:val="en-IN"/>
+              </w:rPr>
+            </w:pPr>
+            <w:r>
+              <w:rPr>
+                <w:rFonts w:ascii="Times New Roman" w:hAnsi="Times New Roman" w:cs="Times New Roman"/>
+                <w:b/>
+                <w:bCs/>
+                <w:sz w:val="28"/>
+                <w:szCs w:val="28"/>
+                <w:lang w:val="en-IN"/>
+              </w:rPr>
+              <w:t>User friendly</w:t>
+            </w:r>
+          </w:p>
+        </w:tc>
+        <w:tc>
+          <w:tcPr>
+            <w:tcW w:w="3006" w:type="dxa"/>
+          </w:tcPr>
+          <w:p>
+            <w:pPr>
+              <w:cnfStyle w:val="000000000000" w:firstRow="0" w:lastRow="0" w:firstColumn="0" w:lastColumn="0" w:oddVBand="0" w:evenVBand="0" w:oddHBand="0" w:evenHBand="0" w:firstRowFirstColumn="0" w:firstRowLastColumn="0" w:lastRowFirstColumn="0" w:lastRowLastColumn="0"/>
+              <w:rPr>
+                <w:rFonts w:ascii="Times New Roman" w:hAnsi="Times New Roman" w:cs="Times New Roman"/>
+                <w:b/>
+                <w:bCs/>
+                <w:sz w:val="28"/>
+                <w:szCs w:val="28"/>
+                <w:lang w:val="en-IN"/>
+              </w:rPr>
+            </w:pPr>
+            <w:r>
+              <w:rPr>
+                <w:rFonts w:ascii="Times New Roman" w:hAnsi="Times New Roman" w:cs="Times New Roman"/>
+                <w:b/>
+                <w:bCs/>
+                <w:sz w:val="28"/>
+                <w:szCs w:val="28"/>
+                <w:lang w:val="en-IN"/>
+              </w:rPr>
+              <w:t>Complex Features</w:t>
+            </w:r>
+          </w:p>
+        </w:tc>
+      </w:tr>
+      <w:tr>
+        <w:trPr>
+          <w:cnfStyle w:val="000000100000" w:firstRow="0" w:lastRow="0" w:firstColumn="0" w:lastColumn="0" w:oddVBand="0" w:evenVBand="0" w:oddHBand="1" w:evenHBand="0" w:firstRowFirstColumn="0" w:firstRowLastColumn="0" w:lastRowFirstColumn="0" w:lastRowLastColumn="0"/>
+        </w:trPr>
+        <w:tc>
+          <w:tcPr>
+            <w:cnfStyle w:val="001000000000" w:firstRow="0" w:lastRow="0" w:firstColumn="1" w:lastColumn="0" w:oddVBand="0" w:evenVBand="0" w:oddHBand="0" w:evenHBand="0" w:firstRowFirstColumn="0" w:firstRowLastColumn="0" w:lastRowFirstColumn="0" w:lastRowLastColumn="0"/>
+            <w:tcW w:w="3005" w:type="dxa"/>
+          </w:tcPr>
+          <w:p>
+            <w:pPr>
+              <w:pStyle w:val="ListParagraph"/>
+              <w:numPr>
+                <w:ilvl w:val="0"/>
+                <w:numId w:val="1"/>
+              </w:numPr>
+              <w:rPr>
+                <w:rFonts w:ascii="Times New Roman" w:hAnsi="Times New Roman" w:cs="Times New Roman"/>
+                <w:sz w:val="28"/>
+                <w:szCs w:val="28"/>
+                <w:lang w:val="en-IN"/>
+              </w:rPr>
+            </w:pPr>
+            <w:r>
+              <w:rPr>
+                <w:rFonts w:ascii="Times New Roman" w:hAnsi="Times New Roman" w:cs="Times New Roman"/>
+                <w:sz w:val="28"/>
+                <w:szCs w:val="28"/>
+                <w:lang w:val="en-IN"/>
+              </w:rPr>
+              <w:t>Product Listing</w:t>
+            </w:r>
+          </w:p>
+        </w:tc>
+        <w:tc>
+          <w:tcPr>
+            <w:tcW w:w="3005" w:type="dxa"/>
+          </w:tcPr>
+          <w:p>
+            <w:pPr>
+              <w:cnfStyle w:val="000000100000" w:firstRow="0" w:lastRow="0" w:firstColumn="0" w:lastColumn="0" w:oddVBand="0" w:evenVBand="0" w:oddHBand="1" w:evenHBand="0" w:firstRowFirstColumn="0" w:firstRowLastColumn="0" w:lastRowFirstColumn="0" w:lastRowLastColumn="0"/>
+              <w:rPr>
+                <w:rFonts w:ascii="Times New Roman" w:hAnsi="Times New Roman" w:cs="Times New Roman"/>
+                <w:b/>
+                <w:bCs/>
+                <w:sz w:val="28"/>
+                <w:szCs w:val="28"/>
+                <w:lang w:val="en-IN"/>
+              </w:rPr>
+            </w:pPr>
+            <w:r>
+              <w:rPr>
+                <w:rFonts w:ascii="Times New Roman" w:hAnsi="Times New Roman" w:cs="Times New Roman"/>
+                <w:b/>
+                <w:bCs/>
+                <w:sz w:val="28"/>
+                <w:szCs w:val="28"/>
+                <w:lang w:val="en-IN"/>
+              </w:rPr>
+              <w:t>Notification Panel</w:t>
+            </w:r>
+          </w:p>
+        </w:tc>
+        <w:tc>
+          <w:tcPr>
+            <w:tcW w:w="3006" w:type="dxa"/>
+          </w:tcPr>
+          <w:p>
+            <w:pPr>
+              <w:cnfStyle w:val="000000100000" w:firstRow="0" w:lastRow="0" w:firstColumn="0" w:lastColumn="0" w:oddVBand="0" w:evenVBand="0" w:oddHBand="1" w:evenHBand="0" w:firstRowFirstColumn="0" w:firstRowLastColumn="0" w:lastRowFirstColumn="0" w:lastRowLastColumn="0"/>
+              <w:rPr>
+                <w:rFonts w:ascii="Times New Roman" w:hAnsi="Times New Roman" w:cs="Times New Roman"/>
+                <w:b/>
+                <w:bCs/>
+                <w:sz w:val="28"/>
+                <w:szCs w:val="28"/>
+                <w:lang w:val="en-IN"/>
+              </w:rPr>
+            </w:pPr>
+            <w:r>
+              <w:rPr>
+                <w:rFonts w:ascii="Times New Roman" w:hAnsi="Times New Roman" w:cs="Times New Roman"/>
+                <w:b/>
+                <w:bCs/>
+                <w:sz w:val="28"/>
+                <w:szCs w:val="28"/>
+                <w:lang w:val="en-IN"/>
+              </w:rPr>
+              <w:t>Pattern lock</w:t>
+            </w:r>
+          </w:p>
+        </w:tc>
+      </w:tr>
+      <w:tr>
+        <w:tc>
+          <w:tcPr>
+            <w:cnfStyle w:val="001000000000" w:firstRow="0" w:lastRow="0" w:firstColumn="1" w:lastColumn="0" w:oddVBand="0" w:evenVBand="0" w:oddHBand="0" w:evenHBand="0" w:firstRowFirstColumn="0" w:firstRowLastColumn="0" w:lastRowFirstColumn="0" w:lastRowLastColumn="0"/>
+            <w:tcW w:w="3005" w:type="dxa"/>
+          </w:tcPr>
+          <w:p>
+            <w:pPr>
+              <w:pStyle w:val="ListParagraph"/>
+              <w:numPr>
+                <w:ilvl w:val="0"/>
+                <w:numId w:val="1"/>
+              </w:numPr>
+              <w:rPr>
+                <w:rFonts w:ascii="Times New Roman" w:hAnsi="Times New Roman" w:cs="Times New Roman"/>
+                <w:sz w:val="28"/>
+                <w:szCs w:val="28"/>
+                <w:lang w:val="en-IN"/>
+              </w:rPr>
+            </w:pPr>
+            <w:r>
+              <w:rPr>
+                <w:rFonts w:ascii="Times New Roman" w:hAnsi="Times New Roman" w:cs="Times New Roman"/>
+                <w:sz w:val="28"/>
+                <w:szCs w:val="28"/>
+                <w:lang w:val="en-IN"/>
+              </w:rPr>
+              <w:t>Order</w:t>
+            </w:r>
+          </w:p>
+        </w:tc>
+        <w:tc>
+          <w:tcPr>
+            <w:tcW w:w="3005" w:type="dxa"/>
+          </w:tcPr>
+          <w:p>
+            <w:pPr>
+              <w:cnfStyle w:val="000000000000" w:firstRow="0" w:lastRow="0" w:firstColumn="0" w:lastColumn="0" w:oddVBand="0" w:evenVBand="0" w:oddHBand="0" w:evenHBand="0" w:firstRowFirstColumn="0" w:firstRowLastColumn="0" w:lastRowFirstColumn="0" w:lastRowLastColumn="0"/>
+              <w:rPr>
+                <w:rFonts w:ascii="Times New Roman" w:hAnsi="Times New Roman" w:cs="Times New Roman"/>
+                <w:b/>
+                <w:bCs/>
+                <w:sz w:val="28"/>
+                <w:szCs w:val="28"/>
+                <w:lang w:val="en-IN"/>
+              </w:rPr>
+            </w:pPr>
+            <w:r>
+              <w:rPr>
+                <w:rFonts w:ascii="Times New Roman" w:hAnsi="Times New Roman" w:cs="Times New Roman"/>
+                <w:b/>
+                <w:bCs/>
+                <w:sz w:val="28"/>
+                <w:szCs w:val="28"/>
+                <w:lang w:val="en-IN"/>
+              </w:rPr>
+              <w:t>OPT Authentication</w:t>
+            </w:r>
+          </w:p>
+        </w:tc>
+        <w:tc>
+          <w:tcPr>
+            <w:tcW w:w="3006" w:type="dxa"/>
+          </w:tcPr>
+          <w:p>
+            <w:pPr>
+              <w:cnfStyle w:val="000000000000" w:firstRow="0" w:lastRow="0" w:firstColumn="0" w:lastColumn="0" w:oddVBand="0" w:evenVBand="0" w:oddHBand="0" w:evenHBand="0" w:firstRowFirstColumn="0" w:firstRowLastColumn="0" w:lastRowFirstColumn="0" w:lastRowLastColumn="0"/>
+              <w:rPr>
+                <w:rFonts w:ascii="Times New Roman" w:hAnsi="Times New Roman" w:cs="Times New Roman"/>
+                <w:b/>
+                <w:bCs/>
+                <w:sz w:val="28"/>
+                <w:szCs w:val="28"/>
+                <w:lang w:val="en-IN"/>
+              </w:rPr>
+            </w:pPr>
+            <w:r>
+              <w:rPr>
+                <w:rFonts w:ascii="Times New Roman" w:hAnsi="Times New Roman" w:cs="Times New Roman"/>
+                <w:b/>
+                <w:bCs/>
+                <w:sz w:val="28"/>
+                <w:szCs w:val="28"/>
+                <w:lang w:val="en-IN"/>
+              </w:rPr>
+              <w:t>Phone Verification</w:t>
+            </w:r>
+          </w:p>
+        </w:tc>
+      </w:tr>
+      <w:tr>
+        <w:trPr>
+          <w:cnfStyle w:val="000000100000" w:firstRow="0" w:lastRow="0" w:firstColumn="0" w:lastColumn="0" w:oddVBand="0" w:evenVBand="0" w:oddHBand="1" w:evenHBand="0" w:firstRowFirstColumn="0" w:firstRowLastColumn="0" w:lastRowFirstColumn="0" w:lastRowLastColumn="0"/>
+        </w:trPr>
+        <w:tc>
+          <w:tcPr>
+            <w:cnfStyle w:val="001000000000" w:firstRow="0" w:lastRow="0" w:firstColumn="1" w:lastColumn="0" w:oddVBand="0" w:evenVBand="0" w:oddHBand="0" w:evenHBand="0" w:firstRowFirstColumn="0" w:firstRowLastColumn="0" w:lastRowFirstColumn="0" w:lastRowLastColumn="0"/>
+            <w:tcW w:w="3005" w:type="dxa"/>
+          </w:tcPr>
+          <w:p>
+            <w:pPr>
+              <w:pStyle w:val="ListParagraph"/>
+              <w:numPr>
+                <w:ilvl w:val="0"/>
+                <w:numId w:val="1"/>
+              </w:numPr>
+              <w:rPr>
+                <w:rFonts w:ascii="Times New Roman" w:hAnsi="Times New Roman" w:cs="Times New Roman"/>
+                <w:sz w:val="28"/>
+                <w:szCs w:val="28"/>
+                <w:lang w:val="en-IN"/>
+              </w:rPr>
+            </w:pPr>
+            <w:r>
+              <w:rPr>
+                <w:rFonts w:ascii="Times New Roman" w:hAnsi="Times New Roman" w:cs="Times New Roman"/>
+                <w:sz w:val="28"/>
+                <w:szCs w:val="28"/>
+                <w:lang w:val="en-IN"/>
+              </w:rPr>
+              <w:t>API Integration</w:t>
+            </w:r>
+          </w:p>
+        </w:tc>
+        <w:tc>
+          <w:tcPr>
+            <w:tcW w:w="3005" w:type="dxa"/>
+          </w:tcPr>
+          <w:p>
+            <w:pPr>
+              <w:cnfStyle w:val="000000100000" w:firstRow="0" w:lastRow="0" w:firstColumn="0" w:lastColumn="0" w:oddVBand="0" w:evenVBand="0" w:oddHBand="1" w:evenHBand="0" w:firstRowFirstColumn="0" w:firstRowLastColumn="0" w:lastRowFirstColumn="0" w:lastRowLastColumn="0"/>
+              <w:rPr>
+                <w:rFonts w:ascii="Times New Roman" w:hAnsi="Times New Roman" w:cs="Times New Roman"/>
+                <w:b/>
+                <w:bCs/>
+                <w:sz w:val="28"/>
+                <w:szCs w:val="28"/>
+                <w:lang w:val="en-IN"/>
+              </w:rPr>
+            </w:pPr>
+            <w:r>
+              <w:rPr>
+                <w:rFonts w:ascii="Times New Roman" w:hAnsi="Times New Roman" w:cs="Times New Roman"/>
+                <w:b/>
+                <w:bCs/>
+                <w:sz w:val="28"/>
+                <w:szCs w:val="28"/>
+                <w:lang w:val="en-IN"/>
+              </w:rPr>
+              <w:t>Splash Screen</w:t>
+            </w:r>
+          </w:p>
+        </w:tc>
+        <w:tc>
+          <w:tcPr>
+            <w:tcW w:w="3006" w:type="dxa"/>
+          </w:tcPr>
+          <w:p>
+            <w:pPr>
+              <w:cnfStyle w:val="000000100000" w:firstRow="0" w:lastRow="0" w:firstColumn="0" w:lastColumn="0" w:oddVBand="0" w:evenVBand="0" w:oddHBand="1" w:evenHBand="0" w:firstRowFirstColumn="0" w:firstRowLastColumn="0" w:lastRowFirstColumn="0" w:lastRowLastColumn="0"/>
+              <w:rPr>
+                <w:rFonts w:ascii="Times New Roman" w:hAnsi="Times New Roman" w:cs="Times New Roman"/>
+                <w:b/>
+                <w:bCs/>
+                <w:sz w:val="28"/>
+                <w:szCs w:val="28"/>
+                <w:lang w:val="en-IN"/>
+              </w:rPr>
+            </w:pPr>
+            <w:r>
+              <w:rPr>
+                <w:rFonts w:ascii="Times New Roman" w:hAnsi="Times New Roman" w:cs="Times New Roman"/>
+                <w:b/>
+                <w:bCs/>
+                <w:sz w:val="28"/>
+                <w:szCs w:val="28"/>
+                <w:lang w:val="en-IN"/>
+              </w:rPr>
+              <w:t>SMS auto verification</w:t>
+            </w:r>
+          </w:p>
+        </w:tc>
+      </w:tr>
+      <w:tr>
+        <w:tc>
+          <w:tcPr>
+            <w:cnfStyle w:val="001000000000" w:firstRow="0" w:lastRow="0" w:firstColumn="1" w:lastColumn="0" w:oddVBand="0" w:evenVBand="0" w:oddHBand="0" w:evenHBand="0" w:firstRowFirstColumn="0" w:firstRowLastColumn="0" w:lastRowFirstColumn="0" w:lastRowLastColumn="0"/>
+            <w:tcW w:w="3005" w:type="dxa"/>
+          </w:tcPr>
+          <w:p>
+            <w:pPr>
+              <w:pStyle w:val="ListParagraph"/>
+              <w:numPr>
+                <w:ilvl w:val="0"/>
+                <w:numId w:val="1"/>
+              </w:numPr>
+              <w:rPr>
+                <w:rFonts w:ascii="Times New Roman" w:hAnsi="Times New Roman" w:cs="Times New Roman"/>
+                <w:sz w:val="28"/>
+                <w:szCs w:val="28"/>
+                <w:lang w:val="en-IN"/>
+              </w:rPr>
+            </w:pPr>
+            <w:r>
+              <w:rPr>
+                <w:rFonts w:ascii="Times New Roman" w:hAnsi="Times New Roman" w:cs="Times New Roman"/>
+                <w:sz w:val="28"/>
+                <w:szCs w:val="28"/>
+                <w:lang w:val="en-IN"/>
+              </w:rPr>
+              <w:t xml:space="preserve">Payment </w:t>
+            </w:r>
+            <w:proofErr w:type="spellStart"/>
+            <w:r>
+              <w:rPr>
+                <w:rFonts w:ascii="Times New Roman" w:hAnsi="Times New Roman" w:cs="Times New Roman"/>
+                <w:sz w:val="28"/>
+                <w:szCs w:val="28"/>
+                <w:lang w:val="en-IN"/>
+              </w:rPr>
+              <w:t>Integr</w:t>
+            </w:r>
+            <w:proofErr w:type="spellEnd"/>
+            <w:r>
+              <w:rPr>
+                <w:rFonts w:ascii="Times New Roman" w:hAnsi="Times New Roman" w:cs="Times New Roman"/>
+                <w:sz w:val="28"/>
+                <w:szCs w:val="28"/>
+                <w:lang w:val="en-IN"/>
+              </w:rPr>
+              <w:t>.</w:t>
+            </w:r>
+          </w:p>
+        </w:tc>
+        <w:tc>
+          <w:tcPr>
+            <w:tcW w:w="3005" w:type="dxa"/>
+          </w:tcPr>
+          <w:p>
+            <w:pPr>
+              <w:cnfStyle w:val="000000000000" w:firstRow="0" w:lastRow="0" w:firstColumn="0" w:lastColumn="0" w:oddVBand="0" w:evenVBand="0" w:oddHBand="0" w:evenHBand="0" w:firstRowFirstColumn="0" w:firstRowLastColumn="0" w:lastRowFirstColumn="0" w:lastRowLastColumn="0"/>
+              <w:rPr>
+                <w:rFonts w:ascii="Times New Roman" w:hAnsi="Times New Roman" w:cs="Times New Roman"/>
+                <w:b/>
+                <w:bCs/>
+                <w:sz w:val="28"/>
+                <w:szCs w:val="28"/>
+                <w:lang w:val="en-IN"/>
+              </w:rPr>
+            </w:pPr>
+            <w:r>
+              <w:rPr>
+                <w:rFonts w:ascii="Times New Roman" w:hAnsi="Times New Roman" w:cs="Times New Roman"/>
+                <w:b/>
+                <w:bCs/>
+                <w:sz w:val="28"/>
+                <w:szCs w:val="28"/>
+                <w:lang w:val="en-IN"/>
+              </w:rPr>
+              <w:t>Tech help</w:t>
+            </w:r>
+          </w:p>
+        </w:tc>
+        <w:tc>
+          <w:tcPr>
+            <w:tcW w:w="3006" w:type="dxa"/>
+          </w:tcPr>
+          <w:p>
+            <w:pPr>
+              <w:cnfStyle w:val="000000000000" w:firstRow="0" w:lastRow="0" w:firstColumn="0" w:lastColumn="0" w:oddVBand="0" w:evenVBand="0" w:oddHBand="0" w:evenHBand="0" w:firstRowFirstColumn="0" w:firstRowLastColumn="0" w:lastRowFirstColumn="0" w:lastRowLastColumn="0"/>
+              <w:rPr>
+                <w:rFonts w:ascii="Times New Roman" w:hAnsi="Times New Roman" w:cs="Times New Roman"/>
+                <w:b/>
+                <w:bCs/>
+                <w:sz w:val="28"/>
+                <w:szCs w:val="28"/>
+                <w:lang w:val="en-IN"/>
+              </w:rPr>
+            </w:pPr>
+            <w:r>
+              <w:rPr>
+                <w:rFonts w:ascii="Times New Roman" w:hAnsi="Times New Roman" w:cs="Times New Roman"/>
+                <w:b/>
+                <w:bCs/>
+                <w:sz w:val="28"/>
+                <w:szCs w:val="28"/>
+                <w:lang w:val="en-IN"/>
+              </w:rPr>
+              <w:t>Enhanced Security spec</w:t>
+            </w:r>
+          </w:p>
+        </w:tc>
+      </w:tr>
+    </w:tbl>
+    <w:p>
+      <w:pPr>
+        <w:rPr>
+          <w:rFonts w:ascii="Times New Roman" w:hAnsi="Times New Roman" w:cs="Times New Roman"/>
+          <w:sz w:val="28"/>
+          <w:szCs w:val="28"/>
+          <w:lang w:val="en-IN"/>
+        </w:rPr>
+      </w:pPr>
+    </w:p>
+    <w:p>
+      <w:pPr>
+        <w:rPr>
+          <w:rFonts w:ascii="Times New Roman" w:hAnsi="Times New Roman" w:cs="Times New Roman"/>
+          <w:sz w:val="28"/>
+          <w:szCs w:val="28"/>
+          <w:lang w:val="en-IN"/>
+        </w:rPr>
+      </w:pPr>
+    </w:p>
+    <w:p>
+      <w:pPr>
+        <w:rPr>
+          <w:rFonts w:ascii="Times New Roman" w:hAnsi="Times New Roman" w:cs="Times New Roman"/>
+          <w:b/>
+          <w:bCs/>
+          <w:sz w:val="28"/>
+          <w:szCs w:val="28"/>
+          <w:lang w:val="en-IN"/>
+        </w:rPr>
+      </w:pPr>
+      <w:r>
+        <w:rPr>
+          <w:rFonts w:ascii="Times New Roman" w:hAnsi="Times New Roman" w:cs="Times New Roman"/>
+          <w:b/>
+          <w:bCs/>
+          <w:sz w:val="28"/>
+          <w:szCs w:val="28"/>
+          <w:lang w:val="en-IN"/>
+        </w:rPr>
+        <w:t>Figma:</w:t>
+      </w:r>
+      <w:r>
+        <w:rPr>
+          <w:rFonts w:ascii="Times New Roman" w:hAnsi="Times New Roman" w:cs="Times New Roman"/>
+          <w:b/>
+          <w:bCs/>
+          <w:noProof/>
+          <w:sz w:val="28"/>
+          <w:szCs w:val="28"/>
+          <w:lang w:val="en-IN"/>
+        </w:rPr>
+        <w:t xml:space="preserve"> </w:t>
+      </w:r>
+      <w:r>
+        <w:rPr>
+          <w:rFonts w:ascii="Times New Roman" w:hAnsi="Times New Roman" w:cs="Times New Roman"/>
+          <w:b/>
+          <w:bCs/>
+          <w:noProof/>
+          <w:sz w:val="28"/>
+          <w:szCs w:val="28"/>
+          <w:lang w:val="en-IN"/>
+        </w:rPr>
+        <w:drawing>
+          <wp:inline distT="0" distB="0" distL="0" distR="0" wp14:anchorId="5289C798" wp14:editId="1B3F8EDB">
+            <wp:extent cx="5114925" cy="1447800"/>
+            <wp:effectExtent l="19050" t="0" r="28575" b="0"/>
+            <wp:docPr id="2" name="Diagram 2"/>
+            <wp:cNvGraphicFramePr/>
+            <a:graphic xmlns:a="http://schemas.openxmlformats.org/drawingml/2006/main">
+              <a:graphicData uri="http://schemas.openxmlformats.org/drawingml/2006/diagram">
+                <dgm:relIds xmlns:dgm="http://schemas.openxmlformats.org/drawingml/2006/diagram" xmlns:r="http://schemas.openxmlformats.org/officeDocument/2006/relationships" r:dm="rId6" r:lo="rId7" r:qs="rId8" r:cs="rId9"/>
+              </a:graphicData>
+            </a:graphic>
+          </wp:inline>
+        </w:drawing>
+      </w:r>
+    </w:p>
+    <w:p>
+      <w:pPr>
+        <w:rPr>
+          <w:rFonts w:ascii="Times New Roman" w:hAnsi="Times New Roman" w:cs="Times New Roman"/>
+          <w:b/>
+          <w:bCs/>
+          <w:sz w:val="28"/>
+          <w:szCs w:val="28"/>
+          <w:lang w:val="en-IN"/>
+        </w:rPr>
+      </w:pPr>
+      <w:r>
+        <w:rPr>
+          <w:rFonts w:ascii="Times New Roman" w:hAnsi="Times New Roman" w:cs="Times New Roman"/>
+          <w:b/>
+          <w:bCs/>
+          <w:sz w:val="28"/>
+          <w:szCs w:val="28"/>
+          <w:lang w:val="en-IN"/>
+        </w:rPr>
+        <w:t>Tasks and Deadlines</w:t>
+      </w:r>
+      <w:r>
+        <w:rPr>
+          <w:rFonts w:ascii="Times New Roman" w:hAnsi="Times New Roman" w:cs="Times New Roman"/>
+          <w:b/>
+          <w:bCs/>
+          <w:sz w:val="28"/>
+          <w:szCs w:val="28"/>
+          <w:lang w:val="en-IN"/>
+        </w:rPr>
+        <w:t>:</w:t>
+      </w:r>
+    </w:p>
+    <w:p>
+      <w:pPr>
+        <w:pStyle w:val="ListParagraph"/>
+        <w:numPr>
+          <w:ilvl w:val="0"/>
+          <w:numId w:val="3"/>
+        </w:numPr>
+        <w:rPr>
+          <w:rFonts w:ascii="Times New Roman" w:hAnsi="Times New Roman" w:cs="Times New Roman"/>
+          <w:b/>
+          <w:bCs/>
+          <w:sz w:val="28"/>
+          <w:szCs w:val="28"/>
+          <w:lang w:val="en-IN"/>
+        </w:rPr>
+      </w:pPr>
+      <w:r>
+        <w:rPr>
+          <w:rFonts w:ascii="Times New Roman" w:hAnsi="Times New Roman" w:cs="Times New Roman"/>
+          <w:b/>
+          <w:bCs/>
+          <w:sz w:val="28"/>
+          <w:szCs w:val="28"/>
+          <w:lang w:val="en-IN"/>
+        </w:rPr>
+        <w:t>Basic UI design (09/18)</w:t>
+      </w:r>
+    </w:p>
+    <w:p>
+      <w:pPr>
+        <w:pStyle w:val="ListParagraph"/>
+        <w:numPr>
+          <w:ilvl w:val="0"/>
+          <w:numId w:val="3"/>
+        </w:numPr>
+        <w:rPr>
+          <w:rFonts w:ascii="Times New Roman" w:hAnsi="Times New Roman" w:cs="Times New Roman"/>
+          <w:b/>
+          <w:bCs/>
+          <w:sz w:val="28"/>
+          <w:szCs w:val="28"/>
+          <w:lang w:val="en-IN"/>
+        </w:rPr>
+      </w:pPr>
+      <w:r>
+        <w:rPr>
+          <w:rFonts w:ascii="Times New Roman" w:hAnsi="Times New Roman" w:cs="Times New Roman"/>
+          <w:b/>
+          <w:bCs/>
+          <w:sz w:val="28"/>
+          <w:szCs w:val="28"/>
+          <w:lang w:val="en-IN"/>
+        </w:rPr>
+        <w:t>Customer Screen Design (9/30)</w:t>
+      </w:r>
+    </w:p>
+    <w:p>
+      <w:pPr>
+        <w:pStyle w:val="ListParagraph"/>
+        <w:numPr>
+          <w:ilvl w:val="0"/>
+          <w:numId w:val="3"/>
+        </w:numPr>
+        <w:rPr>
+          <w:rFonts w:ascii="Times New Roman" w:hAnsi="Times New Roman" w:cs="Times New Roman"/>
+          <w:b/>
+          <w:bCs/>
+          <w:sz w:val="28"/>
+          <w:szCs w:val="28"/>
+          <w:lang w:val="en-IN"/>
+        </w:rPr>
+      </w:pPr>
+      <w:r>
+        <w:rPr>
+          <w:rFonts w:ascii="Times New Roman" w:hAnsi="Times New Roman" w:cs="Times New Roman"/>
+          <w:b/>
+          <w:bCs/>
+          <w:sz w:val="28"/>
+          <w:szCs w:val="28"/>
+          <w:lang w:val="en-IN"/>
+        </w:rPr>
+        <w:t xml:space="preserve">Store, cart, </w:t>
+      </w:r>
+      <w:r>
+        <w:rPr>
+          <w:rFonts w:ascii="Times New Roman" w:hAnsi="Times New Roman" w:cs="Times New Roman"/>
+          <w:b/>
+          <w:bCs/>
+          <w:sz w:val="28"/>
+          <w:szCs w:val="28"/>
+          <w:lang w:val="en-IN"/>
+        </w:rPr>
+        <w:t>profile,</w:t>
+      </w:r>
+      <w:r>
+        <w:rPr>
+          <w:rFonts w:ascii="Times New Roman" w:hAnsi="Times New Roman" w:cs="Times New Roman"/>
+          <w:b/>
+          <w:bCs/>
+          <w:sz w:val="28"/>
+          <w:szCs w:val="28"/>
+          <w:lang w:val="en-IN"/>
+        </w:rPr>
+        <w:t xml:space="preserve"> and other UI Screens (10/</w:t>
+      </w:r>
+      <w:r>
+        <w:rPr>
+          <w:rFonts w:ascii="Times New Roman" w:hAnsi="Times New Roman" w:cs="Times New Roman"/>
+          <w:b/>
+          <w:bCs/>
+          <w:sz w:val="28"/>
+          <w:szCs w:val="28"/>
+          <w:lang w:val="en-IN"/>
+        </w:rPr>
+        <w:t>15</w:t>
+      </w:r>
+      <w:r>
+        <w:rPr>
+          <w:rFonts w:ascii="Times New Roman" w:hAnsi="Times New Roman" w:cs="Times New Roman"/>
+          <w:b/>
+          <w:bCs/>
+          <w:sz w:val="28"/>
+          <w:szCs w:val="28"/>
+          <w:lang w:val="en-IN"/>
+        </w:rPr>
+        <w:t>)</w:t>
+      </w:r>
+    </w:p>
+    <w:p>
+      <w:pPr>
+        <w:pStyle w:val="ListParagraph"/>
+        <w:numPr>
+          <w:ilvl w:val="0"/>
+          <w:numId w:val="3"/>
+        </w:numPr>
+        <w:rPr>
+          <w:rFonts w:ascii="Times New Roman" w:hAnsi="Times New Roman" w:cs="Times New Roman"/>
+          <w:b/>
+          <w:bCs/>
+          <w:sz w:val="28"/>
+          <w:szCs w:val="28"/>
+          <w:lang w:val="en-IN"/>
+        </w:rPr>
+      </w:pPr>
+      <w:r>
+        <w:rPr>
+          <w:rFonts w:ascii="Times New Roman" w:hAnsi="Times New Roman" w:cs="Times New Roman"/>
+          <w:b/>
+          <w:bCs/>
+          <w:sz w:val="28"/>
+          <w:szCs w:val="28"/>
+          <w:lang w:val="en-IN"/>
+        </w:rPr>
+        <w:t>Firebase backend functionality and Auth (</w:t>
+      </w:r>
+      <w:r>
+        <w:rPr>
+          <w:rFonts w:ascii="Times New Roman" w:hAnsi="Times New Roman" w:cs="Times New Roman"/>
+          <w:b/>
+          <w:bCs/>
+          <w:sz w:val="28"/>
+          <w:szCs w:val="28"/>
+          <w:lang w:val="en-IN"/>
+        </w:rPr>
+        <w:t>10/31)</w:t>
+      </w:r>
+    </w:p>
+    <w:p>
+      <w:pPr>
+        <w:pStyle w:val="ListParagraph"/>
+        <w:numPr>
+          <w:ilvl w:val="0"/>
+          <w:numId w:val="3"/>
+        </w:numPr>
+        <w:rPr>
+          <w:rFonts w:ascii="Times New Roman" w:hAnsi="Times New Roman" w:cs="Times New Roman"/>
+          <w:b/>
+          <w:bCs/>
+          <w:sz w:val="28"/>
+          <w:szCs w:val="28"/>
+          <w:lang w:val="en-IN"/>
+        </w:rPr>
+      </w:pPr>
+      <w:r>
+        <w:rPr>
+          <w:rFonts w:ascii="Times New Roman" w:hAnsi="Times New Roman" w:cs="Times New Roman"/>
+          <w:b/>
+          <w:bCs/>
+          <w:sz w:val="28"/>
+          <w:szCs w:val="28"/>
+          <w:lang w:val="en-IN"/>
+        </w:rPr>
+        <w:t>Seller Screen Design (11/15)</w:t>
+      </w:r>
+    </w:p>
+    <w:p>
+      <w:pPr>
+        <w:pStyle w:val="ListParagraph"/>
+        <w:numPr>
+          <w:ilvl w:val="0"/>
+          <w:numId w:val="3"/>
+        </w:numPr>
+        <w:rPr>
+          <w:rFonts w:ascii="Times New Roman" w:hAnsi="Times New Roman" w:cs="Times New Roman"/>
+          <w:b/>
+          <w:bCs/>
+          <w:sz w:val="28"/>
+          <w:szCs w:val="28"/>
+          <w:lang w:val="en-IN"/>
+        </w:rPr>
+      </w:pPr>
+      <w:r>
+        <w:rPr>
+          <w:rFonts w:ascii="Times New Roman" w:hAnsi="Times New Roman" w:cs="Times New Roman"/>
+          <w:b/>
+          <w:bCs/>
+          <w:sz w:val="28"/>
+          <w:szCs w:val="28"/>
+          <w:lang w:val="en-IN"/>
+        </w:rPr>
+        <w:t>Streaming and other backend work (11/30)</w:t>
+      </w:r>
+    </w:p>
+    <w:p>
+      <w:pPr>
+        <w:pStyle w:val="ListParagraph"/>
+        <w:numPr>
+          <w:ilvl w:val="0"/>
+          <w:numId w:val="3"/>
+        </w:numPr>
+        <w:rPr>
+          <w:rFonts w:ascii="Times New Roman" w:hAnsi="Times New Roman" w:cs="Times New Roman"/>
+          <w:b/>
+          <w:bCs/>
+          <w:sz w:val="28"/>
+          <w:szCs w:val="28"/>
+          <w:lang w:val="en-IN"/>
+        </w:rPr>
+      </w:pPr>
+      <w:r>
+        <w:rPr>
+          <w:rFonts w:ascii="Times New Roman" w:hAnsi="Times New Roman" w:cs="Times New Roman"/>
+          <w:b/>
+          <w:bCs/>
+          <w:sz w:val="28"/>
+          <w:szCs w:val="28"/>
+          <w:lang w:val="en-IN"/>
+        </w:rPr>
+        <w:t>Testing and other features (12/20)</w:t>
+      </w:r>
+    </w:p>
+    <w:p>
+      <w:pPr>
+        <w:rPr>
+          <w:rFonts w:ascii="Times New Roman" w:hAnsi="Times New Roman" w:cs="Times New Roman"/>
+          <w:b/>
+          <w:bCs/>
+          <w:sz w:val="28"/>
+          <w:szCs w:val="28"/>
+          <w:lang w:val="en-IN"/>
+        </w:rPr>
+      </w:pPr>
+    </w:p>
+    <w:p>
+      <w:pPr>
+        <w:rPr>
+          <w:rFonts w:ascii="Times New Roman" w:hAnsi="Times New Roman" w:cs="Times New Roman"/>
+          <w:b/>
+          <w:bCs/>
           <w:sz w:val="28"/>
           <w:szCs w:val="28"/>
           <w:lang w:val="en-IN"/>
@@ -767,6 +1840,287 @@
     </w:sectPr>
   </w:body>
 </w:document>
+</file>
+
+<file path=word/numbering.xml><?xml version="1.0" encoding="utf-8"?>
+<w:numbering xmlns:wpc="http://schemas.microsoft.com/office/word/2010/wordprocessingCanvas" xmlns:cx="http://schemas.microsoft.com/office/drawing/2014/chartex" xmlns:cx1="http://schemas.microsoft.com/office/drawing/2015/9/8/chartex" xmlns:cx2="http://schemas.microsoft.com/office/drawing/2015/10/21/chartex" xmlns:cx3="http://schemas.microsoft.com/office/drawing/2016/5/9/chartex" xmlns:cx4="http://schemas.microsoft.com/office/drawing/2016/5/10/chartex" xmlns:cx5="http://schemas.microsoft.com/office/drawing/2016/5/11/chartex" xmlns:cx6="http://schemas.microsoft.com/office/drawing/2016/5/12/chartex" xmlns:cx7="http://schemas.microsoft.com/office/drawing/2016/5/13/chartex" xmlns:cx8="http://schemas.microsoft.com/office/drawing/2016/5/14/chartex" xmlns:mc="http://schemas.openxmlformats.org/markup-compatibility/2006" xmlns:aink="http://schemas.microsoft.com/office/drawing/2016/ink" xmlns:am3d="http://schemas.microsoft.com/office/drawing/2017/model3d" xmlns:o="urn:schemas-microsoft-com:office:office" xmlns:oel="http://schemas.microsoft.com/office/2019/extlst" xmlns:r="http://schemas.openxmlformats.org/officeDocument/2006/relationships" xmlns:m="http://schemas.openxmlformats.org/officeDocument/2006/math" xmlns:v="urn:schemas-microsoft-com:vml" xmlns:wp14="http://schemas.microsoft.com/office/word/2010/wordprocessingDrawing" xmlns:wp="http://schemas.openxmlformats.org/drawingml/2006/wordprocessingDrawing" xmlns:w10="urn:schemas-microsoft-com:office:word" xmlns:w="http://schemas.openxmlformats.org/wordprocessingml/2006/main" xmlns:w14="http://schemas.microsoft.com/office/word/2010/wordml" xmlns:w15="http://schemas.microsoft.com/office/word/2012/wordml" xmlns:w16cex="http://schemas.microsoft.com/office/word/2018/wordml/cex" xmlns:w16cid="http://schemas.microsoft.com/office/word/2016/wordml/cid" xmlns:w16="http://schemas.microsoft.com/office/word/2018/wordml" xmlns:w16sdtdh="http://schemas.microsoft.com/office/word/2020/wordml/sdtdatahash" xmlns:w16se="http://schemas.microsoft.com/office/word/2015/wordml/symex" xmlns:wpg="http://schemas.microsoft.com/office/word/2010/wordprocessingGroup" xmlns:wpi="http://schemas.microsoft.com/office/word/2010/wordprocessingInk" xmlns:wne="http://schemas.microsoft.com/office/word/2006/wordml" xmlns:wps="http://schemas.microsoft.com/office/word/2010/wordprocessingShape" mc:Ignorable="w14 w15 w16se w16cid w16 w16cex w16sdtdh wp14">
+  <w:abstractNum w:abstractNumId="0" w15:restartNumberingAfterBreak="0">
+    <w:nsid w:val="06092B80"/>
+    <w:multiLevelType w:val="hybridMultilevel"/>
+    <w:tmpl w:val="22986B7E"/>
+    <w:lvl w:ilvl="0" w:tplc="8B8E662C">
+      <w:start w:val="1"/>
+      <w:numFmt w:val="decimal"/>
+      <w:lvlText w:val="%1."/>
+      <w:lvlJc w:val="left"/>
+      <w:pPr>
+        <w:ind w:left="720" w:hanging="360"/>
+      </w:pPr>
+      <w:rPr>
+        <w:rFonts w:hint="default"/>
+      </w:rPr>
+    </w:lvl>
+    <w:lvl w:ilvl="1" w:tplc="40090019" w:tentative="1">
+      <w:start w:val="1"/>
+      <w:numFmt w:val="lowerLetter"/>
+      <w:lvlText w:val="%2."/>
+      <w:lvlJc w:val="left"/>
+      <w:pPr>
+        <w:ind w:left="1440" w:hanging="360"/>
+      </w:pPr>
+    </w:lvl>
+    <w:lvl w:ilvl="2" w:tplc="4009001B" w:tentative="1">
+      <w:start w:val="1"/>
+      <w:numFmt w:val="lowerRoman"/>
+      <w:lvlText w:val="%3."/>
+      <w:lvlJc w:val="right"/>
+      <w:pPr>
+        <w:ind w:left="2160" w:hanging="180"/>
+      </w:pPr>
+    </w:lvl>
+    <w:lvl w:ilvl="3" w:tplc="4009000F" w:tentative="1">
+      <w:start w:val="1"/>
+      <w:numFmt w:val="decimal"/>
+      <w:lvlText w:val="%4."/>
+      <w:lvlJc w:val="left"/>
+      <w:pPr>
+        <w:ind w:left="2880" w:hanging="360"/>
+      </w:pPr>
+    </w:lvl>
+    <w:lvl w:ilvl="4" w:tplc="40090019" w:tentative="1">
+      <w:start w:val="1"/>
+      <w:numFmt w:val="lowerLetter"/>
+      <w:lvlText w:val="%5."/>
+      <w:lvlJc w:val="left"/>
+      <w:pPr>
+        <w:ind w:left="3600" w:hanging="360"/>
+      </w:pPr>
+    </w:lvl>
+    <w:lvl w:ilvl="5" w:tplc="4009001B" w:tentative="1">
+      <w:start w:val="1"/>
+      <w:numFmt w:val="lowerRoman"/>
+      <w:lvlText w:val="%6."/>
+      <w:lvlJc w:val="right"/>
+      <w:pPr>
+        <w:ind w:left="4320" w:hanging="180"/>
+      </w:pPr>
+    </w:lvl>
+    <w:lvl w:ilvl="6" w:tplc="4009000F" w:tentative="1">
+      <w:start w:val="1"/>
+      <w:numFmt w:val="decimal"/>
+      <w:lvlText w:val="%7."/>
+      <w:lvlJc w:val="left"/>
+      <w:pPr>
+        <w:ind w:left="5040" w:hanging="360"/>
+      </w:pPr>
+    </w:lvl>
+    <w:lvl w:ilvl="7" w:tplc="40090019" w:tentative="1">
+      <w:start w:val="1"/>
+      <w:numFmt w:val="lowerLetter"/>
+      <w:lvlText w:val="%8."/>
+      <w:lvlJc w:val="left"/>
+      <w:pPr>
+        <w:ind w:left="5760" w:hanging="360"/>
+      </w:pPr>
+    </w:lvl>
+    <w:lvl w:ilvl="8" w:tplc="4009001B" w:tentative="1">
+      <w:start w:val="1"/>
+      <w:numFmt w:val="lowerRoman"/>
+      <w:lvlText w:val="%9."/>
+      <w:lvlJc w:val="right"/>
+      <w:pPr>
+        <w:ind w:left="6480" w:hanging="180"/>
+      </w:pPr>
+    </w:lvl>
+  </w:abstractNum>
+  <w:abstractNum w:abstractNumId="1" w15:restartNumberingAfterBreak="0">
+    <w:nsid w:val="394E1E3F"/>
+    <w:multiLevelType w:val="hybridMultilevel"/>
+    <w:tmpl w:val="F218343C"/>
+    <w:lvl w:ilvl="0" w:tplc="B0CC224A">
+      <w:start w:val="1"/>
+      <w:numFmt w:val="decimal"/>
+      <w:lvlText w:val="%1."/>
+      <w:lvlJc w:val="left"/>
+      <w:pPr>
+        <w:ind w:left="720" w:hanging="360"/>
+      </w:pPr>
+      <w:rPr>
+        <w:rFonts w:hint="default"/>
+      </w:rPr>
+    </w:lvl>
+    <w:lvl w:ilvl="1" w:tplc="40090019" w:tentative="1">
+      <w:start w:val="1"/>
+      <w:numFmt w:val="lowerLetter"/>
+      <w:lvlText w:val="%2."/>
+      <w:lvlJc w:val="left"/>
+      <w:pPr>
+        <w:ind w:left="1440" w:hanging="360"/>
+      </w:pPr>
+    </w:lvl>
+    <w:lvl w:ilvl="2" w:tplc="4009001B" w:tentative="1">
+      <w:start w:val="1"/>
+      <w:numFmt w:val="lowerRoman"/>
+      <w:lvlText w:val="%3."/>
+      <w:lvlJc w:val="right"/>
+      <w:pPr>
+        <w:ind w:left="2160" w:hanging="180"/>
+      </w:pPr>
+    </w:lvl>
+    <w:lvl w:ilvl="3" w:tplc="4009000F" w:tentative="1">
+      <w:start w:val="1"/>
+      <w:numFmt w:val="decimal"/>
+      <w:lvlText w:val="%4."/>
+      <w:lvlJc w:val="left"/>
+      <w:pPr>
+        <w:ind w:left="2880" w:hanging="360"/>
+      </w:pPr>
+    </w:lvl>
+    <w:lvl w:ilvl="4" w:tplc="40090019" w:tentative="1">
+      <w:start w:val="1"/>
+      <w:numFmt w:val="lowerLetter"/>
+      <w:lvlText w:val="%5."/>
+      <w:lvlJc w:val="left"/>
+      <w:pPr>
+        <w:ind w:left="3600" w:hanging="360"/>
+      </w:pPr>
+    </w:lvl>
+    <w:lvl w:ilvl="5" w:tplc="4009001B" w:tentative="1">
+      <w:start w:val="1"/>
+      <w:numFmt w:val="lowerRoman"/>
+      <w:lvlText w:val="%6."/>
+      <w:lvlJc w:val="right"/>
+      <w:pPr>
+        <w:ind w:left="4320" w:hanging="180"/>
+      </w:pPr>
+    </w:lvl>
+    <w:lvl w:ilvl="6" w:tplc="4009000F" w:tentative="1">
+      <w:start w:val="1"/>
+      <w:numFmt w:val="decimal"/>
+      <w:lvlText w:val="%7."/>
+      <w:lvlJc w:val="left"/>
+      <w:pPr>
+        <w:ind w:left="5040" w:hanging="360"/>
+      </w:pPr>
+    </w:lvl>
+    <w:lvl w:ilvl="7" w:tplc="40090019" w:tentative="1">
+      <w:start w:val="1"/>
+      <w:numFmt w:val="lowerLetter"/>
+      <w:lvlText w:val="%8."/>
+      <w:lvlJc w:val="left"/>
+      <w:pPr>
+        <w:ind w:left="5760" w:hanging="360"/>
+      </w:pPr>
+    </w:lvl>
+    <w:lvl w:ilvl="8" w:tplc="4009001B" w:tentative="1">
+      <w:start w:val="1"/>
+      <w:numFmt w:val="lowerRoman"/>
+      <w:lvlText w:val="%9."/>
+      <w:lvlJc w:val="right"/>
+      <w:pPr>
+        <w:ind w:left="6480" w:hanging="180"/>
+      </w:pPr>
+    </w:lvl>
+  </w:abstractNum>
+  <w:abstractNum w:abstractNumId="2" w15:restartNumberingAfterBreak="0">
+    <w:nsid w:val="3F916881"/>
+    <w:multiLevelType w:val="hybridMultilevel"/>
+    <w:tmpl w:val="15F24882"/>
+    <w:lvl w:ilvl="0" w:tplc="A5E83510">
+      <w:start w:val="1"/>
+      <w:numFmt w:val="decimal"/>
+      <w:lvlText w:val="%1."/>
+      <w:lvlJc w:val="left"/>
+      <w:pPr>
+        <w:ind w:left="720" w:hanging="360"/>
+      </w:pPr>
+      <w:rPr>
+        <w:rFonts w:hint="default"/>
+      </w:rPr>
+    </w:lvl>
+    <w:lvl w:ilvl="1" w:tplc="40090019" w:tentative="1">
+      <w:start w:val="1"/>
+      <w:numFmt w:val="lowerLetter"/>
+      <w:lvlText w:val="%2."/>
+      <w:lvlJc w:val="left"/>
+      <w:pPr>
+        <w:ind w:left="1440" w:hanging="360"/>
+      </w:pPr>
+    </w:lvl>
+    <w:lvl w:ilvl="2" w:tplc="4009001B" w:tentative="1">
+      <w:start w:val="1"/>
+      <w:numFmt w:val="lowerRoman"/>
+      <w:lvlText w:val="%3."/>
+      <w:lvlJc w:val="right"/>
+      <w:pPr>
+        <w:ind w:left="2160" w:hanging="180"/>
+      </w:pPr>
+    </w:lvl>
+    <w:lvl w:ilvl="3" w:tplc="4009000F" w:tentative="1">
+      <w:start w:val="1"/>
+      <w:numFmt w:val="decimal"/>
+      <w:lvlText w:val="%4."/>
+      <w:lvlJc w:val="left"/>
+      <w:pPr>
+        <w:ind w:left="2880" w:hanging="360"/>
+      </w:pPr>
+    </w:lvl>
+    <w:lvl w:ilvl="4" w:tplc="40090019" w:tentative="1">
+      <w:start w:val="1"/>
+      <w:numFmt w:val="lowerLetter"/>
+      <w:lvlText w:val="%5."/>
+      <w:lvlJc w:val="left"/>
+      <w:pPr>
+        <w:ind w:left="3600" w:hanging="360"/>
+      </w:pPr>
+    </w:lvl>
+    <w:lvl w:ilvl="5" w:tplc="4009001B" w:tentative="1">
+      <w:start w:val="1"/>
+      <w:numFmt w:val="lowerRoman"/>
+      <w:lvlText w:val="%6."/>
+      <w:lvlJc w:val="right"/>
+      <w:pPr>
+        <w:ind w:left="4320" w:hanging="180"/>
+      </w:pPr>
+    </w:lvl>
+    <w:lvl w:ilvl="6" w:tplc="4009000F" w:tentative="1">
+      <w:start w:val="1"/>
+      <w:numFmt w:val="decimal"/>
+      <w:lvlText w:val="%7."/>
+      <w:lvlJc w:val="left"/>
+      <w:pPr>
+        <w:ind w:left="5040" w:hanging="360"/>
+      </w:pPr>
+    </w:lvl>
+    <w:lvl w:ilvl="7" w:tplc="40090019" w:tentative="1">
+      <w:start w:val="1"/>
+      <w:numFmt w:val="lowerLetter"/>
+      <w:lvlText w:val="%8."/>
+      <w:lvlJc w:val="left"/>
+      <w:pPr>
+        <w:ind w:left="5760" w:hanging="360"/>
+      </w:pPr>
+    </w:lvl>
+    <w:lvl w:ilvl="8" w:tplc="4009001B" w:tentative="1">
+      <w:start w:val="1"/>
+      <w:numFmt w:val="lowerRoman"/>
+      <w:lvlText w:val="%9."/>
+      <w:lvlJc w:val="right"/>
+      <w:pPr>
+        <w:ind w:left="6480" w:hanging="180"/>
+      </w:pPr>
+    </w:lvl>
+  </w:abstractNum>
+  <w:num w:numId="1" w16cid:durableId="1422793177">
+    <w:abstractNumId w:val="2"/>
+  </w:num>
+  <w:num w:numId="2" w16cid:durableId="1204443223">
+    <w:abstractNumId w:val="1"/>
+  </w:num>
+  <w:num w:numId="3" w16cid:durableId="507790205">
+    <w:abstractNumId w:val="0"/>
+  </w:num>
+</w:numbering>
 </file>
 
 <file path=word/styles.xml><?xml version="1.0" encoding="utf-8"?>
@@ -1167,6 +2521,7 @@
   <w:style w:type="paragraph" w:default="1" w:styleId="Normal">
     <w:name w:val="Normal"/>
     <w:qFormat/>
+    <w:rsid w:val="00070C65"/>
     <w:rPr>
       <w:lang w:val="en-US"/>
     </w:rPr>
@@ -1198,7 +2553,3156 @@
     <w:semiHidden/>
     <w:unhideWhenUsed/>
   </w:style>
+  <w:style w:type="table" w:styleId="TableGrid">
+    <w:name w:val="Table Grid"/>
+    <w:basedOn w:val="TableNormal"/>
+    <w:uiPriority w:val="39"/>
+    <w:rsid w:val="00F935E3"/>
+    <w:pPr>
+      <w:spacing w:after="0" w:line="240" w:lineRule="auto"/>
+    </w:pPr>
+    <w:tblPr>
+      <w:tblBorders>
+        <w:top w:val="single" w:sz="4" w:space="0" w:color="auto"/>
+        <w:left w:val="single" w:sz="4" w:space="0" w:color="auto"/>
+        <w:bottom w:val="single" w:sz="4" w:space="0" w:color="auto"/>
+        <w:right w:val="single" w:sz="4" w:space="0" w:color="auto"/>
+        <w:insideH w:val="single" w:sz="4" w:space="0" w:color="auto"/>
+        <w:insideV w:val="single" w:sz="4" w:space="0" w:color="auto"/>
+      </w:tblBorders>
+    </w:tblPr>
+  </w:style>
+  <w:style w:type="table" w:styleId="GridTable5Dark">
+    <w:name w:val="Grid Table 5 Dark"/>
+    <w:basedOn w:val="TableNormal"/>
+    <w:uiPriority w:val="50"/>
+    <w:rsid w:val="00F935E3"/>
+    <w:pPr>
+      <w:spacing w:after="0" w:line="240" w:lineRule="auto"/>
+    </w:pPr>
+    <w:tblPr>
+      <w:tblStyleRowBandSize w:val="1"/>
+      <w:tblStyleColBandSize w:val="1"/>
+      <w:tblBorders>
+        <w:top w:val="single" w:sz="4" w:space="0" w:color="FFFFFF" w:themeColor="background1"/>
+        <w:left w:val="single" w:sz="4" w:space="0" w:color="FFFFFF" w:themeColor="background1"/>
+        <w:bottom w:val="single" w:sz="4" w:space="0" w:color="FFFFFF" w:themeColor="background1"/>
+        <w:right w:val="single" w:sz="4" w:space="0" w:color="FFFFFF" w:themeColor="background1"/>
+        <w:insideH w:val="single" w:sz="4" w:space="0" w:color="FFFFFF" w:themeColor="background1"/>
+        <w:insideV w:val="single" w:sz="4" w:space="0" w:color="FFFFFF" w:themeColor="background1"/>
+      </w:tblBorders>
+    </w:tblPr>
+    <w:tcPr>
+      <w:shd w:val="clear" w:color="auto" w:fill="CCCCCC" w:themeFill="text1" w:themeFillTint="33"/>
+    </w:tcPr>
+    <w:tblStylePr w:type="firstRow">
+      <w:rPr>
+        <w:b/>
+        <w:bCs/>
+        <w:color w:val="FFFFFF" w:themeColor="background1"/>
+      </w:rPr>
+      <w:tblPr/>
+      <w:tcPr>
+        <w:tcBorders>
+          <w:top w:val="single" w:sz="4" w:space="0" w:color="FFFFFF" w:themeColor="background1"/>
+          <w:left w:val="single" w:sz="4" w:space="0" w:color="FFFFFF" w:themeColor="background1"/>
+          <w:right w:val="single" w:sz="4" w:space="0" w:color="FFFFFF" w:themeColor="background1"/>
+          <w:insideH w:val="nil"/>
+          <w:insideV w:val="nil"/>
+        </w:tcBorders>
+        <w:shd w:val="clear" w:color="auto" w:fill="000000" w:themeFill="text1"/>
+      </w:tcPr>
+    </w:tblStylePr>
+    <w:tblStylePr w:type="lastRow">
+      <w:rPr>
+        <w:b/>
+        <w:bCs/>
+        <w:color w:val="FFFFFF" w:themeColor="background1"/>
+      </w:rPr>
+      <w:tblPr/>
+      <w:tcPr>
+        <w:tcBorders>
+          <w:left w:val="single" w:sz="4" w:space="0" w:color="FFFFFF" w:themeColor="background1"/>
+          <w:bottom w:val="single" w:sz="4" w:space="0" w:color="FFFFFF" w:themeColor="background1"/>
+          <w:right w:val="single" w:sz="4" w:space="0" w:color="FFFFFF" w:themeColor="background1"/>
+          <w:insideH w:val="nil"/>
+          <w:insideV w:val="nil"/>
+        </w:tcBorders>
+        <w:shd w:val="clear" w:color="auto" w:fill="000000" w:themeFill="text1"/>
+      </w:tcPr>
+    </w:tblStylePr>
+    <w:tblStylePr w:type="firstCol">
+      <w:rPr>
+        <w:b/>
+        <w:bCs/>
+        <w:color w:val="FFFFFF" w:themeColor="background1"/>
+      </w:rPr>
+      <w:tblPr/>
+      <w:tcPr>
+        <w:tcBorders>
+          <w:top w:val="single" w:sz="4" w:space="0" w:color="FFFFFF" w:themeColor="background1"/>
+          <w:left w:val="single" w:sz="4" w:space="0" w:color="FFFFFF" w:themeColor="background1"/>
+          <w:bottom w:val="single" w:sz="4" w:space="0" w:color="FFFFFF" w:themeColor="background1"/>
+          <w:insideV w:val="nil"/>
+        </w:tcBorders>
+        <w:shd w:val="clear" w:color="auto" w:fill="000000" w:themeFill="text1"/>
+      </w:tcPr>
+    </w:tblStylePr>
+    <w:tblStylePr w:type="lastCol">
+      <w:rPr>
+        <w:b/>
+        <w:bCs/>
+        <w:color w:val="FFFFFF" w:themeColor="background1"/>
+      </w:rPr>
+      <w:tblPr/>
+      <w:tcPr>
+        <w:tcBorders>
+          <w:top w:val="single" w:sz="4" w:space="0" w:color="FFFFFF" w:themeColor="background1"/>
+          <w:bottom w:val="single" w:sz="4" w:space="0" w:color="FFFFFF" w:themeColor="background1"/>
+          <w:right w:val="single" w:sz="4" w:space="0" w:color="FFFFFF" w:themeColor="background1"/>
+          <w:insideV w:val="nil"/>
+        </w:tcBorders>
+        <w:shd w:val="clear" w:color="auto" w:fill="000000" w:themeFill="text1"/>
+      </w:tcPr>
+    </w:tblStylePr>
+    <w:tblStylePr w:type="band1Vert">
+      <w:tblPr/>
+      <w:tcPr>
+        <w:shd w:val="clear" w:color="auto" w:fill="999999" w:themeFill="text1" w:themeFillTint="66"/>
+      </w:tcPr>
+    </w:tblStylePr>
+    <w:tblStylePr w:type="band1Horz">
+      <w:tblPr/>
+      <w:tcPr>
+        <w:shd w:val="clear" w:color="auto" w:fill="999999" w:themeFill="text1" w:themeFillTint="66"/>
+      </w:tcPr>
+    </w:tblStylePr>
+  </w:style>
+  <w:style w:type="table" w:styleId="GridTable4">
+    <w:name w:val="Grid Table 4"/>
+    <w:basedOn w:val="TableNormal"/>
+    <w:uiPriority w:val="49"/>
+    <w:rsid w:val="00F935E3"/>
+    <w:pPr>
+      <w:spacing w:after="0" w:line="240" w:lineRule="auto"/>
+    </w:pPr>
+    <w:tblPr>
+      <w:tblStyleRowBandSize w:val="1"/>
+      <w:tblStyleColBandSize w:val="1"/>
+      <w:tblBorders>
+        <w:top w:val="single" w:sz="4" w:space="0" w:color="666666" w:themeColor="text1" w:themeTint="99"/>
+        <w:left w:val="single" w:sz="4" w:space="0" w:color="666666" w:themeColor="text1" w:themeTint="99"/>
+        <w:bottom w:val="single" w:sz="4" w:space="0" w:color="666666" w:themeColor="text1" w:themeTint="99"/>
+        <w:right w:val="single" w:sz="4" w:space="0" w:color="666666" w:themeColor="text1" w:themeTint="99"/>
+        <w:insideH w:val="single" w:sz="4" w:space="0" w:color="666666" w:themeColor="text1" w:themeTint="99"/>
+        <w:insideV w:val="single" w:sz="4" w:space="0" w:color="666666" w:themeColor="text1" w:themeTint="99"/>
+      </w:tblBorders>
+    </w:tblPr>
+    <w:tblStylePr w:type="firstRow">
+      <w:rPr>
+        <w:b/>
+        <w:bCs/>
+        <w:color w:val="FFFFFF" w:themeColor="background1"/>
+      </w:rPr>
+      <w:tblPr/>
+      <w:tcPr>
+        <w:tcBorders>
+          <w:top w:val="single" w:sz="4" w:space="0" w:color="000000" w:themeColor="text1"/>
+          <w:left w:val="single" w:sz="4" w:space="0" w:color="000000" w:themeColor="text1"/>
+          <w:bottom w:val="single" w:sz="4" w:space="0" w:color="000000" w:themeColor="text1"/>
+          <w:right w:val="single" w:sz="4" w:space="0" w:color="000000" w:themeColor="text1"/>
+          <w:insideH w:val="nil"/>
+          <w:insideV w:val="nil"/>
+        </w:tcBorders>
+        <w:shd w:val="clear" w:color="auto" w:fill="000000" w:themeFill="text1"/>
+      </w:tcPr>
+    </w:tblStylePr>
+    <w:tblStylePr w:type="lastRow">
+      <w:rPr>
+        <w:b/>
+        <w:bCs/>
+      </w:rPr>
+      <w:tblPr/>
+      <w:tcPr>
+        <w:tcBorders>
+          <w:top w:val="double" w:sz="4" w:space="0" w:color="000000" w:themeColor="text1"/>
+        </w:tcBorders>
+      </w:tcPr>
+    </w:tblStylePr>
+    <w:tblStylePr w:type="firstCol">
+      <w:rPr>
+        <w:b/>
+        <w:bCs/>
+      </w:rPr>
+    </w:tblStylePr>
+    <w:tblStylePr w:type="lastCol">
+      <w:rPr>
+        <w:b/>
+        <w:bCs/>
+      </w:rPr>
+    </w:tblStylePr>
+    <w:tblStylePr w:type="band1Vert">
+      <w:tblPr/>
+      <w:tcPr>
+        <w:shd w:val="clear" w:color="auto" w:fill="CCCCCC" w:themeFill="text1" w:themeFillTint="33"/>
+      </w:tcPr>
+    </w:tblStylePr>
+    <w:tblStylePr w:type="band1Horz">
+      <w:tblPr/>
+      <w:tcPr>
+        <w:shd w:val="clear" w:color="auto" w:fill="CCCCCC" w:themeFill="text1" w:themeFillTint="33"/>
+      </w:tcPr>
+    </w:tblStylePr>
+  </w:style>
+  <w:style w:type="paragraph" w:styleId="ListParagraph">
+    <w:name w:val="List Paragraph"/>
+    <w:basedOn w:val="Normal"/>
+    <w:uiPriority w:val="34"/>
+    <w:qFormat/>
+    <w:rsid w:val="005C227B"/>
+    <w:pPr>
+      <w:ind w:left="720"/>
+      <w:contextualSpacing/>
+    </w:pPr>
+  </w:style>
 </w:styles>
+</file>
+
+<file path=word/diagrams/colors1.xml><?xml version="1.0" encoding="utf-8"?>
+<dgm:colorsDef xmlns:dgm="http://schemas.openxmlformats.org/drawingml/2006/diagram" xmlns:a="http://schemas.openxmlformats.org/drawingml/2006/main" uniqueId="urn:microsoft.com/office/officeart/2005/8/colors/colorful1">
+  <dgm:title val=""/>
+  <dgm:desc val=""/>
+  <dgm:catLst>
+    <dgm:cat type="colorful" pri="10100"/>
+  </dgm:catLst>
+  <dgm:styleLbl name="node0">
+    <dgm:fillClrLst meth="repeat">
+      <a:schemeClr val="accent1"/>
+    </dgm:fillClrLst>
+    <dgm:linClrLst meth="repeat">
+      <a:schemeClr val="lt1"/>
+    </dgm:linClrLst>
+    <dgm:effectClrLst/>
+    <dgm:txLinClrLst/>
+    <dgm:txFillClrLst/>
+    <dgm:txEffectClrLst/>
+  </dgm:styleLbl>
+  <dgm:styleLbl name="node1">
+    <dgm:fillClrLst meth="repeat">
+      <a:schemeClr val="accent2"/>
+      <a:schemeClr val="accent3"/>
+      <a:schemeClr val="accent4"/>
+      <a:schemeClr val="accent5"/>
+      <a:schemeClr val="accent6"/>
+    </dgm:fillClrLst>
+    <dgm:linClrLst meth="repeat">
+      <a:schemeClr val="lt1"/>
+    </dgm:linClrLst>
+    <dgm:effectClrLst/>
+    <dgm:txLinClrLst/>
+    <dgm:txFillClrLst/>
+    <dgm:txEffectClrLst/>
+  </dgm:styleLbl>
+  <dgm:styleLbl name="alignNode1">
+    <dgm:fillClrLst meth="repeat">
+      <a:schemeClr val="accent2"/>
+      <a:schemeClr val="accent3"/>
+      <a:schemeClr val="accent4"/>
+      <a:schemeClr val="accent5"/>
+      <a:schemeClr val="accent6"/>
+    </dgm:fillClrLst>
+    <dgm:linClrLst meth="repeat">
+      <a:schemeClr val="accent2"/>
+      <a:schemeClr val="accent3"/>
+      <a:schemeClr val="accent4"/>
+      <a:schemeClr val="accent5"/>
+      <a:schemeClr val="accent6"/>
+    </dgm:linClrLst>
+    <dgm:effectClrLst/>
+    <dgm:txLinClrLst/>
+    <dgm:txFillClrLst/>
+    <dgm:txEffectClrLst/>
+  </dgm:styleLbl>
+  <dgm:styleLbl name="lnNode1">
+    <dgm:fillClrLst meth="repeat">
+      <a:schemeClr val="accent2"/>
+      <a:schemeClr val="accent3"/>
+      <a:schemeClr val="accent4"/>
+      <a:schemeClr val="accent5"/>
+      <a:schemeClr val="accent6"/>
+    </dgm:fillClrLst>
+    <dgm:linClrLst meth="repeat">
+      <a:schemeClr val="lt1"/>
+    </dgm:linClrLst>
+    <dgm:effectClrLst/>
+    <dgm:txLinClrLst/>
+    <dgm:txFillClrLst/>
+    <dgm:txEffectClrLst/>
+  </dgm:styleLbl>
+  <dgm:styleLbl name="vennNode1">
+    <dgm:fillClrLst meth="repeat">
+      <a:schemeClr val="accent2">
+        <a:alpha val="50000"/>
+      </a:schemeClr>
+      <a:schemeClr val="accent3">
+        <a:alpha val="50000"/>
+      </a:schemeClr>
+      <a:schemeClr val="accent4">
+        <a:alpha val="50000"/>
+      </a:schemeClr>
+      <a:schemeClr val="accent5">
+        <a:alpha val="50000"/>
+      </a:schemeClr>
+      <a:schemeClr val="accent6">
+        <a:alpha val="50000"/>
+      </a:schemeClr>
+    </dgm:fillClrLst>
+    <dgm:linClrLst meth="repeat">
+      <a:schemeClr val="lt1"/>
+    </dgm:linClrLst>
+    <dgm:effectClrLst/>
+    <dgm:txLinClrLst/>
+    <dgm:txFillClrLst/>
+    <dgm:txEffectClrLst/>
+  </dgm:styleLbl>
+  <dgm:styleLbl name="node2">
+    <dgm:fillClrLst>
+      <a:schemeClr val="accent2"/>
+    </dgm:fillClrLst>
+    <dgm:linClrLst meth="repeat">
+      <a:schemeClr val="lt1"/>
+    </dgm:linClrLst>
+    <dgm:effectClrLst/>
+    <dgm:txLinClrLst/>
+    <dgm:txFillClrLst/>
+    <dgm:txEffectClrLst/>
+  </dgm:styleLbl>
+  <dgm:styleLbl name="node3">
+    <dgm:fillClrLst>
+      <a:schemeClr val="accent3"/>
+    </dgm:fillClrLst>
+    <dgm:linClrLst meth="repeat">
+      <a:schemeClr val="lt1"/>
+    </dgm:linClrLst>
+    <dgm:effectClrLst/>
+    <dgm:txLinClrLst/>
+    <dgm:txFillClrLst/>
+    <dgm:txEffectClrLst/>
+  </dgm:styleLbl>
+  <dgm:styleLbl name="node4">
+    <dgm:fillClrLst>
+      <a:schemeClr val="accent4"/>
+    </dgm:fillClrLst>
+    <dgm:linClrLst meth="repeat">
+      <a:schemeClr val="lt1"/>
+    </dgm:linClrLst>
+    <dgm:effectClrLst/>
+    <dgm:txLinClrLst/>
+    <dgm:txFillClrLst/>
+    <dgm:txEffectClrLst/>
+  </dgm:styleLbl>
+  <dgm:styleLbl name="fgImgPlace1">
+    <dgm:fillClrLst meth="repeat">
+      <a:schemeClr val="accent2">
+        <a:tint val="50000"/>
+      </a:schemeClr>
+      <a:schemeClr val="accent3">
+        <a:tint val="50000"/>
+      </a:schemeClr>
+      <a:schemeClr val="accent4">
+        <a:tint val="50000"/>
+      </a:schemeClr>
+      <a:schemeClr val="accent5">
+        <a:tint val="50000"/>
+      </a:schemeClr>
+      <a:schemeClr val="accent6">
+        <a:tint val="50000"/>
+      </a:schemeClr>
+    </dgm:fillClrLst>
+    <dgm:linClrLst meth="repeat">
+      <a:schemeClr val="lt1"/>
+    </dgm:linClrLst>
+    <dgm:effectClrLst/>
+    <dgm:txLinClrLst/>
+    <dgm:txFillClrLst meth="repeat">
+      <a:schemeClr val="lt1"/>
+    </dgm:txFillClrLst>
+    <dgm:txEffectClrLst/>
+  </dgm:styleLbl>
+  <dgm:styleLbl name="alignImgPlace1">
+    <dgm:fillClrLst>
+      <a:schemeClr val="accent1">
+        <a:tint val="50000"/>
+      </a:schemeClr>
+      <a:schemeClr val="accent2">
+        <a:tint val="20000"/>
+      </a:schemeClr>
+    </dgm:fillClrLst>
+    <dgm:linClrLst meth="repeat">
+      <a:schemeClr val="lt1"/>
+    </dgm:linClrLst>
+    <dgm:effectClrLst/>
+    <dgm:txLinClrLst/>
+    <dgm:txFillClrLst meth="repeat">
+      <a:schemeClr val="lt1"/>
+    </dgm:txFillClrLst>
+    <dgm:txEffectClrLst/>
+  </dgm:styleLbl>
+  <dgm:styleLbl name="bgImgPlace1">
+    <dgm:fillClrLst>
+      <a:schemeClr val="accent1">
+        <a:tint val="50000"/>
+      </a:schemeClr>
+      <a:schemeClr val="accent2">
+        <a:tint val="20000"/>
+      </a:schemeClr>
+    </dgm:fillClrLst>
+    <dgm:linClrLst meth="repeat">
+      <a:schemeClr val="lt1"/>
+    </dgm:linClrLst>
+    <dgm:effectClrLst/>
+    <dgm:txLinClrLst/>
+    <dgm:txFillClrLst meth="repeat">
+      <a:schemeClr val="lt1"/>
+    </dgm:txFillClrLst>
+    <dgm:txEffectClrLst/>
+  </dgm:styleLbl>
+  <dgm:styleLbl name="sibTrans2D1">
+    <dgm:fillClrLst meth="repeat">
+      <a:schemeClr val="accent2"/>
+      <a:schemeClr val="accent3"/>
+      <a:schemeClr val="accent4"/>
+      <a:schemeClr val="accent5"/>
+      <a:schemeClr val="accent6"/>
+    </dgm:fillClrLst>
+    <dgm:linClrLst meth="cycle">
+      <a:schemeClr val="lt1"/>
+    </dgm:linClrLst>
+    <dgm:effectClrLst/>
+    <dgm:txLinClrLst/>
+    <dgm:txFillClrLst/>
+    <dgm:txEffectClrLst/>
+  </dgm:styleLbl>
+  <dgm:styleLbl name="fgSibTrans2D1">
+    <dgm:fillClrLst meth="repeat">
+      <a:schemeClr val="accent2"/>
+      <a:schemeClr val="accent3"/>
+      <a:schemeClr val="accent4"/>
+      <a:schemeClr val="accent5"/>
+      <a:schemeClr val="accent6"/>
+    </dgm:fillClrLst>
+    <dgm:linClrLst meth="cycle">
+      <a:schemeClr val="lt1"/>
+    </dgm:linClrLst>
+    <dgm:effectClrLst/>
+    <dgm:txLinClrLst/>
+    <dgm:txFillClrLst meth="repeat">
+      <a:schemeClr val="lt1"/>
+    </dgm:txFillClrLst>
+    <dgm:txEffectClrLst/>
+  </dgm:styleLbl>
+  <dgm:styleLbl name="bgSibTrans2D1">
+    <dgm:fillClrLst meth="repeat">
+      <a:schemeClr val="accent2"/>
+      <a:schemeClr val="accent3"/>
+      <a:schemeClr val="accent4"/>
+      <a:schemeClr val="accent5"/>
+      <a:schemeClr val="accent6"/>
+    </dgm:fillClrLst>
+    <dgm:linClrLst meth="cycle">
+      <a:schemeClr val="lt1"/>
+    </dgm:linClrLst>
+    <dgm:effectClrLst/>
+    <dgm:txLinClrLst/>
+    <dgm:txFillClrLst meth="repeat">
+      <a:schemeClr val="lt1"/>
+    </dgm:txFillClrLst>
+    <dgm:txEffectClrLst/>
+  </dgm:styleLbl>
+  <dgm:styleLbl name="sibTrans1D1">
+    <dgm:fillClrLst meth="repeat">
+      <a:schemeClr val="accent2"/>
+      <a:schemeClr val="accent3"/>
+      <a:schemeClr val="accent4"/>
+      <a:schemeClr val="accent5"/>
+      <a:schemeClr val="accent6"/>
+    </dgm:fillClrLst>
+    <dgm:linClrLst meth="repeat">
+      <a:schemeClr val="accent2"/>
+      <a:schemeClr val="accent3"/>
+      <a:schemeClr val="accent4"/>
+      <a:schemeClr val="accent5"/>
+      <a:schemeClr val="accent6"/>
+    </dgm:linClrLst>
+    <dgm:effectClrLst/>
+    <dgm:txLinClrLst/>
+    <dgm:txFillClrLst meth="repeat">
+      <a:schemeClr val="tx1"/>
+    </dgm:txFillClrLst>
+    <dgm:txEffectClrLst/>
+  </dgm:styleLbl>
+  <dgm:styleLbl name="callout">
+    <dgm:fillClrLst meth="repeat">
+      <a:schemeClr val="accent2"/>
+    </dgm:fillClrLst>
+    <dgm:linClrLst meth="repeat">
+      <a:schemeClr val="accent2">
+        <a:tint val="50000"/>
+      </a:schemeClr>
+    </dgm:linClrLst>
+    <dgm:effectClrLst/>
+    <dgm:txLinClrLst/>
+    <dgm:txFillClrLst meth="repeat">
+      <a:schemeClr val="tx1"/>
+    </dgm:txFillClrLst>
+    <dgm:txEffectClrLst/>
+  </dgm:styleLbl>
+  <dgm:styleLbl name="asst0">
+    <dgm:fillClrLst meth="repeat">
+      <a:schemeClr val="accent1"/>
+    </dgm:fillClrLst>
+    <dgm:linClrLst meth="repeat">
+      <a:schemeClr val="lt1"/>
+    </dgm:linClrLst>
+    <dgm:effectClrLst/>
+    <dgm:txLinClrLst/>
+    <dgm:txFillClrLst/>
+    <dgm:txEffectClrLst/>
+  </dgm:styleLbl>
+  <dgm:styleLbl name="asst1">
+    <dgm:fillClrLst meth="repeat">
+      <a:schemeClr val="accent2"/>
+    </dgm:fillClrLst>
+    <dgm:linClrLst meth="repeat">
+      <a:schemeClr val="lt1"/>
+    </dgm:linClrLst>
+    <dgm:effectClrLst/>
+    <dgm:txLinClrLst/>
+    <dgm:txFillClrLst/>
+    <dgm:txEffectClrLst/>
+  </dgm:styleLbl>
+  <dgm:styleLbl name="asst2">
+    <dgm:fillClrLst>
+      <a:schemeClr val="accent3"/>
+    </dgm:fillClrLst>
+    <dgm:linClrLst meth="repeat">
+      <a:schemeClr val="lt1"/>
+    </dgm:linClrLst>
+    <dgm:effectClrLst/>
+    <dgm:txLinClrLst/>
+    <dgm:txFillClrLst/>
+    <dgm:txEffectClrLst/>
+  </dgm:styleLbl>
+  <dgm:styleLbl name="asst3">
+    <dgm:fillClrLst>
+      <a:schemeClr val="accent4"/>
+    </dgm:fillClrLst>
+    <dgm:linClrLst meth="repeat">
+      <a:schemeClr val="lt1"/>
+    </dgm:linClrLst>
+    <dgm:effectClrLst/>
+    <dgm:txLinClrLst/>
+    <dgm:txFillClrLst/>
+    <dgm:txEffectClrLst/>
+  </dgm:styleLbl>
+  <dgm:styleLbl name="asst4">
+    <dgm:fillClrLst>
+      <a:schemeClr val="accent5"/>
+    </dgm:fillClrLst>
+    <dgm:linClrLst meth="repeat">
+      <a:schemeClr val="lt1"/>
+    </dgm:linClrLst>
+    <dgm:effectClrLst/>
+    <dgm:txLinClrLst/>
+    <dgm:txFillClrLst/>
+    <dgm:txEffectClrLst/>
+  </dgm:styleLbl>
+  <dgm:styleLbl name="parChTrans2D1">
+    <dgm:fillClrLst meth="repeat">
+      <a:schemeClr val="accent2"/>
+    </dgm:fillClrLst>
+    <dgm:linClrLst meth="repeat">
+      <a:schemeClr val="lt1"/>
+    </dgm:linClrLst>
+    <dgm:effectClrLst/>
+    <dgm:txLinClrLst/>
+    <dgm:txFillClrLst meth="repeat">
+      <a:schemeClr val="lt1"/>
+    </dgm:txFillClrLst>
+    <dgm:txEffectClrLst/>
+  </dgm:styleLbl>
+  <dgm:styleLbl name="parChTrans2D2">
+    <dgm:fillClrLst meth="repeat">
+      <a:schemeClr val="accent3"/>
+    </dgm:fillClrLst>
+    <dgm:linClrLst meth="repeat">
+      <a:schemeClr val="lt1"/>
+    </dgm:linClrLst>
+    <dgm:effectClrLst/>
+    <dgm:txLinClrLst/>
+    <dgm:txFillClrLst/>
+    <dgm:txEffectClrLst/>
+  </dgm:styleLbl>
+  <dgm:styleLbl name="parChTrans2D3">
+    <dgm:fillClrLst meth="repeat">
+      <a:schemeClr val="accent4"/>
+    </dgm:fillClrLst>
+    <dgm:linClrLst meth="repeat">
+      <a:schemeClr val="lt1"/>
+    </dgm:linClrLst>
+    <dgm:effectClrLst/>
+    <dgm:txLinClrLst/>
+    <dgm:txFillClrLst/>
+    <dgm:txEffectClrLst/>
+  </dgm:styleLbl>
+  <dgm:styleLbl name="parChTrans2D4">
+    <dgm:fillClrLst meth="repeat">
+      <a:schemeClr val="accent5"/>
+    </dgm:fillClrLst>
+    <dgm:linClrLst meth="repeat">
+      <a:schemeClr val="lt1"/>
+    </dgm:linClrLst>
+    <dgm:effectClrLst/>
+    <dgm:txLinClrLst/>
+    <dgm:txFillClrLst meth="repeat">
+      <a:schemeClr val="lt1"/>
+    </dgm:txFillClrLst>
+    <dgm:txEffectClrLst/>
+  </dgm:styleLbl>
+  <dgm:styleLbl name="parChTrans1D1">
+    <dgm:fillClrLst meth="repeat">
+      <a:schemeClr val="accent2"/>
+    </dgm:fillClrLst>
+    <dgm:linClrLst meth="repeat">
+      <a:schemeClr val="accent1"/>
+    </dgm:linClrLst>
+    <dgm:effectClrLst/>
+    <dgm:txLinClrLst/>
+    <dgm:txFillClrLst meth="repeat">
+      <a:schemeClr val="tx1"/>
+    </dgm:txFillClrLst>
+    <dgm:txEffectClrLst/>
+  </dgm:styleLbl>
+  <dgm:styleLbl name="parChTrans1D2">
+    <dgm:fillClrLst meth="repeat">
+      <a:schemeClr val="accent3">
+        <a:tint val="90000"/>
+      </a:schemeClr>
+    </dgm:fillClrLst>
+    <dgm:linClrLst meth="repeat">
+      <a:schemeClr val="accent2"/>
+    </dgm:linClrLst>
+    <dgm:effectClrLst/>
+    <dgm:txLinClrLst/>
+    <dgm:txFillClrLst meth="repeat">
+      <a:schemeClr val="tx1"/>
+    </dgm:txFillClrLst>
+    <dgm:txEffectClrLst/>
+  </dgm:styleLbl>
+  <dgm:styleLbl name="parChTrans1D3">
+    <dgm:fillClrLst meth="repeat">
+      <a:schemeClr val="accent4">
+        <a:tint val="70000"/>
+      </a:schemeClr>
+    </dgm:fillClrLst>
+    <dgm:linClrLst meth="repeat">
+      <a:schemeClr val="accent3"/>
+    </dgm:linClrLst>
+    <dgm:effectClrLst/>
+    <dgm:txLinClrLst/>
+    <dgm:txFillClrLst meth="repeat">
+      <a:schemeClr val="tx1"/>
+    </dgm:txFillClrLst>
+    <dgm:txEffectClrLst/>
+  </dgm:styleLbl>
+  <dgm:styleLbl name="parChTrans1D4">
+    <dgm:fillClrLst meth="repeat">
+      <a:schemeClr val="accent5">
+        <a:tint val="50000"/>
+      </a:schemeClr>
+    </dgm:fillClrLst>
+    <dgm:linClrLst meth="repeat">
+      <a:schemeClr val="accent4"/>
+    </dgm:linClrLst>
+    <dgm:effectClrLst/>
+    <dgm:txLinClrLst/>
+    <dgm:txFillClrLst meth="repeat">
+      <a:schemeClr val="tx1"/>
+    </dgm:txFillClrLst>
+    <dgm:txEffectClrLst/>
+  </dgm:styleLbl>
+  <dgm:styleLbl name="fgAcc1">
+    <dgm:fillClrLst meth="repeat">
+      <a:schemeClr val="lt1">
+        <a:alpha val="90000"/>
+      </a:schemeClr>
+    </dgm:fillClrLst>
+    <dgm:linClrLst meth="repeat">
+      <a:schemeClr val="accent2"/>
+      <a:schemeClr val="accent3"/>
+      <a:schemeClr val="accent4"/>
+      <a:schemeClr val="accent5"/>
+      <a:schemeClr val="accent6"/>
+    </dgm:linClrLst>
+    <dgm:effectClrLst/>
+    <dgm:txLinClrLst/>
+    <dgm:txFillClrLst meth="repeat">
+      <a:schemeClr val="dk1"/>
+    </dgm:txFillClrLst>
+    <dgm:txEffectClrLst/>
+  </dgm:styleLbl>
+  <dgm:styleLbl name="conFgAcc1">
+    <dgm:fillClrLst meth="repeat">
+      <a:schemeClr val="lt1">
+        <a:alpha val="90000"/>
+      </a:schemeClr>
+    </dgm:fillClrLst>
+    <dgm:linClrLst meth="repeat">
+      <a:schemeClr val="accent2"/>
+      <a:schemeClr val="accent3"/>
+      <a:schemeClr val="accent4"/>
+      <a:schemeClr val="accent5"/>
+      <a:schemeClr val="accent6"/>
+    </dgm:linClrLst>
+    <dgm:effectClrLst/>
+    <dgm:txLinClrLst/>
+    <dgm:txFillClrLst meth="repeat">
+      <a:schemeClr val="dk1"/>
+    </dgm:txFillClrLst>
+    <dgm:txEffectClrLst/>
+  </dgm:styleLbl>
+  <dgm:styleLbl name="alignAcc1">
+    <dgm:fillClrLst meth="repeat">
+      <a:schemeClr val="lt1">
+        <a:alpha val="90000"/>
+      </a:schemeClr>
+    </dgm:fillClrLst>
+    <dgm:linClrLst meth="repeat">
+      <a:schemeClr val="accent2"/>
+      <a:schemeClr val="accent3"/>
+      <a:schemeClr val="accent4"/>
+      <a:schemeClr val="accent5"/>
+      <a:schemeClr val="accent6"/>
+    </dgm:linClrLst>
+    <dgm:effectClrLst/>
+    <dgm:txLinClrLst/>
+    <dgm:txFillClrLst meth="repeat">
+      <a:schemeClr val="dk1"/>
+    </dgm:txFillClrLst>
+    <dgm:txEffectClrLst/>
+  </dgm:styleLbl>
+  <dgm:styleLbl name="trAlignAcc1">
+    <dgm:fillClrLst meth="repeat">
+      <a:schemeClr val="lt1">
+        <a:alpha val="40000"/>
+      </a:schemeClr>
+    </dgm:fillClrLst>
+    <dgm:linClrLst meth="repeat">
+      <a:schemeClr val="accent1"/>
+    </dgm:linClrLst>
+    <dgm:effectClrLst/>
+    <dgm:txLinClrLst/>
+    <dgm:txFillClrLst meth="repeat">
+      <a:schemeClr val="dk1"/>
+    </dgm:txFillClrLst>
+    <dgm:txEffectClrLst/>
+  </dgm:styleLbl>
+  <dgm:styleLbl name="bgAcc1">
+    <dgm:fillClrLst meth="repeat">
+      <a:schemeClr val="lt1">
+        <a:alpha val="90000"/>
+      </a:schemeClr>
+    </dgm:fillClrLst>
+    <dgm:linClrLst meth="repeat">
+      <a:schemeClr val="accent2"/>
+      <a:schemeClr val="accent3"/>
+      <a:schemeClr val="accent4"/>
+      <a:schemeClr val="accent5"/>
+      <a:schemeClr val="accent6"/>
+    </dgm:linClrLst>
+    <dgm:effectClrLst/>
+    <dgm:txLinClrLst/>
+    <dgm:txFillClrLst meth="repeat">
+      <a:schemeClr val="dk1"/>
+    </dgm:txFillClrLst>
+    <dgm:txEffectClrLst/>
+  </dgm:styleLbl>
+  <dgm:styleLbl name="solidFgAcc1">
+    <dgm:fillClrLst meth="repeat">
+      <a:schemeClr val="lt1"/>
+    </dgm:fillClrLst>
+    <dgm:linClrLst meth="repeat">
+      <a:schemeClr val="accent2"/>
+      <a:schemeClr val="accent3"/>
+      <a:schemeClr val="accent4"/>
+      <a:schemeClr val="accent5"/>
+      <a:schemeClr val="accent6"/>
+    </dgm:linClrLst>
+    <dgm:effectClrLst/>
+    <dgm:txLinClrLst/>
+    <dgm:txFillClrLst meth="repeat">
+      <a:schemeClr val="dk1"/>
+    </dgm:txFillClrLst>
+    <dgm:txEffectClrLst/>
+  </dgm:styleLbl>
+  <dgm:styleLbl name="solidAlignAcc1">
+    <dgm:fillClrLst meth="repeat">
+      <a:schemeClr val="lt1"/>
+    </dgm:fillClrLst>
+    <dgm:linClrLst meth="repeat">
+      <a:schemeClr val="accent2"/>
+      <a:schemeClr val="accent3"/>
+      <a:schemeClr val="accent4"/>
+      <a:schemeClr val="accent5"/>
+      <a:schemeClr val="accent6"/>
+    </dgm:linClrLst>
+    <dgm:effectClrLst/>
+    <dgm:txLinClrLst/>
+    <dgm:txFillClrLst meth="repeat">
+      <a:schemeClr val="dk1"/>
+    </dgm:txFillClrLst>
+    <dgm:txEffectClrLst/>
+  </dgm:styleLbl>
+  <dgm:styleLbl name="solidBgAcc1">
+    <dgm:fillClrLst meth="repeat">
+      <a:schemeClr val="lt1"/>
+    </dgm:fillClrLst>
+    <dgm:linClrLst meth="repeat">
+      <a:schemeClr val="accent2"/>
+      <a:schemeClr val="accent3"/>
+      <a:schemeClr val="accent4"/>
+      <a:schemeClr val="accent5"/>
+      <a:schemeClr val="accent6"/>
+    </dgm:linClrLst>
+    <dgm:effectClrLst/>
+    <dgm:txLinClrLst/>
+    <dgm:txFillClrLst meth="repeat">
+      <a:schemeClr val="dk1"/>
+    </dgm:txFillClrLst>
+    <dgm:txEffectClrLst/>
+  </dgm:styleLbl>
+  <dgm:styleLbl name="fgAccFollowNode1">
+    <dgm:fillClrLst meth="repeat">
+      <a:schemeClr val="accent2">
+        <a:tint val="40000"/>
+        <a:alpha val="90000"/>
+      </a:schemeClr>
+      <a:schemeClr val="accent3">
+        <a:tint val="40000"/>
+        <a:alpha val="90000"/>
+      </a:schemeClr>
+      <a:schemeClr val="accent4">
+        <a:tint val="40000"/>
+        <a:alpha val="90000"/>
+      </a:schemeClr>
+      <a:schemeClr val="accent5">
+        <a:tint val="40000"/>
+        <a:alpha val="90000"/>
+      </a:schemeClr>
+      <a:schemeClr val="accent6">
+        <a:tint val="40000"/>
+        <a:alpha val="90000"/>
+      </a:schemeClr>
+    </dgm:fillClrLst>
+    <dgm:linClrLst meth="repeat">
+      <a:schemeClr val="accent2">
+        <a:tint val="40000"/>
+        <a:alpha val="90000"/>
+      </a:schemeClr>
+      <a:schemeClr val="accent3">
+        <a:tint val="40000"/>
+        <a:alpha val="90000"/>
+      </a:schemeClr>
+      <a:schemeClr val="accent4">
+        <a:tint val="40000"/>
+        <a:alpha val="90000"/>
+      </a:schemeClr>
+      <a:schemeClr val="accent5">
+        <a:tint val="40000"/>
+        <a:alpha val="90000"/>
+      </a:schemeClr>
+      <a:schemeClr val="accent6">
+        <a:tint val="40000"/>
+        <a:alpha val="90000"/>
+      </a:schemeClr>
+    </dgm:linClrLst>
+    <dgm:effectClrLst/>
+    <dgm:txLinClrLst/>
+    <dgm:txFillClrLst meth="repeat">
+      <a:schemeClr val="dk1"/>
+    </dgm:txFillClrLst>
+    <dgm:txEffectClrLst/>
+  </dgm:styleLbl>
+  <dgm:styleLbl name="alignAccFollowNode1">
+    <dgm:fillClrLst meth="repeat">
+      <a:schemeClr val="accent2">
+        <a:tint val="40000"/>
+        <a:alpha val="90000"/>
+      </a:schemeClr>
+      <a:schemeClr val="accent3">
+        <a:tint val="40000"/>
+        <a:alpha val="90000"/>
+      </a:schemeClr>
+      <a:schemeClr val="accent4">
+        <a:tint val="40000"/>
+        <a:alpha val="90000"/>
+      </a:schemeClr>
+      <a:schemeClr val="accent5">
+        <a:tint val="40000"/>
+        <a:alpha val="90000"/>
+      </a:schemeClr>
+      <a:schemeClr val="accent6">
+        <a:tint val="40000"/>
+        <a:alpha val="90000"/>
+      </a:schemeClr>
+    </dgm:fillClrLst>
+    <dgm:linClrLst meth="repeat">
+      <a:schemeClr val="accent2">
+        <a:tint val="40000"/>
+        <a:alpha val="90000"/>
+      </a:schemeClr>
+      <a:schemeClr val="accent3">
+        <a:tint val="40000"/>
+        <a:alpha val="90000"/>
+      </a:schemeClr>
+      <a:schemeClr val="accent4">
+        <a:tint val="40000"/>
+        <a:alpha val="90000"/>
+      </a:schemeClr>
+      <a:schemeClr val="accent5">
+        <a:tint val="40000"/>
+        <a:alpha val="90000"/>
+      </a:schemeClr>
+      <a:schemeClr val="accent6">
+        <a:tint val="40000"/>
+        <a:alpha val="90000"/>
+      </a:schemeClr>
+    </dgm:linClrLst>
+    <dgm:effectClrLst/>
+    <dgm:txLinClrLst/>
+    <dgm:txFillClrLst meth="repeat">
+      <a:schemeClr val="dk1"/>
+    </dgm:txFillClrLst>
+    <dgm:txEffectClrLst/>
+  </dgm:styleLbl>
+  <dgm:styleLbl name="bgAccFollowNode1">
+    <dgm:fillClrLst meth="repeat">
+      <a:schemeClr val="accent2">
+        <a:tint val="40000"/>
+        <a:alpha val="90000"/>
+      </a:schemeClr>
+      <a:schemeClr val="accent3">
+        <a:tint val="40000"/>
+        <a:alpha val="90000"/>
+      </a:schemeClr>
+      <a:schemeClr val="accent4">
+        <a:tint val="40000"/>
+        <a:alpha val="90000"/>
+      </a:schemeClr>
+      <a:schemeClr val="accent5">
+        <a:tint val="40000"/>
+        <a:alpha val="90000"/>
+      </a:schemeClr>
+      <a:schemeClr val="accent6">
+        <a:tint val="40000"/>
+        <a:alpha val="90000"/>
+      </a:schemeClr>
+    </dgm:fillClrLst>
+    <dgm:linClrLst meth="repeat">
+      <a:schemeClr val="accent2">
+        <a:tint val="40000"/>
+        <a:alpha val="90000"/>
+      </a:schemeClr>
+      <a:schemeClr val="accent3">
+        <a:tint val="40000"/>
+        <a:alpha val="90000"/>
+      </a:schemeClr>
+      <a:schemeClr val="accent4">
+        <a:tint val="40000"/>
+        <a:alpha val="90000"/>
+      </a:schemeClr>
+      <a:schemeClr val="accent5">
+        <a:tint val="40000"/>
+        <a:alpha val="90000"/>
+      </a:schemeClr>
+      <a:schemeClr val="accent6">
+        <a:tint val="40000"/>
+        <a:alpha val="90000"/>
+      </a:schemeClr>
+    </dgm:linClrLst>
+    <dgm:effectClrLst/>
+    <dgm:txLinClrLst/>
+    <dgm:txFillClrLst meth="repeat">
+      <a:schemeClr val="dk1"/>
+    </dgm:txFillClrLst>
+    <dgm:txEffectClrLst/>
+  </dgm:styleLbl>
+  <dgm:styleLbl name="fgAcc0">
+    <dgm:fillClrLst meth="repeat">
+      <a:schemeClr val="lt1">
+        <a:alpha val="90000"/>
+      </a:schemeClr>
+    </dgm:fillClrLst>
+    <dgm:linClrLst>
+      <a:schemeClr val="accent1"/>
+    </dgm:linClrLst>
+    <dgm:effectClrLst/>
+    <dgm:txLinClrLst/>
+    <dgm:txFillClrLst meth="repeat">
+      <a:schemeClr val="dk1"/>
+    </dgm:txFillClrLst>
+    <dgm:txEffectClrLst/>
+  </dgm:styleLbl>
+  <dgm:styleLbl name="fgAcc2">
+    <dgm:fillClrLst meth="repeat">
+      <a:schemeClr val="lt1">
+        <a:alpha val="90000"/>
+      </a:schemeClr>
+    </dgm:fillClrLst>
+    <dgm:linClrLst>
+      <a:schemeClr val="accent2"/>
+    </dgm:linClrLst>
+    <dgm:effectClrLst/>
+    <dgm:txLinClrLst/>
+    <dgm:txFillClrLst meth="repeat">
+      <a:schemeClr val="dk1"/>
+    </dgm:txFillClrLst>
+    <dgm:txEffectClrLst/>
+  </dgm:styleLbl>
+  <dgm:styleLbl name="fgAcc3">
+    <dgm:fillClrLst meth="repeat">
+      <a:schemeClr val="lt1">
+        <a:alpha val="90000"/>
+      </a:schemeClr>
+    </dgm:fillClrLst>
+    <dgm:linClrLst>
+      <a:schemeClr val="accent3"/>
+    </dgm:linClrLst>
+    <dgm:effectClrLst/>
+    <dgm:txLinClrLst/>
+    <dgm:txFillClrLst meth="repeat">
+      <a:schemeClr val="dk1"/>
+    </dgm:txFillClrLst>
+    <dgm:txEffectClrLst/>
+  </dgm:styleLbl>
+  <dgm:styleLbl name="fgAcc4">
+    <dgm:fillClrLst meth="repeat">
+      <a:schemeClr val="lt1">
+        <a:alpha val="90000"/>
+      </a:schemeClr>
+    </dgm:fillClrLst>
+    <dgm:linClrLst>
+      <a:schemeClr val="accent4"/>
+    </dgm:linClrLst>
+    <dgm:effectClrLst/>
+    <dgm:txLinClrLst/>
+    <dgm:txFillClrLst meth="repeat">
+      <a:schemeClr val="dk1"/>
+    </dgm:txFillClrLst>
+    <dgm:txEffectClrLst/>
+  </dgm:styleLbl>
+  <dgm:styleLbl name="bgShp">
+    <dgm:fillClrLst meth="repeat">
+      <a:schemeClr val="accent2">
+        <a:tint val="40000"/>
+      </a:schemeClr>
+    </dgm:fillClrLst>
+    <dgm:linClrLst meth="repeat">
+      <a:schemeClr val="dk1"/>
+    </dgm:linClrLst>
+    <dgm:effectClrLst/>
+    <dgm:txLinClrLst/>
+    <dgm:txFillClrLst meth="repeat">
+      <a:schemeClr val="dk1"/>
+    </dgm:txFillClrLst>
+    <dgm:txEffectClrLst/>
+  </dgm:styleLbl>
+  <dgm:styleLbl name="dkBgShp">
+    <dgm:fillClrLst meth="repeat">
+      <a:schemeClr val="accent2">
+        <a:shade val="90000"/>
+      </a:schemeClr>
+    </dgm:fillClrLst>
+    <dgm:linClrLst meth="repeat">
+      <a:schemeClr val="dk1"/>
+    </dgm:linClrLst>
+    <dgm:effectClrLst/>
+    <dgm:txLinClrLst/>
+    <dgm:txFillClrLst meth="repeat">
+      <a:schemeClr val="lt1"/>
+    </dgm:txFillClrLst>
+    <dgm:txEffectClrLst/>
+  </dgm:styleLbl>
+  <dgm:styleLbl name="trBgShp">
+    <dgm:fillClrLst meth="repeat">
+      <a:schemeClr val="accent1">
+        <a:tint val="50000"/>
+        <a:alpha val="40000"/>
+      </a:schemeClr>
+    </dgm:fillClrLst>
+    <dgm:linClrLst meth="repeat">
+      <a:schemeClr val="accent2"/>
+    </dgm:linClrLst>
+    <dgm:effectClrLst/>
+    <dgm:txLinClrLst/>
+    <dgm:txFillClrLst meth="repeat">
+      <a:schemeClr val="lt1"/>
+    </dgm:txFillClrLst>
+    <dgm:txEffectClrLst/>
+  </dgm:styleLbl>
+  <dgm:styleLbl name="fgShp">
+    <dgm:fillClrLst meth="repeat">
+      <a:schemeClr val="accent2">
+        <a:tint val="40000"/>
+      </a:schemeClr>
+    </dgm:fillClrLst>
+    <dgm:linClrLst meth="repeat">
+      <a:schemeClr val="lt1"/>
+    </dgm:linClrLst>
+    <dgm:effectClrLst/>
+    <dgm:txLinClrLst/>
+    <dgm:txFillClrLst meth="repeat">
+      <a:schemeClr val="dk1"/>
+    </dgm:txFillClrLst>
+    <dgm:txEffectClrLst/>
+  </dgm:styleLbl>
+  <dgm:styleLbl name="revTx">
+    <dgm:fillClrLst meth="repeat">
+      <a:schemeClr val="lt1">
+        <a:alpha val="0"/>
+      </a:schemeClr>
+    </dgm:fillClrLst>
+    <dgm:linClrLst meth="repeat">
+      <a:schemeClr val="dk1">
+        <a:alpha val="0"/>
+      </a:schemeClr>
+    </dgm:linClrLst>
+    <dgm:effectClrLst/>
+    <dgm:txLinClrLst/>
+    <dgm:txFillClrLst meth="repeat">
+      <a:schemeClr val="tx1"/>
+    </dgm:txFillClrLst>
+    <dgm:txEffectClrLst/>
+  </dgm:styleLbl>
+</dgm:colorsDef>
+</file>
+
+<file path=word/diagrams/data1.xml><?xml version="1.0" encoding="utf-8"?>
+<dgm:dataModel xmlns:dgm="http://schemas.openxmlformats.org/drawingml/2006/diagram" xmlns:a="http://schemas.openxmlformats.org/drawingml/2006/main">
+  <dgm:ptLst>
+    <dgm:pt modelId="{E7536F69-9EE4-435E-8D9B-DF1C0F028CD8}" type="doc">
+      <dgm:prSet loTypeId="urn:microsoft.com/office/officeart/2005/8/layout/chevron1" loCatId="process" qsTypeId="urn:microsoft.com/office/officeart/2005/8/quickstyle/simple2" qsCatId="simple" csTypeId="urn:microsoft.com/office/officeart/2005/8/colors/colorful1" csCatId="colorful" phldr="1"/>
+      <dgm:spPr/>
+    </dgm:pt>
+    <dgm:pt modelId="{D223CE93-CE4E-47E6-83E6-BBB423C4913B}">
+      <dgm:prSet phldrT="[Text]"/>
+      <dgm:spPr/>
+      <dgm:t>
+        <a:bodyPr/>
+        <a:lstStyle/>
+        <a:p>
+          <a:r>
+            <a:rPr lang="en-IN"/>
+            <a:t>Basic UI Structure	</a:t>
+          </a:r>
+        </a:p>
+      </dgm:t>
+    </dgm:pt>
+    <dgm:pt modelId="{101BEE8D-F5CF-438E-8054-8176218A7527}" type="parTrans" cxnId="{A6CC9211-9196-45D3-AC96-AF42983F4E69}">
+      <dgm:prSet/>
+      <dgm:spPr/>
+      <dgm:t>
+        <a:bodyPr/>
+        <a:lstStyle/>
+        <a:p>
+          <a:endParaRPr lang="en-IN"/>
+        </a:p>
+      </dgm:t>
+    </dgm:pt>
+    <dgm:pt modelId="{296147F3-21B2-492F-8BF2-E7042D8900A2}" type="sibTrans" cxnId="{A6CC9211-9196-45D3-AC96-AF42983F4E69}">
+      <dgm:prSet/>
+      <dgm:spPr/>
+      <dgm:t>
+        <a:bodyPr/>
+        <a:lstStyle/>
+        <a:p>
+          <a:endParaRPr lang="en-IN"/>
+        </a:p>
+      </dgm:t>
+    </dgm:pt>
+    <dgm:pt modelId="{31442A67-4A07-4C8E-B04F-994704CF5DFE}">
+      <dgm:prSet phldrT="[Text]"/>
+      <dgm:spPr/>
+      <dgm:t>
+        <a:bodyPr/>
+        <a:lstStyle/>
+        <a:p>
+          <a:r>
+            <a:rPr lang="en-IN"/>
+            <a:t>Login Auth	</a:t>
+          </a:r>
+        </a:p>
+      </dgm:t>
+    </dgm:pt>
+    <dgm:pt modelId="{DB5AD79A-8AFB-4716-B894-D6D6995BA25C}" type="parTrans" cxnId="{AD842848-171D-4830-B437-E8E6C71B296B}">
+      <dgm:prSet/>
+      <dgm:spPr/>
+      <dgm:t>
+        <a:bodyPr/>
+        <a:lstStyle/>
+        <a:p>
+          <a:endParaRPr lang="en-IN"/>
+        </a:p>
+      </dgm:t>
+    </dgm:pt>
+    <dgm:pt modelId="{089194CA-F6BF-4C84-9D00-184036BCBB18}" type="sibTrans" cxnId="{AD842848-171D-4830-B437-E8E6C71B296B}">
+      <dgm:prSet/>
+      <dgm:spPr/>
+      <dgm:t>
+        <a:bodyPr/>
+        <a:lstStyle/>
+        <a:p>
+          <a:endParaRPr lang="en-IN"/>
+        </a:p>
+      </dgm:t>
+    </dgm:pt>
+    <dgm:pt modelId="{2BD83C96-407C-45C8-8A3F-1135C1198C79}">
+      <dgm:prSet phldrT="[Text]"/>
+      <dgm:spPr/>
+      <dgm:t>
+        <a:bodyPr/>
+        <a:lstStyle/>
+        <a:p>
+          <a:r>
+            <a:rPr lang="en-IN"/>
+            <a:t>Customer Screen</a:t>
+          </a:r>
+        </a:p>
+      </dgm:t>
+    </dgm:pt>
+    <dgm:pt modelId="{B7DA04F5-A99D-469D-8A5E-024D63A9B93C}" type="parTrans" cxnId="{D1100381-2317-4DCA-BC96-596992F8B36B}">
+      <dgm:prSet/>
+      <dgm:spPr/>
+      <dgm:t>
+        <a:bodyPr/>
+        <a:lstStyle/>
+        <a:p>
+          <a:endParaRPr lang="en-IN"/>
+        </a:p>
+      </dgm:t>
+    </dgm:pt>
+    <dgm:pt modelId="{59FC3B9B-C997-42DE-982F-68899E4859CC}" type="sibTrans" cxnId="{D1100381-2317-4DCA-BC96-596992F8B36B}">
+      <dgm:prSet/>
+      <dgm:spPr/>
+      <dgm:t>
+        <a:bodyPr/>
+        <a:lstStyle/>
+        <a:p>
+          <a:endParaRPr lang="en-IN"/>
+        </a:p>
+      </dgm:t>
+    </dgm:pt>
+    <dgm:pt modelId="{BF93D10A-8275-48EA-977A-A53D800C8AAC}">
+      <dgm:prSet phldrT="[Text]"/>
+      <dgm:spPr/>
+      <dgm:t>
+        <a:bodyPr/>
+        <a:lstStyle/>
+        <a:p>
+          <a:r>
+            <a:rPr lang="en-IN"/>
+            <a:t>Seller Screen</a:t>
+          </a:r>
+        </a:p>
+      </dgm:t>
+    </dgm:pt>
+    <dgm:pt modelId="{A2495459-E9D0-481C-BFD4-72A24EEFCE16}" type="parTrans" cxnId="{463D8E1C-5D63-4CFA-ADC0-406E930B6133}">
+      <dgm:prSet/>
+      <dgm:spPr/>
+      <dgm:t>
+        <a:bodyPr/>
+        <a:lstStyle/>
+        <a:p>
+          <a:endParaRPr lang="en-IN"/>
+        </a:p>
+      </dgm:t>
+    </dgm:pt>
+    <dgm:pt modelId="{3922C298-1497-45A1-A373-BC6EC7C6DFD5}" type="sibTrans" cxnId="{463D8E1C-5D63-4CFA-ADC0-406E930B6133}">
+      <dgm:prSet/>
+      <dgm:spPr/>
+      <dgm:t>
+        <a:bodyPr/>
+        <a:lstStyle/>
+        <a:p>
+          <a:endParaRPr lang="en-IN"/>
+        </a:p>
+      </dgm:t>
+    </dgm:pt>
+    <dgm:pt modelId="{2CFF88DC-4EF0-4ECC-9CA2-0EF44290BAD5}">
+      <dgm:prSet phldrT="[Text]"/>
+      <dgm:spPr/>
+      <dgm:t>
+        <a:bodyPr/>
+        <a:lstStyle/>
+        <a:p>
+          <a:r>
+            <a:rPr lang="en-IN"/>
+            <a:t>Order</a:t>
+          </a:r>
+        </a:p>
+      </dgm:t>
+    </dgm:pt>
+    <dgm:pt modelId="{5DF250A6-A1FC-4D59-9651-EA45BCB1B68D}" type="parTrans" cxnId="{AF204034-A511-4BA1-BBFD-8F5C79C91ABA}">
+      <dgm:prSet/>
+      <dgm:spPr/>
+      <dgm:t>
+        <a:bodyPr/>
+        <a:lstStyle/>
+        <a:p>
+          <a:endParaRPr lang="en-IN"/>
+        </a:p>
+      </dgm:t>
+    </dgm:pt>
+    <dgm:pt modelId="{F5937FA5-6E0B-422B-B238-97943BF92309}" type="sibTrans" cxnId="{AF204034-A511-4BA1-BBFD-8F5C79C91ABA}">
+      <dgm:prSet/>
+      <dgm:spPr/>
+      <dgm:t>
+        <a:bodyPr/>
+        <a:lstStyle/>
+        <a:p>
+          <a:endParaRPr lang="en-IN"/>
+        </a:p>
+      </dgm:t>
+    </dgm:pt>
+    <dgm:pt modelId="{B8C8A047-2F60-48BC-9439-681E5ABAF5B9}" type="pres">
+      <dgm:prSet presAssocID="{E7536F69-9EE4-435E-8D9B-DF1C0F028CD8}" presName="Name0" presStyleCnt="0">
+        <dgm:presLayoutVars>
+          <dgm:dir/>
+          <dgm:animLvl val="lvl"/>
+          <dgm:resizeHandles val="exact"/>
+        </dgm:presLayoutVars>
+      </dgm:prSet>
+      <dgm:spPr/>
+    </dgm:pt>
+    <dgm:pt modelId="{6729ED4C-ADDF-46B5-BAF6-72AA7801645E}" type="pres">
+      <dgm:prSet presAssocID="{D223CE93-CE4E-47E6-83E6-BBB423C4913B}" presName="parTxOnly" presStyleLbl="node1" presStyleIdx="0" presStyleCnt="5">
+        <dgm:presLayoutVars>
+          <dgm:chMax val="0"/>
+          <dgm:chPref val="0"/>
+          <dgm:bulletEnabled val="1"/>
+        </dgm:presLayoutVars>
+      </dgm:prSet>
+      <dgm:spPr/>
+    </dgm:pt>
+    <dgm:pt modelId="{6743633C-6656-4B54-B5EA-DBEBD5B8A855}" type="pres">
+      <dgm:prSet presAssocID="{296147F3-21B2-492F-8BF2-E7042D8900A2}" presName="parTxOnlySpace" presStyleCnt="0"/>
+      <dgm:spPr/>
+    </dgm:pt>
+    <dgm:pt modelId="{0EDB1645-A703-42C4-BFC9-80B68105767C}" type="pres">
+      <dgm:prSet presAssocID="{31442A67-4A07-4C8E-B04F-994704CF5DFE}" presName="parTxOnly" presStyleLbl="node1" presStyleIdx="1" presStyleCnt="5">
+        <dgm:presLayoutVars>
+          <dgm:chMax val="0"/>
+          <dgm:chPref val="0"/>
+          <dgm:bulletEnabled val="1"/>
+        </dgm:presLayoutVars>
+      </dgm:prSet>
+      <dgm:spPr/>
+    </dgm:pt>
+    <dgm:pt modelId="{320DAEDA-B2C8-4D24-8E79-3472C3AC4872}" type="pres">
+      <dgm:prSet presAssocID="{089194CA-F6BF-4C84-9D00-184036BCBB18}" presName="parTxOnlySpace" presStyleCnt="0"/>
+      <dgm:spPr/>
+    </dgm:pt>
+    <dgm:pt modelId="{13ECFCD6-71EB-4B83-94E4-6BCDD1E55AF9}" type="pres">
+      <dgm:prSet presAssocID="{2BD83C96-407C-45C8-8A3F-1135C1198C79}" presName="parTxOnly" presStyleLbl="node1" presStyleIdx="2" presStyleCnt="5">
+        <dgm:presLayoutVars>
+          <dgm:chMax val="0"/>
+          <dgm:chPref val="0"/>
+          <dgm:bulletEnabled val="1"/>
+        </dgm:presLayoutVars>
+      </dgm:prSet>
+      <dgm:spPr/>
+    </dgm:pt>
+    <dgm:pt modelId="{AFD775EB-F9F7-408A-AD01-268D5C39EE51}" type="pres">
+      <dgm:prSet presAssocID="{59FC3B9B-C997-42DE-982F-68899E4859CC}" presName="parTxOnlySpace" presStyleCnt="0"/>
+      <dgm:spPr/>
+    </dgm:pt>
+    <dgm:pt modelId="{2F2338C8-BAF5-4372-A65F-9E4988619EF2}" type="pres">
+      <dgm:prSet presAssocID="{BF93D10A-8275-48EA-977A-A53D800C8AAC}" presName="parTxOnly" presStyleLbl="node1" presStyleIdx="3" presStyleCnt="5">
+        <dgm:presLayoutVars>
+          <dgm:chMax val="0"/>
+          <dgm:chPref val="0"/>
+          <dgm:bulletEnabled val="1"/>
+        </dgm:presLayoutVars>
+      </dgm:prSet>
+      <dgm:spPr/>
+    </dgm:pt>
+    <dgm:pt modelId="{A7F0CFBA-696F-499D-ABCF-C3ACAC3DCF78}" type="pres">
+      <dgm:prSet presAssocID="{3922C298-1497-45A1-A373-BC6EC7C6DFD5}" presName="parTxOnlySpace" presStyleCnt="0"/>
+      <dgm:spPr/>
+    </dgm:pt>
+    <dgm:pt modelId="{C5A1CF5F-21B2-40CB-B66D-CDF4A391269C}" type="pres">
+      <dgm:prSet presAssocID="{2CFF88DC-4EF0-4ECC-9CA2-0EF44290BAD5}" presName="parTxOnly" presStyleLbl="node1" presStyleIdx="4" presStyleCnt="5">
+        <dgm:presLayoutVars>
+          <dgm:chMax val="0"/>
+          <dgm:chPref val="0"/>
+          <dgm:bulletEnabled val="1"/>
+        </dgm:presLayoutVars>
+      </dgm:prSet>
+      <dgm:spPr/>
+    </dgm:pt>
+  </dgm:ptLst>
+  <dgm:cxnLst>
+    <dgm:cxn modelId="{75BC7D09-3AE8-4BD5-9A11-007C36482CA3}" type="presOf" srcId="{E7536F69-9EE4-435E-8D9B-DF1C0F028CD8}" destId="{B8C8A047-2F60-48BC-9439-681E5ABAF5B9}" srcOrd="0" destOrd="0" presId="urn:microsoft.com/office/officeart/2005/8/layout/chevron1"/>
+    <dgm:cxn modelId="{A6CC9211-9196-45D3-AC96-AF42983F4E69}" srcId="{E7536F69-9EE4-435E-8D9B-DF1C0F028CD8}" destId="{D223CE93-CE4E-47E6-83E6-BBB423C4913B}" srcOrd="0" destOrd="0" parTransId="{101BEE8D-F5CF-438E-8054-8176218A7527}" sibTransId="{296147F3-21B2-492F-8BF2-E7042D8900A2}"/>
+    <dgm:cxn modelId="{463D8E1C-5D63-4CFA-ADC0-406E930B6133}" srcId="{E7536F69-9EE4-435E-8D9B-DF1C0F028CD8}" destId="{BF93D10A-8275-48EA-977A-A53D800C8AAC}" srcOrd="3" destOrd="0" parTransId="{A2495459-E9D0-481C-BFD4-72A24EEFCE16}" sibTransId="{3922C298-1497-45A1-A373-BC6EC7C6DFD5}"/>
+    <dgm:cxn modelId="{1BA38E23-7A9C-4CE0-A3DC-7990C36F079B}" type="presOf" srcId="{31442A67-4A07-4C8E-B04F-994704CF5DFE}" destId="{0EDB1645-A703-42C4-BFC9-80B68105767C}" srcOrd="0" destOrd="0" presId="urn:microsoft.com/office/officeart/2005/8/layout/chevron1"/>
+    <dgm:cxn modelId="{AF204034-A511-4BA1-BBFD-8F5C79C91ABA}" srcId="{E7536F69-9EE4-435E-8D9B-DF1C0F028CD8}" destId="{2CFF88DC-4EF0-4ECC-9CA2-0EF44290BAD5}" srcOrd="4" destOrd="0" parTransId="{5DF250A6-A1FC-4D59-9651-EA45BCB1B68D}" sibTransId="{F5937FA5-6E0B-422B-B238-97943BF92309}"/>
+    <dgm:cxn modelId="{AD842848-171D-4830-B437-E8E6C71B296B}" srcId="{E7536F69-9EE4-435E-8D9B-DF1C0F028CD8}" destId="{31442A67-4A07-4C8E-B04F-994704CF5DFE}" srcOrd="1" destOrd="0" parTransId="{DB5AD79A-8AFB-4716-B894-D6D6995BA25C}" sibTransId="{089194CA-F6BF-4C84-9D00-184036BCBB18}"/>
+    <dgm:cxn modelId="{B258596D-1278-4649-9D48-51464472A23A}" type="presOf" srcId="{D223CE93-CE4E-47E6-83E6-BBB423C4913B}" destId="{6729ED4C-ADDF-46B5-BAF6-72AA7801645E}" srcOrd="0" destOrd="0" presId="urn:microsoft.com/office/officeart/2005/8/layout/chevron1"/>
+    <dgm:cxn modelId="{D1100381-2317-4DCA-BC96-596992F8B36B}" srcId="{E7536F69-9EE4-435E-8D9B-DF1C0F028CD8}" destId="{2BD83C96-407C-45C8-8A3F-1135C1198C79}" srcOrd="2" destOrd="0" parTransId="{B7DA04F5-A99D-469D-8A5E-024D63A9B93C}" sibTransId="{59FC3B9B-C997-42DE-982F-68899E4859CC}"/>
+    <dgm:cxn modelId="{E0D6E0AD-6204-4B76-882F-94AD271F970E}" type="presOf" srcId="{BF93D10A-8275-48EA-977A-A53D800C8AAC}" destId="{2F2338C8-BAF5-4372-A65F-9E4988619EF2}" srcOrd="0" destOrd="0" presId="urn:microsoft.com/office/officeart/2005/8/layout/chevron1"/>
+    <dgm:cxn modelId="{D7806CC6-C56E-4D26-B3A2-95D525FD32BA}" type="presOf" srcId="{2BD83C96-407C-45C8-8A3F-1135C1198C79}" destId="{13ECFCD6-71EB-4B83-94E4-6BCDD1E55AF9}" srcOrd="0" destOrd="0" presId="urn:microsoft.com/office/officeart/2005/8/layout/chevron1"/>
+    <dgm:cxn modelId="{2DB347DA-CA19-400D-AD43-3FB28B5E0A3A}" type="presOf" srcId="{2CFF88DC-4EF0-4ECC-9CA2-0EF44290BAD5}" destId="{C5A1CF5F-21B2-40CB-B66D-CDF4A391269C}" srcOrd="0" destOrd="0" presId="urn:microsoft.com/office/officeart/2005/8/layout/chevron1"/>
+    <dgm:cxn modelId="{3ECF4368-1D47-463B-B0F7-0A0C6E4E8F57}" type="presParOf" srcId="{B8C8A047-2F60-48BC-9439-681E5ABAF5B9}" destId="{6729ED4C-ADDF-46B5-BAF6-72AA7801645E}" srcOrd="0" destOrd="0" presId="urn:microsoft.com/office/officeart/2005/8/layout/chevron1"/>
+    <dgm:cxn modelId="{95B86E7D-1DB1-4986-9A9E-16BA34B7C985}" type="presParOf" srcId="{B8C8A047-2F60-48BC-9439-681E5ABAF5B9}" destId="{6743633C-6656-4B54-B5EA-DBEBD5B8A855}" srcOrd="1" destOrd="0" presId="urn:microsoft.com/office/officeart/2005/8/layout/chevron1"/>
+    <dgm:cxn modelId="{3945244F-DB62-4968-B514-0F0DAEEB3212}" type="presParOf" srcId="{B8C8A047-2F60-48BC-9439-681E5ABAF5B9}" destId="{0EDB1645-A703-42C4-BFC9-80B68105767C}" srcOrd="2" destOrd="0" presId="urn:microsoft.com/office/officeart/2005/8/layout/chevron1"/>
+    <dgm:cxn modelId="{49B879CD-7B5E-4C9D-B437-FBAC2CD910AE}" type="presParOf" srcId="{B8C8A047-2F60-48BC-9439-681E5ABAF5B9}" destId="{320DAEDA-B2C8-4D24-8E79-3472C3AC4872}" srcOrd="3" destOrd="0" presId="urn:microsoft.com/office/officeart/2005/8/layout/chevron1"/>
+    <dgm:cxn modelId="{7247A62A-57CE-4E1D-9D21-A944C54A22B4}" type="presParOf" srcId="{B8C8A047-2F60-48BC-9439-681E5ABAF5B9}" destId="{13ECFCD6-71EB-4B83-94E4-6BCDD1E55AF9}" srcOrd="4" destOrd="0" presId="urn:microsoft.com/office/officeart/2005/8/layout/chevron1"/>
+    <dgm:cxn modelId="{4460FDD2-DFBE-4503-BD74-033EDD68C2AD}" type="presParOf" srcId="{B8C8A047-2F60-48BC-9439-681E5ABAF5B9}" destId="{AFD775EB-F9F7-408A-AD01-268D5C39EE51}" srcOrd="5" destOrd="0" presId="urn:microsoft.com/office/officeart/2005/8/layout/chevron1"/>
+    <dgm:cxn modelId="{697BB496-1BB8-4236-8696-65905888AAFA}" type="presParOf" srcId="{B8C8A047-2F60-48BC-9439-681E5ABAF5B9}" destId="{2F2338C8-BAF5-4372-A65F-9E4988619EF2}" srcOrd="6" destOrd="0" presId="urn:microsoft.com/office/officeart/2005/8/layout/chevron1"/>
+    <dgm:cxn modelId="{56BAA261-B6DB-4986-A8CB-40F2906622DD}" type="presParOf" srcId="{B8C8A047-2F60-48BC-9439-681E5ABAF5B9}" destId="{A7F0CFBA-696F-499D-ABCF-C3ACAC3DCF78}" srcOrd="7" destOrd="0" presId="urn:microsoft.com/office/officeart/2005/8/layout/chevron1"/>
+    <dgm:cxn modelId="{90B7AF5B-F84B-464C-B0D8-6C7D8CD38727}" type="presParOf" srcId="{B8C8A047-2F60-48BC-9439-681E5ABAF5B9}" destId="{C5A1CF5F-21B2-40CB-B66D-CDF4A391269C}" srcOrd="8" destOrd="0" presId="urn:microsoft.com/office/officeart/2005/8/layout/chevron1"/>
+  </dgm:cxnLst>
+  <dgm:bg/>
+  <dgm:whole/>
+  <dgm:extLst>
+    <a:ext uri="http://schemas.microsoft.com/office/drawing/2008/diagram">
+      <dsp:dataModelExt xmlns:dsp="http://schemas.microsoft.com/office/drawing/2008/diagram" relId="rId10" minVer="http://schemas.openxmlformats.org/drawingml/2006/diagram"/>
+    </a:ext>
+    <a:ext uri="{C62137D5-CB1D-491B-B009-E17868A290BF}">
+      <dgm14:recolorImg xmlns:dgm14="http://schemas.microsoft.com/office/drawing/2010/diagram" val="1"/>
+    </a:ext>
+  </dgm:extLst>
+</dgm:dataModel>
+</file>
+
+<file path=word/diagrams/drawing1.xml><?xml version="1.0" encoding="utf-8"?>
+<dsp:drawing xmlns:dgm="http://schemas.openxmlformats.org/drawingml/2006/diagram" xmlns:dsp="http://schemas.microsoft.com/office/drawing/2008/diagram" xmlns:a="http://schemas.openxmlformats.org/drawingml/2006/main">
+  <dsp:spTree>
+    <dsp:nvGrpSpPr>
+      <dsp:cNvPr id="0" name=""/>
+      <dsp:cNvGrpSpPr/>
+    </dsp:nvGrpSpPr>
+    <dsp:grpSpPr/>
+    <dsp:sp modelId="{6729ED4C-ADDF-46B5-BAF6-72AA7801645E}">
+      <dsp:nvSpPr>
+        <dsp:cNvPr id="0" name=""/>
+        <dsp:cNvSpPr/>
+      </dsp:nvSpPr>
+      <dsp:spPr>
+        <a:xfrm>
+          <a:off x="1248" y="501620"/>
+          <a:ext cx="1111397" cy="444558"/>
+        </a:xfrm>
+        <a:prstGeom prst="chevron">
+          <a:avLst/>
+        </a:prstGeom>
+        <a:solidFill>
+          <a:schemeClr val="accent2">
+            <a:hueOff val="0"/>
+            <a:satOff val="0"/>
+            <a:lumOff val="0"/>
+            <a:alphaOff val="0"/>
+          </a:schemeClr>
+        </a:solidFill>
+        <a:ln w="19050" cap="flat" cmpd="sng" algn="ctr">
+          <a:solidFill>
+            <a:schemeClr val="lt1">
+              <a:hueOff val="0"/>
+              <a:satOff val="0"/>
+              <a:lumOff val="0"/>
+              <a:alphaOff val="0"/>
+            </a:schemeClr>
+          </a:solidFill>
+          <a:prstDash val="solid"/>
+          <a:miter lim="800000"/>
+        </a:ln>
+        <a:effectLst/>
+      </dsp:spPr>
+      <dsp:style>
+        <a:lnRef idx="3">
+          <a:scrgbClr r="0" g="0" b="0"/>
+        </a:lnRef>
+        <a:fillRef idx="1">
+          <a:scrgbClr r="0" g="0" b="0"/>
+        </a:fillRef>
+        <a:effectRef idx="1">
+          <a:scrgbClr r="0" g="0" b="0"/>
+        </a:effectRef>
+        <a:fontRef idx="minor">
+          <a:schemeClr val="lt1"/>
+        </a:fontRef>
+      </dsp:style>
+      <dsp:txBody>
+        <a:bodyPr spcFirstLastPara="0" vert="horz" wrap="square" lIns="36005" tIns="12002" rIns="12002" bIns="12002" numCol="1" spcCol="1270" anchor="ctr" anchorCtr="0">
+          <a:noAutofit/>
+        </a:bodyPr>
+        <a:lstStyle/>
+        <a:p>
+          <a:pPr marL="0" lvl="0" indent="0" algn="ctr" defTabSz="400050">
+            <a:lnSpc>
+              <a:spcPct val="90000"/>
+            </a:lnSpc>
+            <a:spcBef>
+              <a:spcPct val="0"/>
+            </a:spcBef>
+            <a:spcAft>
+              <a:spcPct val="35000"/>
+            </a:spcAft>
+            <a:buNone/>
+          </a:pPr>
+          <a:r>
+            <a:rPr lang="en-IN" sz="900" kern="1200"/>
+            <a:t>Basic UI Structure	</a:t>
+          </a:r>
+        </a:p>
+      </dsp:txBody>
+      <dsp:txXfrm>
+        <a:off x="223527" y="501620"/>
+        <a:ext cx="666839" cy="444558"/>
+      </dsp:txXfrm>
+    </dsp:sp>
+    <dsp:sp modelId="{0EDB1645-A703-42C4-BFC9-80B68105767C}">
+      <dsp:nvSpPr>
+        <dsp:cNvPr id="0" name=""/>
+        <dsp:cNvSpPr/>
+      </dsp:nvSpPr>
+      <dsp:spPr>
+        <a:xfrm>
+          <a:off x="1001506" y="501620"/>
+          <a:ext cx="1111397" cy="444558"/>
+        </a:xfrm>
+        <a:prstGeom prst="chevron">
+          <a:avLst/>
+        </a:prstGeom>
+        <a:solidFill>
+          <a:schemeClr val="accent3">
+            <a:hueOff val="0"/>
+            <a:satOff val="0"/>
+            <a:lumOff val="0"/>
+            <a:alphaOff val="0"/>
+          </a:schemeClr>
+        </a:solidFill>
+        <a:ln w="19050" cap="flat" cmpd="sng" algn="ctr">
+          <a:solidFill>
+            <a:schemeClr val="lt1">
+              <a:hueOff val="0"/>
+              <a:satOff val="0"/>
+              <a:lumOff val="0"/>
+              <a:alphaOff val="0"/>
+            </a:schemeClr>
+          </a:solidFill>
+          <a:prstDash val="solid"/>
+          <a:miter lim="800000"/>
+        </a:ln>
+        <a:effectLst/>
+      </dsp:spPr>
+      <dsp:style>
+        <a:lnRef idx="3">
+          <a:scrgbClr r="0" g="0" b="0"/>
+        </a:lnRef>
+        <a:fillRef idx="1">
+          <a:scrgbClr r="0" g="0" b="0"/>
+        </a:fillRef>
+        <a:effectRef idx="1">
+          <a:scrgbClr r="0" g="0" b="0"/>
+        </a:effectRef>
+        <a:fontRef idx="minor">
+          <a:schemeClr val="lt1"/>
+        </a:fontRef>
+      </dsp:style>
+      <dsp:txBody>
+        <a:bodyPr spcFirstLastPara="0" vert="horz" wrap="square" lIns="36005" tIns="12002" rIns="12002" bIns="12002" numCol="1" spcCol="1270" anchor="ctr" anchorCtr="0">
+          <a:noAutofit/>
+        </a:bodyPr>
+        <a:lstStyle/>
+        <a:p>
+          <a:pPr marL="0" lvl="0" indent="0" algn="ctr" defTabSz="400050">
+            <a:lnSpc>
+              <a:spcPct val="90000"/>
+            </a:lnSpc>
+            <a:spcBef>
+              <a:spcPct val="0"/>
+            </a:spcBef>
+            <a:spcAft>
+              <a:spcPct val="35000"/>
+            </a:spcAft>
+            <a:buNone/>
+          </a:pPr>
+          <a:r>
+            <a:rPr lang="en-IN" sz="900" kern="1200"/>
+            <a:t>Login Auth	</a:t>
+          </a:r>
+        </a:p>
+      </dsp:txBody>
+      <dsp:txXfrm>
+        <a:off x="1223785" y="501620"/>
+        <a:ext cx="666839" cy="444558"/>
+      </dsp:txXfrm>
+    </dsp:sp>
+    <dsp:sp modelId="{13ECFCD6-71EB-4B83-94E4-6BCDD1E55AF9}">
+      <dsp:nvSpPr>
+        <dsp:cNvPr id="0" name=""/>
+        <dsp:cNvSpPr/>
+      </dsp:nvSpPr>
+      <dsp:spPr>
+        <a:xfrm>
+          <a:off x="2001763" y="501620"/>
+          <a:ext cx="1111397" cy="444558"/>
+        </a:xfrm>
+        <a:prstGeom prst="chevron">
+          <a:avLst/>
+        </a:prstGeom>
+        <a:solidFill>
+          <a:schemeClr val="accent4">
+            <a:hueOff val="0"/>
+            <a:satOff val="0"/>
+            <a:lumOff val="0"/>
+            <a:alphaOff val="0"/>
+          </a:schemeClr>
+        </a:solidFill>
+        <a:ln w="19050" cap="flat" cmpd="sng" algn="ctr">
+          <a:solidFill>
+            <a:schemeClr val="lt1">
+              <a:hueOff val="0"/>
+              <a:satOff val="0"/>
+              <a:lumOff val="0"/>
+              <a:alphaOff val="0"/>
+            </a:schemeClr>
+          </a:solidFill>
+          <a:prstDash val="solid"/>
+          <a:miter lim="800000"/>
+        </a:ln>
+        <a:effectLst/>
+      </dsp:spPr>
+      <dsp:style>
+        <a:lnRef idx="3">
+          <a:scrgbClr r="0" g="0" b="0"/>
+        </a:lnRef>
+        <a:fillRef idx="1">
+          <a:scrgbClr r="0" g="0" b="0"/>
+        </a:fillRef>
+        <a:effectRef idx="1">
+          <a:scrgbClr r="0" g="0" b="0"/>
+        </a:effectRef>
+        <a:fontRef idx="minor">
+          <a:schemeClr val="lt1"/>
+        </a:fontRef>
+      </dsp:style>
+      <dsp:txBody>
+        <a:bodyPr spcFirstLastPara="0" vert="horz" wrap="square" lIns="36005" tIns="12002" rIns="12002" bIns="12002" numCol="1" spcCol="1270" anchor="ctr" anchorCtr="0">
+          <a:noAutofit/>
+        </a:bodyPr>
+        <a:lstStyle/>
+        <a:p>
+          <a:pPr marL="0" lvl="0" indent="0" algn="ctr" defTabSz="400050">
+            <a:lnSpc>
+              <a:spcPct val="90000"/>
+            </a:lnSpc>
+            <a:spcBef>
+              <a:spcPct val="0"/>
+            </a:spcBef>
+            <a:spcAft>
+              <a:spcPct val="35000"/>
+            </a:spcAft>
+            <a:buNone/>
+          </a:pPr>
+          <a:r>
+            <a:rPr lang="en-IN" sz="900" kern="1200"/>
+            <a:t>Customer Screen</a:t>
+          </a:r>
+        </a:p>
+      </dsp:txBody>
+      <dsp:txXfrm>
+        <a:off x="2224042" y="501620"/>
+        <a:ext cx="666839" cy="444558"/>
+      </dsp:txXfrm>
+    </dsp:sp>
+    <dsp:sp modelId="{2F2338C8-BAF5-4372-A65F-9E4988619EF2}">
+      <dsp:nvSpPr>
+        <dsp:cNvPr id="0" name=""/>
+        <dsp:cNvSpPr/>
+      </dsp:nvSpPr>
+      <dsp:spPr>
+        <a:xfrm>
+          <a:off x="3002021" y="501620"/>
+          <a:ext cx="1111397" cy="444558"/>
+        </a:xfrm>
+        <a:prstGeom prst="chevron">
+          <a:avLst/>
+        </a:prstGeom>
+        <a:solidFill>
+          <a:schemeClr val="accent5">
+            <a:hueOff val="0"/>
+            <a:satOff val="0"/>
+            <a:lumOff val="0"/>
+            <a:alphaOff val="0"/>
+          </a:schemeClr>
+        </a:solidFill>
+        <a:ln w="19050" cap="flat" cmpd="sng" algn="ctr">
+          <a:solidFill>
+            <a:schemeClr val="lt1">
+              <a:hueOff val="0"/>
+              <a:satOff val="0"/>
+              <a:lumOff val="0"/>
+              <a:alphaOff val="0"/>
+            </a:schemeClr>
+          </a:solidFill>
+          <a:prstDash val="solid"/>
+          <a:miter lim="800000"/>
+        </a:ln>
+        <a:effectLst/>
+      </dsp:spPr>
+      <dsp:style>
+        <a:lnRef idx="3">
+          <a:scrgbClr r="0" g="0" b="0"/>
+        </a:lnRef>
+        <a:fillRef idx="1">
+          <a:scrgbClr r="0" g="0" b="0"/>
+        </a:fillRef>
+        <a:effectRef idx="1">
+          <a:scrgbClr r="0" g="0" b="0"/>
+        </a:effectRef>
+        <a:fontRef idx="minor">
+          <a:schemeClr val="lt1"/>
+        </a:fontRef>
+      </dsp:style>
+      <dsp:txBody>
+        <a:bodyPr spcFirstLastPara="0" vert="horz" wrap="square" lIns="36005" tIns="12002" rIns="12002" bIns="12002" numCol="1" spcCol="1270" anchor="ctr" anchorCtr="0">
+          <a:noAutofit/>
+        </a:bodyPr>
+        <a:lstStyle/>
+        <a:p>
+          <a:pPr marL="0" lvl="0" indent="0" algn="ctr" defTabSz="400050">
+            <a:lnSpc>
+              <a:spcPct val="90000"/>
+            </a:lnSpc>
+            <a:spcBef>
+              <a:spcPct val="0"/>
+            </a:spcBef>
+            <a:spcAft>
+              <a:spcPct val="35000"/>
+            </a:spcAft>
+            <a:buNone/>
+          </a:pPr>
+          <a:r>
+            <a:rPr lang="en-IN" sz="900" kern="1200"/>
+            <a:t>Seller Screen</a:t>
+          </a:r>
+        </a:p>
+      </dsp:txBody>
+      <dsp:txXfrm>
+        <a:off x="3224300" y="501620"/>
+        <a:ext cx="666839" cy="444558"/>
+      </dsp:txXfrm>
+    </dsp:sp>
+    <dsp:sp modelId="{C5A1CF5F-21B2-40CB-B66D-CDF4A391269C}">
+      <dsp:nvSpPr>
+        <dsp:cNvPr id="0" name=""/>
+        <dsp:cNvSpPr/>
+      </dsp:nvSpPr>
+      <dsp:spPr>
+        <a:xfrm>
+          <a:off x="4002278" y="501620"/>
+          <a:ext cx="1111397" cy="444558"/>
+        </a:xfrm>
+        <a:prstGeom prst="chevron">
+          <a:avLst/>
+        </a:prstGeom>
+        <a:solidFill>
+          <a:schemeClr val="accent6">
+            <a:hueOff val="0"/>
+            <a:satOff val="0"/>
+            <a:lumOff val="0"/>
+            <a:alphaOff val="0"/>
+          </a:schemeClr>
+        </a:solidFill>
+        <a:ln w="19050" cap="flat" cmpd="sng" algn="ctr">
+          <a:solidFill>
+            <a:schemeClr val="lt1">
+              <a:hueOff val="0"/>
+              <a:satOff val="0"/>
+              <a:lumOff val="0"/>
+              <a:alphaOff val="0"/>
+            </a:schemeClr>
+          </a:solidFill>
+          <a:prstDash val="solid"/>
+          <a:miter lim="800000"/>
+        </a:ln>
+        <a:effectLst/>
+      </dsp:spPr>
+      <dsp:style>
+        <a:lnRef idx="3">
+          <a:scrgbClr r="0" g="0" b="0"/>
+        </a:lnRef>
+        <a:fillRef idx="1">
+          <a:scrgbClr r="0" g="0" b="0"/>
+        </a:fillRef>
+        <a:effectRef idx="1">
+          <a:scrgbClr r="0" g="0" b="0"/>
+        </a:effectRef>
+        <a:fontRef idx="minor">
+          <a:schemeClr val="lt1"/>
+        </a:fontRef>
+      </dsp:style>
+      <dsp:txBody>
+        <a:bodyPr spcFirstLastPara="0" vert="horz" wrap="square" lIns="36005" tIns="12002" rIns="12002" bIns="12002" numCol="1" spcCol="1270" anchor="ctr" anchorCtr="0">
+          <a:noAutofit/>
+        </a:bodyPr>
+        <a:lstStyle/>
+        <a:p>
+          <a:pPr marL="0" lvl="0" indent="0" algn="ctr" defTabSz="400050">
+            <a:lnSpc>
+              <a:spcPct val="90000"/>
+            </a:lnSpc>
+            <a:spcBef>
+              <a:spcPct val="0"/>
+            </a:spcBef>
+            <a:spcAft>
+              <a:spcPct val="35000"/>
+            </a:spcAft>
+            <a:buNone/>
+          </a:pPr>
+          <a:r>
+            <a:rPr lang="en-IN" sz="900" kern="1200"/>
+            <a:t>Order</a:t>
+          </a:r>
+        </a:p>
+      </dsp:txBody>
+      <dsp:txXfrm>
+        <a:off x="4224557" y="501620"/>
+        <a:ext cx="666839" cy="444558"/>
+      </dsp:txXfrm>
+    </dsp:sp>
+  </dsp:spTree>
+</dsp:drawing>
+</file>
+
+<file path=word/diagrams/layout1.xml><?xml version="1.0" encoding="utf-8"?>
+<dgm:layoutDef xmlns:dgm="http://schemas.openxmlformats.org/drawingml/2006/diagram" xmlns:a="http://schemas.openxmlformats.org/drawingml/2006/main" uniqueId="urn:microsoft.com/office/officeart/2005/8/layout/chevron1">
+  <dgm:title val=""/>
+  <dgm:desc val=""/>
+  <dgm:catLst>
+    <dgm:cat type="process" pri="9000"/>
+  </dgm:catLst>
+  <dgm:sampData useDef="1">
+    <dgm:dataModel>
+      <dgm:ptLst/>
+      <dgm:bg/>
+      <dgm:whole/>
+    </dgm:dataModel>
+  </dgm:sampData>
+  <dgm:styleData>
+    <dgm:dataModel>
+      <dgm:ptLst>
+        <dgm:pt modelId="0" type="doc"/>
+        <dgm:pt modelId="1"/>
+        <dgm:pt modelId="2"/>
+      </dgm:ptLst>
+      <dgm:cxnLst>
+        <dgm:cxn modelId="3" srcId="0" destId="1" srcOrd="0" destOrd="0"/>
+        <dgm:cxn modelId="4" srcId="0" destId="2" srcOrd="1" destOrd="0"/>
+      </dgm:cxnLst>
+      <dgm:bg/>
+      <dgm:whole/>
+    </dgm:dataModel>
+  </dgm:styleData>
+  <dgm:clrData>
+    <dgm:dataModel>
+      <dgm:ptLst>
+        <dgm:pt modelId="0" type="doc"/>
+        <dgm:pt modelId="1"/>
+        <dgm:pt modelId="2"/>
+        <dgm:pt modelId="3"/>
+        <dgm:pt modelId="4"/>
+      </dgm:ptLst>
+      <dgm:cxnLst>
+        <dgm:cxn modelId="5" srcId="0" destId="1" srcOrd="0" destOrd="0"/>
+        <dgm:cxn modelId="6" srcId="0" destId="2" srcOrd="1" destOrd="0"/>
+        <dgm:cxn modelId="7" srcId="0" destId="3" srcOrd="2" destOrd="0"/>
+        <dgm:cxn modelId="8" srcId="0" destId="4" srcOrd="3" destOrd="0"/>
+      </dgm:cxnLst>
+      <dgm:bg/>
+      <dgm:whole/>
+    </dgm:dataModel>
+  </dgm:clrData>
+  <dgm:layoutNode name="Name0">
+    <dgm:varLst>
+      <dgm:dir/>
+      <dgm:animLvl val="lvl"/>
+      <dgm:resizeHandles val="exact"/>
+    </dgm:varLst>
+    <dgm:choose name="Name1">
+      <dgm:if name="Name2" func="var" arg="dir" op="equ" val="norm">
+        <dgm:alg type="lin"/>
+      </dgm:if>
+      <dgm:else name="Name3">
+        <dgm:alg type="lin">
+          <dgm:param type="linDir" val="fromR"/>
+        </dgm:alg>
+      </dgm:else>
+    </dgm:choose>
+    <dgm:shape xmlns:r="http://schemas.openxmlformats.org/officeDocument/2006/relationships" r:blip="">
+      <dgm:adjLst/>
+    </dgm:shape>
+    <dgm:presOf/>
+    <dgm:choose name="Name4">
+      <dgm:if name="Name5" axis="des" func="maxDepth" op="gte" val="2">
+        <dgm:constrLst>
+          <dgm:constr type="h" for="ch" forName="composite" refType="h"/>
+          <dgm:constr type="w" for="ch" forName="composite" refType="w"/>
+          <dgm:constr type="w" for="des" forName="parTx"/>
+          <dgm:constr type="h" for="des" forName="parTx" op="equ"/>
+          <dgm:constr type="w" for="des" forName="desTx"/>
+          <dgm:constr type="h" for="des" forName="desTx" op="equ"/>
+          <dgm:constr type="primFontSz" for="des" forName="parTx" val="65"/>
+          <dgm:constr type="secFontSz" for="des" forName="desTx" refType="primFontSz" refFor="des" refForName="parTx" op="equ"/>
+          <dgm:constr type="h" for="des" forName="parTx" refType="primFontSz" refFor="des" refForName="parTx" fact="1.5"/>
+          <dgm:constr type="h" for="des" forName="desTx" refType="primFontSz" refFor="des" refForName="parTx" fact="0.5"/>
+          <dgm:constr type="w" for="ch" forName="space" op="equ" val="-6"/>
+        </dgm:constrLst>
+        <dgm:ruleLst>
+          <dgm:rule type="w" for="ch" forName="composite" val="0" fact="NaN" max="NaN"/>
+          <dgm:rule type="primFontSz" for="des" forName="parTx" val="5" fact="NaN" max="NaN"/>
+        </dgm:ruleLst>
+        <dgm:forEach name="Name6" axis="ch" ptType="node">
+          <dgm:layoutNode name="composite">
+            <dgm:alg type="composite"/>
+            <dgm:shape xmlns:r="http://schemas.openxmlformats.org/officeDocument/2006/relationships" r:blip="">
+              <dgm:adjLst/>
+            </dgm:shape>
+            <dgm:presOf/>
+            <dgm:choose name="Name7">
+              <dgm:if name="Name8" func="var" arg="dir" op="equ" val="norm">
+                <dgm:constrLst>
+                  <dgm:constr type="l" for="ch" forName="parTx"/>
+                  <dgm:constr type="w" for="ch" forName="parTx" refType="w"/>
+                  <dgm:constr type="t" for="ch" forName="parTx"/>
+                  <dgm:constr type="l" for="ch" forName="desTx"/>
+                  <dgm:constr type="w" for="ch" forName="desTx" refType="w" refFor="ch" refForName="parTx" fact="0.8"/>
+                  <dgm:constr type="t" for="ch" forName="desTx" refType="h" refFor="ch" refForName="parTx" fact="1.125"/>
+                </dgm:constrLst>
+              </dgm:if>
+              <dgm:else name="Name9">
+                <dgm:constrLst>
+                  <dgm:constr type="l" for="ch" forName="parTx"/>
+                  <dgm:constr type="w" for="ch" forName="parTx" refType="w"/>
+                  <dgm:constr type="t" for="ch" forName="parTx"/>
+                  <dgm:constr type="l" for="ch" forName="desTx" refType="w" fact="0.2"/>
+                  <dgm:constr type="w" for="ch" forName="desTx" refType="w" refFor="ch" refForName="parTx" fact="0.8"/>
+                  <dgm:constr type="t" for="ch" forName="desTx" refType="h" refFor="ch" refForName="parTx" fact="1.125"/>
+                </dgm:constrLst>
+              </dgm:else>
+            </dgm:choose>
+            <dgm:ruleLst>
+              <dgm:rule type="h" val="INF" fact="NaN" max="NaN"/>
+            </dgm:ruleLst>
+            <dgm:layoutNode name="parTx">
+              <dgm:varLst>
+                <dgm:chMax val="0"/>
+                <dgm:chPref val="0"/>
+                <dgm:bulletEnabled val="1"/>
+              </dgm:varLst>
+              <dgm:alg type="tx"/>
+              <dgm:choose name="Name10">
+                <dgm:if name="Name11" func="var" arg="dir" op="equ" val="norm">
+                  <dgm:shape xmlns:r="http://schemas.openxmlformats.org/officeDocument/2006/relationships" type="chevron" r:blip="">
+                    <dgm:adjLst/>
+                  </dgm:shape>
+                </dgm:if>
+                <dgm:else name="Name12">
+                  <dgm:shape xmlns:r="http://schemas.openxmlformats.org/officeDocument/2006/relationships" rot="180" type="chevron" r:blip="">
+                    <dgm:adjLst/>
+                  </dgm:shape>
+                </dgm:else>
+              </dgm:choose>
+              <dgm:presOf axis="self" ptType="node"/>
+              <dgm:choose name="Name13">
+                <dgm:if name="Name14" func="var" arg="dir" op="equ" val="norm">
+                  <dgm:constrLst>
+                    <dgm:constr type="h" refType="w" op="lte" fact="0.4"/>
+                    <dgm:constr type="h"/>
+                    <dgm:constr type="tMarg" refType="primFontSz" fact="0.105"/>
+                    <dgm:constr type="bMarg" refType="primFontSz" fact="0.105"/>
+                    <dgm:constr type="lMarg" refType="primFontSz" fact="0.315"/>
+                    <dgm:constr type="rMarg" refType="primFontSz" fact="0.105"/>
+                  </dgm:constrLst>
+                </dgm:if>
+                <dgm:else name="Name15">
+                  <dgm:constrLst>
+                    <dgm:constr type="h" refType="w" op="lte" fact="0.4"/>
+                    <dgm:constr type="h"/>
+                    <dgm:constr type="tMarg" refType="primFontSz" fact="0.105"/>
+                    <dgm:constr type="bMarg" refType="primFontSz" fact="0.105"/>
+                    <dgm:constr type="lMarg" refType="primFontSz" fact="0.105"/>
+                    <dgm:constr type="rMarg" refType="primFontSz" fact="0.315"/>
+                  </dgm:constrLst>
+                </dgm:else>
+              </dgm:choose>
+              <dgm:ruleLst>
+                <dgm:rule type="h" val="INF" fact="NaN" max="NaN"/>
+              </dgm:ruleLst>
+            </dgm:layoutNode>
+            <dgm:layoutNode name="desTx" styleLbl="revTx">
+              <dgm:varLst>
+                <dgm:bulletEnabled val="1"/>
+              </dgm:varLst>
+              <dgm:alg type="tx">
+                <dgm:param type="stBulletLvl" val="1"/>
+              </dgm:alg>
+              <dgm:choose name="Name16">
+                <dgm:if name="Name17" axis="ch" ptType="node" func="cnt" op="gte" val="1">
+                  <dgm:shape xmlns:r="http://schemas.openxmlformats.org/officeDocument/2006/relationships" type="rect" r:blip="">
+                    <dgm:adjLst/>
+                  </dgm:shape>
+                </dgm:if>
+                <dgm:else name="Name18">
+                  <dgm:shape xmlns:r="http://schemas.openxmlformats.org/officeDocument/2006/relationships" type="rect" r:blip="" hideGeom="1">
+                    <dgm:adjLst/>
+                  </dgm:shape>
+                </dgm:else>
+              </dgm:choose>
+              <dgm:presOf axis="des" ptType="node"/>
+              <dgm:constrLst>
+                <dgm:constr type="secFontSz" val="65"/>
+                <dgm:constr type="primFontSz" refType="secFontSz"/>
+                <dgm:constr type="h"/>
+                <dgm:constr type="tMarg"/>
+                <dgm:constr type="bMarg"/>
+                <dgm:constr type="rMarg"/>
+                <dgm:constr type="lMarg"/>
+              </dgm:constrLst>
+              <dgm:ruleLst>
+                <dgm:rule type="h" val="INF" fact="NaN" max="NaN"/>
+              </dgm:ruleLst>
+            </dgm:layoutNode>
+          </dgm:layoutNode>
+          <dgm:forEach name="Name19" axis="followSib" ptType="sibTrans" cnt="1">
+            <dgm:layoutNode name="space">
+              <dgm:alg type="sp"/>
+              <dgm:shape xmlns:r="http://schemas.openxmlformats.org/officeDocument/2006/relationships" r:blip="">
+                <dgm:adjLst/>
+              </dgm:shape>
+              <dgm:presOf/>
+              <dgm:constrLst/>
+              <dgm:ruleLst/>
+            </dgm:layoutNode>
+          </dgm:forEach>
+        </dgm:forEach>
+      </dgm:if>
+      <dgm:else name="Name20">
+        <dgm:constrLst>
+          <dgm:constr type="w" for="ch" forName="parTxOnly" refType="w"/>
+          <dgm:constr type="h" for="des" forName="parTxOnly" op="equ"/>
+          <dgm:constr type="primFontSz" for="des" forName="parTxOnly" op="equ" val="65"/>
+          <dgm:constr type="w" for="ch" forName="parTxOnlySpace" refType="w" refFor="ch" refForName="parTxOnly" fact="-0.1"/>
+        </dgm:constrLst>
+        <dgm:ruleLst/>
+        <dgm:forEach name="Name21" axis="ch" ptType="node">
+          <dgm:layoutNode name="parTxOnly">
+            <dgm:varLst>
+              <dgm:chMax val="0"/>
+              <dgm:chPref val="0"/>
+              <dgm:bulletEnabled val="1"/>
+            </dgm:varLst>
+            <dgm:alg type="tx"/>
+            <dgm:choose name="Name22">
+              <dgm:if name="Name23" func="var" arg="dir" op="equ" val="norm">
+                <dgm:shape xmlns:r="http://schemas.openxmlformats.org/officeDocument/2006/relationships" type="chevron" r:blip="">
+                  <dgm:adjLst/>
+                </dgm:shape>
+              </dgm:if>
+              <dgm:else name="Name24">
+                <dgm:shape xmlns:r="http://schemas.openxmlformats.org/officeDocument/2006/relationships" rot="180" type="chevron" r:blip="">
+                  <dgm:adjLst/>
+                </dgm:shape>
+              </dgm:else>
+            </dgm:choose>
+            <dgm:presOf axis="self" ptType="node"/>
+            <dgm:choose name="Name25">
+              <dgm:if name="Name26" func="var" arg="dir" op="equ" val="norm">
+                <dgm:constrLst>
+                  <dgm:constr type="h" refType="w" op="equ" fact="0.4"/>
+                  <dgm:constr type="tMarg" refType="primFontSz" fact="0.105"/>
+                  <dgm:constr type="bMarg" refType="primFontSz" fact="0.105"/>
+                  <dgm:constr type="lMarg" refType="primFontSz" fact="0.315"/>
+                  <dgm:constr type="rMarg" refType="primFontSz" fact="0.105"/>
+                </dgm:constrLst>
+              </dgm:if>
+              <dgm:else name="Name27">
+                <dgm:constrLst>
+                  <dgm:constr type="h" refType="w" op="equ" fact="0.4"/>
+                  <dgm:constr type="tMarg" refType="primFontSz" fact="0.105"/>
+                  <dgm:constr type="bMarg" refType="primFontSz" fact="0.105"/>
+                  <dgm:constr type="lMarg" refType="primFontSz" fact="0.105"/>
+                  <dgm:constr type="rMarg" refType="primFontSz" fact="0.315"/>
+                </dgm:constrLst>
+              </dgm:else>
+            </dgm:choose>
+            <dgm:ruleLst>
+              <dgm:rule type="primFontSz" val="5" fact="NaN" max="NaN"/>
+            </dgm:ruleLst>
+          </dgm:layoutNode>
+          <dgm:forEach name="Name28" axis="followSib" ptType="sibTrans" cnt="1">
+            <dgm:layoutNode name="parTxOnlySpace">
+              <dgm:alg type="sp"/>
+              <dgm:shape xmlns:r="http://schemas.openxmlformats.org/officeDocument/2006/relationships" r:blip="">
+                <dgm:adjLst/>
+              </dgm:shape>
+              <dgm:presOf/>
+              <dgm:constrLst/>
+              <dgm:ruleLst/>
+            </dgm:layoutNode>
+          </dgm:forEach>
+        </dgm:forEach>
+      </dgm:else>
+    </dgm:choose>
+  </dgm:layoutNode>
+</dgm:layoutDef>
+</file>
+
+<file path=word/diagrams/quickStyle1.xml><?xml version="1.0" encoding="utf-8"?>
+<dgm:styleDef xmlns:dgm="http://schemas.openxmlformats.org/drawingml/2006/diagram" xmlns:a="http://schemas.openxmlformats.org/drawingml/2006/main" uniqueId="urn:microsoft.com/office/officeart/2005/8/quickstyle/simple2">
+  <dgm:title val=""/>
+  <dgm:desc val=""/>
+  <dgm:catLst>
+    <dgm:cat type="simple" pri="10200"/>
+  </dgm:catLst>
+  <dgm:scene3d>
+    <a:camera prst="orthographicFront"/>
+    <a:lightRig rig="threePt" dir="t"/>
+  </dgm:scene3d>
+  <dgm:styleLbl name="node0">
+    <dgm:scene3d>
+      <a:camera prst="orthographicFront"/>
+      <a:lightRig rig="threePt" dir="t"/>
+    </dgm:scene3d>
+    <dgm:sp3d/>
+    <dgm:txPr/>
+    <dgm:style>
+      <a:lnRef idx="3">
+        <a:scrgbClr r="0" g="0" b="0"/>
+      </a:lnRef>
+      <a:fillRef idx="1">
+        <a:scrgbClr r="0" g="0" b="0"/>
+      </a:fillRef>
+      <a:effectRef idx="1">
+        <a:scrgbClr r="0" g="0" b="0"/>
+      </a:effectRef>
+      <a:fontRef idx="minor">
+        <a:schemeClr val="lt1"/>
+      </a:fontRef>
+    </dgm:style>
+  </dgm:styleLbl>
+  <dgm:styleLbl name="lnNode1">
+    <dgm:scene3d>
+      <a:camera prst="orthographicFront"/>
+      <a:lightRig rig="threePt" dir="t"/>
+    </dgm:scene3d>
+    <dgm:sp3d/>
+    <dgm:txPr/>
+    <dgm:style>
+      <a:lnRef idx="3">
+        <a:scrgbClr r="0" g="0" b="0"/>
+      </a:lnRef>
+      <a:fillRef idx="1">
+        <a:scrgbClr r="0" g="0" b="0"/>
+      </a:fillRef>
+      <a:effectRef idx="1">
+        <a:scrgbClr r="0" g="0" b="0"/>
+      </a:effectRef>
+      <a:fontRef idx="minor">
+        <a:schemeClr val="lt1"/>
+      </a:fontRef>
+    </dgm:style>
+  </dgm:styleLbl>
+  <dgm:styleLbl name="vennNode1">
+    <dgm:scene3d>
+      <a:camera prst="orthographicFront"/>
+      <a:lightRig rig="threePt" dir="t"/>
+    </dgm:scene3d>
+    <dgm:sp3d/>
+    <dgm:txPr/>
+    <dgm:style>
+      <a:lnRef idx="3">
+        <a:scrgbClr r="0" g="0" b="0"/>
+      </a:lnRef>
+      <a:fillRef idx="1">
+        <a:scrgbClr r="0" g="0" b="0"/>
+      </a:fillRef>
+      <a:effectRef idx="0">
+        <a:scrgbClr r="0" g="0" b="0"/>
+      </a:effectRef>
+      <a:fontRef idx="minor">
+        <a:schemeClr val="tx1"/>
+      </a:fontRef>
+    </dgm:style>
+  </dgm:styleLbl>
+  <dgm:styleLbl name="alignNode1">
+    <dgm:scene3d>
+      <a:camera prst="orthographicFront"/>
+      <a:lightRig rig="threePt" dir="t"/>
+    </dgm:scene3d>
+    <dgm:sp3d/>
+    <dgm:txPr/>
+    <dgm:style>
+      <a:lnRef idx="2">
+        <a:scrgbClr r="0" g="0" b="0"/>
+      </a:lnRef>
+      <a:fillRef idx="1">
+        <a:scrgbClr r="0" g="0" b="0"/>
+      </a:fillRef>
+      <a:effectRef idx="1">
+        <a:scrgbClr r="0" g="0" b="0"/>
+      </a:effectRef>
+      <a:fontRef idx="minor">
+        <a:schemeClr val="lt1"/>
+      </a:fontRef>
+    </dgm:style>
+  </dgm:styleLbl>
+  <dgm:styleLbl name="node1">
+    <dgm:scene3d>
+      <a:camera prst="orthographicFront"/>
+      <a:lightRig rig="threePt" dir="t"/>
+    </dgm:scene3d>
+    <dgm:sp3d/>
+    <dgm:txPr/>
+    <dgm:style>
+      <a:lnRef idx="3">
+        <a:scrgbClr r="0" g="0" b="0"/>
+      </a:lnRef>
+      <a:fillRef idx="1">
+        <a:scrgbClr r="0" g="0" b="0"/>
+      </a:fillRef>
+      <a:effectRef idx="1">
+        <a:scrgbClr r="0" g="0" b="0"/>
+      </a:effectRef>
+      <a:fontRef idx="minor">
+        <a:schemeClr val="lt1"/>
+      </a:fontRef>
+    </dgm:style>
+  </dgm:styleLbl>
+  <dgm:styleLbl name="node2">
+    <dgm:scene3d>
+      <a:camera prst="orthographicFront"/>
+      <a:lightRig rig="threePt" dir="t"/>
+    </dgm:scene3d>
+    <dgm:sp3d/>
+    <dgm:txPr/>
+    <dgm:style>
+      <a:lnRef idx="3">
+        <a:scrgbClr r="0" g="0" b="0"/>
+      </a:lnRef>
+      <a:fillRef idx="1">
+        <a:scrgbClr r="0" g="0" b="0"/>
+      </a:fillRef>
+      <a:effectRef idx="1">
+        <a:scrgbClr r="0" g="0" b="0"/>
+      </a:effectRef>
+      <a:fontRef idx="minor">
+        <a:schemeClr val="lt1"/>
+      </a:fontRef>
+    </dgm:style>
+  </dgm:styleLbl>
+  <dgm:styleLbl name="node3">
+    <dgm:scene3d>
+      <a:camera prst="orthographicFront"/>
+      <a:lightRig rig="threePt" dir="t"/>
+    </dgm:scene3d>
+    <dgm:sp3d/>
+    <dgm:txPr/>
+    <dgm:style>
+      <a:lnRef idx="3">
+        <a:scrgbClr r="0" g="0" b="0"/>
+      </a:lnRef>
+      <a:fillRef idx="1">
+        <a:scrgbClr r="0" g="0" b="0"/>
+      </a:fillRef>
+      <a:effectRef idx="1">
+        <a:scrgbClr r="0" g="0" b="0"/>
+      </a:effectRef>
+      <a:fontRef idx="minor">
+        <a:schemeClr val="lt1"/>
+      </a:fontRef>
+    </dgm:style>
+  </dgm:styleLbl>
+  <dgm:styleLbl name="node4">
+    <dgm:scene3d>
+      <a:camera prst="orthographicFront"/>
+      <a:lightRig rig="threePt" dir="t"/>
+    </dgm:scene3d>
+    <dgm:sp3d/>
+    <dgm:txPr/>
+    <dgm:style>
+      <a:lnRef idx="3">
+        <a:scrgbClr r="0" g="0" b="0"/>
+      </a:lnRef>
+      <a:fillRef idx="1">
+        <a:scrgbClr r="0" g="0" b="0"/>
+      </a:fillRef>
+      <a:effectRef idx="1">
+        <a:scrgbClr r="0" g="0" b="0"/>
+      </a:effectRef>
+      <a:fontRef idx="minor">
+        <a:schemeClr val="lt1"/>
+      </a:fontRef>
+    </dgm:style>
+  </dgm:styleLbl>
+  <dgm:styleLbl name="fgImgPlace1">
+    <dgm:scene3d>
+      <a:camera prst="orthographicFront"/>
+      <a:lightRig rig="threePt" dir="t"/>
+    </dgm:scene3d>
+    <dgm:sp3d/>
+    <dgm:txPr/>
+    <dgm:style>
+      <a:lnRef idx="3">
+        <a:scrgbClr r="0" g="0" b="0"/>
+      </a:lnRef>
+      <a:fillRef idx="1">
+        <a:scrgbClr r="0" g="0" b="0"/>
+      </a:fillRef>
+      <a:effectRef idx="1">
+        <a:scrgbClr r="0" g="0" b="0"/>
+      </a:effectRef>
+      <a:fontRef idx="minor"/>
+    </dgm:style>
+  </dgm:styleLbl>
+  <dgm:styleLbl name="alignImgPlace1">
+    <dgm:scene3d>
+      <a:camera prst="orthographicFront"/>
+      <a:lightRig rig="threePt" dir="t"/>
+    </dgm:scene3d>
+    <dgm:sp3d/>
+    <dgm:txPr/>
+    <dgm:style>
+      <a:lnRef idx="3">
+        <a:scrgbClr r="0" g="0" b="0"/>
+      </a:lnRef>
+      <a:fillRef idx="1">
+        <a:scrgbClr r="0" g="0" b="0"/>
+      </a:fillRef>
+      <a:effectRef idx="1">
+        <a:scrgbClr r="0" g="0" b="0"/>
+      </a:effectRef>
+      <a:fontRef idx="minor"/>
+    </dgm:style>
+  </dgm:styleLbl>
+  <dgm:styleLbl name="bgImgPlace1">
+    <dgm:scene3d>
+      <a:camera prst="orthographicFront"/>
+      <a:lightRig rig="threePt" dir="t"/>
+    </dgm:scene3d>
+    <dgm:sp3d/>
+    <dgm:txPr/>
+    <dgm:style>
+      <a:lnRef idx="3">
+        <a:scrgbClr r="0" g="0" b="0"/>
+      </a:lnRef>
+      <a:fillRef idx="1">
+        <a:scrgbClr r="0" g="0" b="0"/>
+      </a:fillRef>
+      <a:effectRef idx="1">
+        <a:scrgbClr r="0" g="0" b="0"/>
+      </a:effectRef>
+      <a:fontRef idx="minor"/>
+    </dgm:style>
+  </dgm:styleLbl>
+  <dgm:styleLbl name="sibTrans2D1">
+    <dgm:scene3d>
+      <a:camera prst="orthographicFront"/>
+      <a:lightRig rig="threePt" dir="t"/>
+    </dgm:scene3d>
+    <dgm:sp3d/>
+    <dgm:txPr/>
+    <dgm:style>
+      <a:lnRef idx="0">
+        <a:scrgbClr r="0" g="0" b="0"/>
+      </a:lnRef>
+      <a:fillRef idx="1">
+        <a:scrgbClr r="0" g="0" b="0"/>
+      </a:fillRef>
+      <a:effectRef idx="1">
+        <a:scrgbClr r="0" g="0" b="0"/>
+      </a:effectRef>
+      <a:fontRef idx="minor">
+        <a:schemeClr val="lt1"/>
+      </a:fontRef>
+    </dgm:style>
+  </dgm:styleLbl>
+  <dgm:styleLbl name="fgSibTrans2D1">
+    <dgm:scene3d>
+      <a:camera prst="orthographicFront"/>
+      <a:lightRig rig="threePt" dir="t"/>
+    </dgm:scene3d>
+    <dgm:sp3d/>
+    <dgm:txPr/>
+    <dgm:style>
+      <a:lnRef idx="0">
+        <a:scrgbClr r="0" g="0" b="0"/>
+      </a:lnRef>
+      <a:fillRef idx="1">
+        <a:scrgbClr r="0" g="0" b="0"/>
+      </a:fillRef>
+      <a:effectRef idx="1">
+        <a:scrgbClr r="0" g="0" b="0"/>
+      </a:effectRef>
+      <a:fontRef idx="minor">
+        <a:schemeClr val="lt1"/>
+      </a:fontRef>
+    </dgm:style>
+  </dgm:styleLbl>
+  <dgm:styleLbl name="bgSibTrans2D1">
+    <dgm:scene3d>
+      <a:camera prst="orthographicFront"/>
+      <a:lightRig rig="threePt" dir="t"/>
+    </dgm:scene3d>
+    <dgm:sp3d/>
+    <dgm:txPr/>
+    <dgm:style>
+      <a:lnRef idx="0">
+        <a:scrgbClr r="0" g="0" b="0"/>
+      </a:lnRef>
+      <a:fillRef idx="1">
+        <a:scrgbClr r="0" g="0" b="0"/>
+      </a:fillRef>
+      <a:effectRef idx="1">
+        <a:scrgbClr r="0" g="0" b="0"/>
+      </a:effectRef>
+      <a:fontRef idx="minor">
+        <a:schemeClr val="lt1"/>
+      </a:fontRef>
+    </dgm:style>
+  </dgm:styleLbl>
+  <dgm:styleLbl name="sibTrans1D1">
+    <dgm:scene3d>
+      <a:camera prst="orthographicFront"/>
+      <a:lightRig rig="threePt" dir="t"/>
+    </dgm:scene3d>
+    <dgm:sp3d/>
+    <dgm:txPr/>
+    <dgm:style>
+      <a:lnRef idx="1">
+        <a:scrgbClr r="0" g="0" b="0"/>
+      </a:lnRef>
+      <a:fillRef idx="0">
+        <a:scrgbClr r="0" g="0" b="0"/>
+      </a:fillRef>
+      <a:effectRef idx="0">
+        <a:scrgbClr r="0" g="0" b="0"/>
+      </a:effectRef>
+      <a:fontRef idx="minor"/>
+    </dgm:style>
+  </dgm:styleLbl>
+  <dgm:styleLbl name="callout">
+    <dgm:scene3d>
+      <a:camera prst="orthographicFront"/>
+      <a:lightRig rig="threePt" dir="t"/>
+    </dgm:scene3d>
+    <dgm:sp3d/>
+    <dgm:txPr/>
+    <dgm:style>
+      <a:lnRef idx="2">
+        <a:scrgbClr r="0" g="0" b="0"/>
+      </a:lnRef>
+      <a:fillRef idx="1">
+        <a:scrgbClr r="0" g="0" b="0"/>
+      </a:fillRef>
+      <a:effectRef idx="1">
+        <a:scrgbClr r="0" g="0" b="0"/>
+      </a:effectRef>
+      <a:fontRef idx="minor"/>
+    </dgm:style>
+  </dgm:styleLbl>
+  <dgm:styleLbl name="asst0">
+    <dgm:scene3d>
+      <a:camera prst="orthographicFront"/>
+      <a:lightRig rig="threePt" dir="t"/>
+    </dgm:scene3d>
+    <dgm:sp3d/>
+    <dgm:txPr/>
+    <dgm:style>
+      <a:lnRef idx="3">
+        <a:scrgbClr r="0" g="0" b="0"/>
+      </a:lnRef>
+      <a:fillRef idx="1">
+        <a:scrgbClr r="0" g="0" b="0"/>
+      </a:fillRef>
+      <a:effectRef idx="1">
+        <a:scrgbClr r="0" g="0" b="0"/>
+      </a:effectRef>
+      <a:fontRef idx="minor">
+        <a:schemeClr val="lt1"/>
+      </a:fontRef>
+    </dgm:style>
+  </dgm:styleLbl>
+  <dgm:styleLbl name="asst1">
+    <dgm:scene3d>
+      <a:camera prst="orthographicFront"/>
+      <a:lightRig rig="threePt" dir="t"/>
+    </dgm:scene3d>
+    <dgm:sp3d/>
+    <dgm:txPr/>
+    <dgm:style>
+      <a:lnRef idx="3">
+        <a:scrgbClr r="0" g="0" b="0"/>
+      </a:lnRef>
+      <a:fillRef idx="1">
+        <a:scrgbClr r="0" g="0" b="0"/>
+      </a:fillRef>
+      <a:effectRef idx="1">
+        <a:scrgbClr r="0" g="0" b="0"/>
+      </a:effectRef>
+      <a:fontRef idx="minor">
+        <a:schemeClr val="lt1"/>
+      </a:fontRef>
+    </dgm:style>
+  </dgm:styleLbl>
+  <dgm:styleLbl name="asst2">
+    <dgm:scene3d>
+      <a:camera prst="orthographicFront"/>
+      <a:lightRig rig="threePt" dir="t"/>
+    </dgm:scene3d>
+    <dgm:sp3d/>
+    <dgm:txPr/>
+    <dgm:style>
+      <a:lnRef idx="3">
+        <a:scrgbClr r="0" g="0" b="0"/>
+      </a:lnRef>
+      <a:fillRef idx="1">
+        <a:scrgbClr r="0" g="0" b="0"/>
+      </a:fillRef>
+      <a:effectRef idx="1">
+        <a:scrgbClr r="0" g="0" b="0"/>
+      </a:effectRef>
+      <a:fontRef idx="minor">
+        <a:schemeClr val="lt1"/>
+      </a:fontRef>
+    </dgm:style>
+  </dgm:styleLbl>
+  <dgm:styleLbl name="asst3">
+    <dgm:scene3d>
+      <a:camera prst="orthographicFront"/>
+      <a:lightRig rig="threePt" dir="t"/>
+    </dgm:scene3d>
+    <dgm:sp3d/>
+    <dgm:txPr/>
+    <dgm:style>
+      <a:lnRef idx="3">
+        <a:scrgbClr r="0" g="0" b="0"/>
+      </a:lnRef>
+      <a:fillRef idx="1">
+        <a:scrgbClr r="0" g="0" b="0"/>
+      </a:fillRef>
+      <a:effectRef idx="1">
+        <a:scrgbClr r="0" g="0" b="0"/>
+      </a:effectRef>
+      <a:fontRef idx="minor">
+        <a:schemeClr val="lt1"/>
+      </a:fontRef>
+    </dgm:style>
+  </dgm:styleLbl>
+  <dgm:styleLbl name="asst4">
+    <dgm:scene3d>
+      <a:camera prst="orthographicFront"/>
+      <a:lightRig rig="threePt" dir="t"/>
+    </dgm:scene3d>
+    <dgm:sp3d/>
+    <dgm:txPr/>
+    <dgm:style>
+      <a:lnRef idx="3">
+        <a:scrgbClr r="0" g="0" b="0"/>
+      </a:lnRef>
+      <a:fillRef idx="1">
+        <a:scrgbClr r="0" g="0" b="0"/>
+      </a:fillRef>
+      <a:effectRef idx="1">
+        <a:scrgbClr r="0" g="0" b="0"/>
+      </a:effectRef>
+      <a:fontRef idx="minor">
+        <a:schemeClr val="lt1"/>
+      </a:fontRef>
+    </dgm:style>
+  </dgm:styleLbl>
+  <dgm:styleLbl name="parChTrans2D1">
+    <dgm:scene3d>
+      <a:camera prst="orthographicFront"/>
+      <a:lightRig rig="threePt" dir="t"/>
+    </dgm:scene3d>
+    <dgm:sp3d/>
+    <dgm:txPr/>
+    <dgm:style>
+      <a:lnRef idx="3">
+        <a:scrgbClr r="0" g="0" b="0"/>
+      </a:lnRef>
+      <a:fillRef idx="1">
+        <a:scrgbClr r="0" g="0" b="0"/>
+      </a:fillRef>
+      <a:effectRef idx="1">
+        <a:scrgbClr r="0" g="0" b="0"/>
+      </a:effectRef>
+      <a:fontRef idx="minor">
+        <a:schemeClr val="lt1"/>
+      </a:fontRef>
+    </dgm:style>
+  </dgm:styleLbl>
+  <dgm:styleLbl name="parChTrans2D2">
+    <dgm:scene3d>
+      <a:camera prst="orthographicFront"/>
+      <a:lightRig rig="threePt" dir="t"/>
+    </dgm:scene3d>
+    <dgm:sp3d/>
+    <dgm:txPr/>
+    <dgm:style>
+      <a:lnRef idx="3">
+        <a:scrgbClr r="0" g="0" b="0"/>
+      </a:lnRef>
+      <a:fillRef idx="1">
+        <a:scrgbClr r="0" g="0" b="0"/>
+      </a:fillRef>
+      <a:effectRef idx="1">
+        <a:scrgbClr r="0" g="0" b="0"/>
+      </a:effectRef>
+      <a:fontRef idx="minor">
+        <a:schemeClr val="lt1"/>
+      </a:fontRef>
+    </dgm:style>
+  </dgm:styleLbl>
+  <dgm:styleLbl name="parChTrans2D3">
+    <dgm:scene3d>
+      <a:camera prst="orthographicFront"/>
+      <a:lightRig rig="threePt" dir="t"/>
+    </dgm:scene3d>
+    <dgm:sp3d/>
+    <dgm:txPr/>
+    <dgm:style>
+      <a:lnRef idx="3">
+        <a:scrgbClr r="0" g="0" b="0"/>
+      </a:lnRef>
+      <a:fillRef idx="1">
+        <a:scrgbClr r="0" g="0" b="0"/>
+      </a:fillRef>
+      <a:effectRef idx="1">
+        <a:scrgbClr r="0" g="0" b="0"/>
+      </a:effectRef>
+      <a:fontRef idx="minor">
+        <a:schemeClr val="lt1"/>
+      </a:fontRef>
+    </dgm:style>
+  </dgm:styleLbl>
+  <dgm:styleLbl name="parChTrans2D4">
+    <dgm:scene3d>
+      <a:camera prst="orthographicFront"/>
+      <a:lightRig rig="threePt" dir="t"/>
+    </dgm:scene3d>
+    <dgm:sp3d/>
+    <dgm:txPr/>
+    <dgm:style>
+      <a:lnRef idx="3">
+        <a:scrgbClr r="0" g="0" b="0"/>
+      </a:lnRef>
+      <a:fillRef idx="1">
+        <a:scrgbClr r="0" g="0" b="0"/>
+      </a:fillRef>
+      <a:effectRef idx="1">
+        <a:scrgbClr r="0" g="0" b="0"/>
+      </a:effectRef>
+      <a:fontRef idx="minor">
+        <a:schemeClr val="lt1"/>
+      </a:fontRef>
+    </dgm:style>
+  </dgm:styleLbl>
+  <dgm:styleLbl name="parChTrans1D1">
+    <dgm:scene3d>
+      <a:camera prst="orthographicFront"/>
+      <a:lightRig rig="threePt" dir="t"/>
+    </dgm:scene3d>
+    <dgm:sp3d/>
+    <dgm:txPr/>
+    <dgm:style>
+      <a:lnRef idx="2">
+        <a:scrgbClr r="0" g="0" b="0"/>
+      </a:lnRef>
+      <a:fillRef idx="0">
+        <a:scrgbClr r="0" g="0" b="0"/>
+      </a:fillRef>
+      <a:effectRef idx="0">
+        <a:scrgbClr r="0" g="0" b="0"/>
+      </a:effectRef>
+      <a:fontRef idx="minor"/>
+    </dgm:style>
+  </dgm:styleLbl>
+  <dgm:styleLbl name="parChTrans1D2">
+    <dgm:scene3d>
+      <a:camera prst="orthographicFront"/>
+      <a:lightRig rig="threePt" dir="t"/>
+    </dgm:scene3d>
+    <dgm:sp3d/>
+    <dgm:txPr/>
+    <dgm:style>
+      <a:lnRef idx="2">
+        <a:scrgbClr r="0" g="0" b="0"/>
+      </a:lnRef>
+      <a:fillRef idx="0">
+        <a:scrgbClr r="0" g="0" b="0"/>
+      </a:fillRef>
+      <a:effectRef idx="0">
+        <a:scrgbClr r="0" g="0" b="0"/>
+      </a:effectRef>
+      <a:fontRef idx="minor"/>
+    </dgm:style>
+  </dgm:styleLbl>
+  <dgm:styleLbl name="parChTrans1D3">
+    <dgm:scene3d>
+      <a:camera prst="orthographicFront"/>
+      <a:lightRig rig="threePt" dir="t"/>
+    </dgm:scene3d>
+    <dgm:sp3d/>
+    <dgm:txPr/>
+    <dgm:style>
+      <a:lnRef idx="2">
+        <a:scrgbClr r="0" g="0" b="0"/>
+      </a:lnRef>
+      <a:fillRef idx="0">
+        <a:scrgbClr r="0" g="0" b="0"/>
+      </a:fillRef>
+      <a:effectRef idx="0">
+        <a:scrgbClr r="0" g="0" b="0"/>
+      </a:effectRef>
+      <a:fontRef idx="minor"/>
+    </dgm:style>
+  </dgm:styleLbl>
+  <dgm:styleLbl name="parChTrans1D4">
+    <dgm:scene3d>
+      <a:camera prst="orthographicFront"/>
+      <a:lightRig rig="threePt" dir="t"/>
+    </dgm:scene3d>
+    <dgm:sp3d/>
+    <dgm:txPr/>
+    <dgm:style>
+      <a:lnRef idx="2">
+        <a:scrgbClr r="0" g="0" b="0"/>
+      </a:lnRef>
+      <a:fillRef idx="0">
+        <a:scrgbClr r="0" g="0" b="0"/>
+      </a:fillRef>
+      <a:effectRef idx="0">
+        <a:scrgbClr r="0" g="0" b="0"/>
+      </a:effectRef>
+      <a:fontRef idx="minor"/>
+    </dgm:style>
+  </dgm:styleLbl>
+  <dgm:styleLbl name="fgAcc1">
+    <dgm:scene3d>
+      <a:camera prst="orthographicFront"/>
+      <a:lightRig rig="threePt" dir="t"/>
+    </dgm:scene3d>
+    <dgm:sp3d/>
+    <dgm:txPr/>
+    <dgm:style>
+      <a:lnRef idx="2">
+        <a:scrgbClr r="0" g="0" b="0"/>
+      </a:lnRef>
+      <a:fillRef idx="1">
+        <a:scrgbClr r="0" g="0" b="0"/>
+      </a:fillRef>
+      <a:effectRef idx="0">
+        <a:scrgbClr r="0" g="0" b="0"/>
+      </a:effectRef>
+      <a:fontRef idx="minor"/>
+    </dgm:style>
+  </dgm:styleLbl>
+  <dgm:styleLbl name="conFgAcc1">
+    <dgm:scene3d>
+      <a:camera prst="orthographicFront"/>
+      <a:lightRig rig="threePt" dir="t"/>
+    </dgm:scene3d>
+    <dgm:sp3d/>
+    <dgm:txPr/>
+    <dgm:style>
+      <a:lnRef idx="2">
+        <a:scrgbClr r="0" g="0" b="0"/>
+      </a:lnRef>
+      <a:fillRef idx="1">
+        <a:scrgbClr r="0" g="0" b="0"/>
+      </a:fillRef>
+      <a:effectRef idx="0">
+        <a:scrgbClr r="0" g="0" b="0"/>
+      </a:effectRef>
+      <a:fontRef idx="minor"/>
+    </dgm:style>
+  </dgm:styleLbl>
+  <dgm:styleLbl name="alignAcc1">
+    <dgm:scene3d>
+      <a:camera prst="orthographicFront"/>
+      <a:lightRig rig="threePt" dir="t"/>
+    </dgm:scene3d>
+    <dgm:sp3d/>
+    <dgm:txPr/>
+    <dgm:style>
+      <a:lnRef idx="2">
+        <a:scrgbClr r="0" g="0" b="0"/>
+      </a:lnRef>
+      <a:fillRef idx="1">
+        <a:scrgbClr r="0" g="0" b="0"/>
+      </a:fillRef>
+      <a:effectRef idx="0">
+        <a:scrgbClr r="0" g="0" b="0"/>
+      </a:effectRef>
+      <a:fontRef idx="minor"/>
+    </dgm:style>
+  </dgm:styleLbl>
+  <dgm:styleLbl name="trAlignAcc1">
+    <dgm:scene3d>
+      <a:camera prst="orthographicFront"/>
+      <a:lightRig rig="threePt" dir="t"/>
+    </dgm:scene3d>
+    <dgm:sp3d/>
+    <dgm:txPr/>
+    <dgm:style>
+      <a:lnRef idx="1">
+        <a:scrgbClr r="0" g="0" b="0"/>
+      </a:lnRef>
+      <a:fillRef idx="1">
+        <a:scrgbClr r="0" g="0" b="0"/>
+      </a:fillRef>
+      <a:effectRef idx="0">
+        <a:scrgbClr r="0" g="0" b="0"/>
+      </a:effectRef>
+      <a:fontRef idx="minor"/>
+    </dgm:style>
+  </dgm:styleLbl>
+  <dgm:styleLbl name="bgAcc1">
+    <dgm:scene3d>
+      <a:camera prst="orthographicFront"/>
+      <a:lightRig rig="threePt" dir="t"/>
+    </dgm:scene3d>
+    <dgm:sp3d/>
+    <dgm:txPr/>
+    <dgm:style>
+      <a:lnRef idx="2">
+        <a:scrgbClr r="0" g="0" b="0"/>
+      </a:lnRef>
+      <a:fillRef idx="1">
+        <a:scrgbClr r="0" g="0" b="0"/>
+      </a:fillRef>
+      <a:effectRef idx="0">
+        <a:scrgbClr r="0" g="0" b="0"/>
+      </a:effectRef>
+      <a:fontRef idx="minor"/>
+    </dgm:style>
+  </dgm:styleLbl>
+  <dgm:styleLbl name="solidFgAcc1">
+    <dgm:scene3d>
+      <a:camera prst="orthographicFront"/>
+      <a:lightRig rig="threePt" dir="t"/>
+    </dgm:scene3d>
+    <dgm:sp3d/>
+    <dgm:txPr/>
+    <dgm:style>
+      <a:lnRef idx="2">
+        <a:scrgbClr r="0" g="0" b="0"/>
+      </a:lnRef>
+      <a:fillRef idx="1">
+        <a:scrgbClr r="0" g="0" b="0"/>
+      </a:fillRef>
+      <a:effectRef idx="0">
+        <a:scrgbClr r="0" g="0" b="0"/>
+      </a:effectRef>
+      <a:fontRef idx="minor"/>
+    </dgm:style>
+  </dgm:styleLbl>
+  <dgm:styleLbl name="solidAlignAcc1">
+    <dgm:scene3d>
+      <a:camera prst="orthographicFront"/>
+      <a:lightRig rig="threePt" dir="t"/>
+    </dgm:scene3d>
+    <dgm:sp3d/>
+    <dgm:txPr/>
+    <dgm:style>
+      <a:lnRef idx="2">
+        <a:scrgbClr r="0" g="0" b="0"/>
+      </a:lnRef>
+      <a:fillRef idx="1">
+        <a:scrgbClr r="0" g="0" b="0"/>
+      </a:fillRef>
+      <a:effectRef idx="0">
+        <a:scrgbClr r="0" g="0" b="0"/>
+      </a:effectRef>
+      <a:fontRef idx="minor"/>
+    </dgm:style>
+  </dgm:styleLbl>
+  <dgm:styleLbl name="solidBgAcc1">
+    <dgm:scene3d>
+      <a:camera prst="orthographicFront"/>
+      <a:lightRig rig="threePt" dir="t"/>
+    </dgm:scene3d>
+    <dgm:sp3d/>
+    <dgm:txPr/>
+    <dgm:style>
+      <a:lnRef idx="2">
+        <a:scrgbClr r="0" g="0" b="0"/>
+      </a:lnRef>
+      <a:fillRef idx="1">
+        <a:scrgbClr r="0" g="0" b="0"/>
+      </a:fillRef>
+      <a:effectRef idx="0">
+        <a:scrgbClr r="0" g="0" b="0"/>
+      </a:effectRef>
+      <a:fontRef idx="minor"/>
+    </dgm:style>
+  </dgm:styleLbl>
+  <dgm:styleLbl name="fgAccFollowNode1">
+    <dgm:scene3d>
+      <a:camera prst="orthographicFront"/>
+      <a:lightRig rig="threePt" dir="t"/>
+    </dgm:scene3d>
+    <dgm:sp3d/>
+    <dgm:txPr/>
+    <dgm:style>
+      <a:lnRef idx="2">
+        <a:scrgbClr r="0" g="0" b="0"/>
+      </a:lnRef>
+      <a:fillRef idx="1">
+        <a:scrgbClr r="0" g="0" b="0"/>
+      </a:fillRef>
+      <a:effectRef idx="0">
+        <a:scrgbClr r="0" g="0" b="0"/>
+      </a:effectRef>
+      <a:fontRef idx="minor"/>
+    </dgm:style>
+  </dgm:styleLbl>
+  <dgm:styleLbl name="alignAccFollowNode1">
+    <dgm:scene3d>
+      <a:camera prst="orthographicFront"/>
+      <a:lightRig rig="threePt" dir="t"/>
+    </dgm:scene3d>
+    <dgm:sp3d/>
+    <dgm:txPr/>
+    <dgm:style>
+      <a:lnRef idx="2">
+        <a:scrgbClr r="0" g="0" b="0"/>
+      </a:lnRef>
+      <a:fillRef idx="1">
+        <a:scrgbClr r="0" g="0" b="0"/>
+      </a:fillRef>
+      <a:effectRef idx="0">
+        <a:scrgbClr r="0" g="0" b="0"/>
+      </a:effectRef>
+      <a:fontRef idx="minor"/>
+    </dgm:style>
+  </dgm:styleLbl>
+  <dgm:styleLbl name="bgAccFollowNode1">
+    <dgm:scene3d>
+      <a:camera prst="orthographicFront"/>
+      <a:lightRig rig="threePt" dir="t"/>
+    </dgm:scene3d>
+    <dgm:sp3d/>
+    <dgm:txPr/>
+    <dgm:style>
+      <a:lnRef idx="2">
+        <a:scrgbClr r="0" g="0" b="0"/>
+      </a:lnRef>
+      <a:fillRef idx="1">
+        <a:scrgbClr r="0" g="0" b="0"/>
+      </a:fillRef>
+      <a:effectRef idx="0">
+        <a:scrgbClr r="0" g="0" b="0"/>
+      </a:effectRef>
+      <a:fontRef idx="minor"/>
+    </dgm:style>
+  </dgm:styleLbl>
+  <dgm:styleLbl name="fgAcc0">
+    <dgm:scene3d>
+      <a:camera prst="orthographicFront"/>
+      <a:lightRig rig="threePt" dir="t"/>
+    </dgm:scene3d>
+    <dgm:sp3d/>
+    <dgm:txPr/>
+    <dgm:style>
+      <a:lnRef idx="2">
+        <a:scrgbClr r="0" g="0" b="0"/>
+      </a:lnRef>
+      <a:fillRef idx="1">
+        <a:scrgbClr r="0" g="0" b="0"/>
+      </a:fillRef>
+      <a:effectRef idx="0">
+        <a:scrgbClr r="0" g="0" b="0"/>
+      </a:effectRef>
+      <a:fontRef idx="minor"/>
+    </dgm:style>
+  </dgm:styleLbl>
+  <dgm:styleLbl name="fgAcc2">
+    <dgm:scene3d>
+      <a:camera prst="orthographicFront"/>
+      <a:lightRig rig="threePt" dir="t"/>
+    </dgm:scene3d>
+    <dgm:sp3d/>
+    <dgm:txPr/>
+    <dgm:style>
+      <a:lnRef idx="2">
+        <a:scrgbClr r="0" g="0" b="0"/>
+      </a:lnRef>
+      <a:fillRef idx="1">
+        <a:scrgbClr r="0" g="0" b="0"/>
+      </a:fillRef>
+      <a:effectRef idx="0">
+        <a:scrgbClr r="0" g="0" b="0"/>
+      </a:effectRef>
+      <a:fontRef idx="minor"/>
+    </dgm:style>
+  </dgm:styleLbl>
+  <dgm:styleLbl name="fgAcc3">
+    <dgm:scene3d>
+      <a:camera prst="orthographicFront"/>
+      <a:lightRig rig="threePt" dir="t"/>
+    </dgm:scene3d>
+    <dgm:sp3d/>
+    <dgm:txPr/>
+    <dgm:style>
+      <a:lnRef idx="2">
+        <a:scrgbClr r="0" g="0" b="0"/>
+      </a:lnRef>
+      <a:fillRef idx="1">
+        <a:scrgbClr r="0" g="0" b="0"/>
+      </a:fillRef>
+      <a:effectRef idx="0">
+        <a:scrgbClr r="0" g="0" b="0"/>
+      </a:effectRef>
+      <a:fontRef idx="minor"/>
+    </dgm:style>
+  </dgm:styleLbl>
+  <dgm:styleLbl name="fgAcc4">
+    <dgm:scene3d>
+      <a:camera prst="orthographicFront"/>
+      <a:lightRig rig="threePt" dir="t"/>
+    </dgm:scene3d>
+    <dgm:sp3d/>
+    <dgm:txPr/>
+    <dgm:style>
+      <a:lnRef idx="2">
+        <a:scrgbClr r="0" g="0" b="0"/>
+      </a:lnRef>
+      <a:fillRef idx="1">
+        <a:scrgbClr r="0" g="0" b="0"/>
+      </a:fillRef>
+      <a:effectRef idx="0">
+        <a:scrgbClr r="0" g="0" b="0"/>
+      </a:effectRef>
+      <a:fontRef idx="minor"/>
+    </dgm:style>
+  </dgm:styleLbl>
+  <dgm:styleLbl name="bgShp">
+    <dgm:scene3d>
+      <a:camera prst="orthographicFront"/>
+      <a:lightRig rig="threePt" dir="t"/>
+    </dgm:scene3d>
+    <dgm:sp3d/>
+    <dgm:txPr/>
+    <dgm:style>
+      <a:lnRef idx="0">
+        <a:scrgbClr r="0" g="0" b="0"/>
+      </a:lnRef>
+      <a:fillRef idx="1">
+        <a:scrgbClr r="0" g="0" b="0"/>
+      </a:fillRef>
+      <a:effectRef idx="0">
+        <a:scrgbClr r="0" g="0" b="0"/>
+      </a:effectRef>
+      <a:fontRef idx="minor"/>
+    </dgm:style>
+  </dgm:styleLbl>
+  <dgm:styleLbl name="dkBgShp">
+    <dgm:scene3d>
+      <a:camera prst="orthographicFront"/>
+      <a:lightRig rig="threePt" dir="t"/>
+    </dgm:scene3d>
+    <dgm:sp3d/>
+    <dgm:txPr/>
+    <dgm:style>
+      <a:lnRef idx="0">
+        <a:scrgbClr r="0" g="0" b="0"/>
+      </a:lnRef>
+      <a:fillRef idx="1">
+        <a:scrgbClr r="0" g="0" b="0"/>
+      </a:fillRef>
+      <a:effectRef idx="0">
+        <a:scrgbClr r="0" g="0" b="0"/>
+      </a:effectRef>
+      <a:fontRef idx="minor"/>
+    </dgm:style>
+  </dgm:styleLbl>
+  <dgm:styleLbl name="trBgShp">
+    <dgm:scene3d>
+      <a:camera prst="orthographicFront"/>
+      <a:lightRig rig="threePt" dir="t"/>
+    </dgm:scene3d>
+    <dgm:sp3d/>
+    <dgm:txPr/>
+    <dgm:style>
+      <a:lnRef idx="0">
+        <a:scrgbClr r="0" g="0" b="0"/>
+      </a:lnRef>
+      <a:fillRef idx="1">
+        <a:scrgbClr r="0" g="0" b="0"/>
+      </a:fillRef>
+      <a:effectRef idx="0">
+        <a:scrgbClr r="0" g="0" b="0"/>
+      </a:effectRef>
+      <a:fontRef idx="minor"/>
+    </dgm:style>
+  </dgm:styleLbl>
+  <dgm:styleLbl name="fgShp">
+    <dgm:scene3d>
+      <a:camera prst="orthographicFront"/>
+      <a:lightRig rig="threePt" dir="t"/>
+    </dgm:scene3d>
+    <dgm:sp3d/>
+    <dgm:txPr/>
+    <dgm:style>
+      <a:lnRef idx="3">
+        <a:scrgbClr r="0" g="0" b="0"/>
+      </a:lnRef>
+      <a:fillRef idx="1">
+        <a:scrgbClr r="0" g="0" b="0"/>
+      </a:fillRef>
+      <a:effectRef idx="1">
+        <a:scrgbClr r="0" g="0" b="0"/>
+      </a:effectRef>
+      <a:fontRef idx="minor"/>
+    </dgm:style>
+  </dgm:styleLbl>
+  <dgm:styleLbl name="revTx">
+    <dgm:scene3d>
+      <a:camera prst="orthographicFront"/>
+      <a:lightRig rig="threePt" dir="t"/>
+    </dgm:scene3d>
+    <dgm:sp3d/>
+    <dgm:txPr/>
+    <dgm:style>
+      <a:lnRef idx="0">
+        <a:scrgbClr r="0" g="0" b="0"/>
+      </a:lnRef>
+      <a:fillRef idx="0">
+        <a:scrgbClr r="0" g="0" b="0"/>
+      </a:fillRef>
+      <a:effectRef idx="0">
+        <a:scrgbClr r="0" g="0" b="0"/>
+      </a:effectRef>
+      <a:fontRef idx="minor"/>
+    </dgm:style>
+  </dgm:styleLbl>
+</dgm:styleDef>
 </file>
 
 <file path=word/theme/theme1.xml><?xml version="1.0" encoding="utf-8"?>

</xml_diff>